<commit_message>
Adding names to HWK #5
</commit_message>
<xml_diff>
--- a/T06 HW _5 System Design and Modeling.docx
+++ b/T06 HW _5 System Design and Modeling.docx
@@ -1,29 +1,119 @@
 
 <file path=word/document.xml><?xml version="1.0" encoding="utf-8"?>
-<w:document xmlns:wpc="http://schemas.microsoft.com/office/word/2010/wordprocessingCanvas" xmlns:cx="http://schemas.microsoft.com/office/drawing/2014/chartex" xmlns:cx1="http://schemas.microsoft.com/office/drawing/2015/9/8/chartex" xmlns:cx2="http://schemas.microsoft.com/office/drawing/2015/10/21/chartex" xmlns:cx3="http://schemas.microsoft.com/office/drawing/2016/5/9/chartex" xmlns:cx4="http://schemas.microsoft.com/office/drawing/2016/5/10/chartex" xmlns:cx5="http://schemas.microsoft.com/office/drawing/2016/5/11/chartex" xmlns:mc="http://schemas.openxmlformats.org/markup-compatibility/2006" xmlns:o="urn:schemas-microsoft-com:office:office" xmlns:r="http://schemas.openxmlformats.org/officeDocument/2006/relationships" xmlns:m="http://schemas.openxmlformats.org/officeDocument/2006/math" xmlns:v="urn:schemas-microsoft-com:vml" xmlns:wp14="http://schemas.microsoft.com/office/word/2010/wordprocessingDrawing" xmlns:wp="http://schemas.openxmlformats.org/drawingml/2006/wordprocessingDrawing" xmlns:w10="urn:schemas-microsoft-com:office:word" xmlns:w="http://schemas.openxmlformats.org/wordprocessingml/2006/main" xmlns:w14="http://schemas.microsoft.com/office/word/2010/wordml" xmlns:w15="http://schemas.microsoft.com/office/word/2012/wordml" xmlns:w16se="http://schemas.microsoft.com/office/word/2015/wordml/symex" xmlns:wpg="http://schemas.microsoft.com/office/word/2010/wordprocessingGroup" xmlns:wpi="http://schemas.microsoft.com/office/word/2010/wordprocessingInk" xmlns:wne="http://schemas.microsoft.com/office/word/2006/wordml" xmlns:wps="http://schemas.microsoft.com/office/word/2010/wordprocessingShape" mc:Ignorable="w14 w15 w16se wp14">
+<w:document xmlns:wpc="http://schemas.microsoft.com/office/word/2010/wordprocessingCanvas" xmlns:mc="http://schemas.openxmlformats.org/markup-compatibility/2006" xmlns:o="urn:schemas-microsoft-com:office:office" xmlns:r="http://schemas.openxmlformats.org/officeDocument/2006/relationships" xmlns:m="http://schemas.openxmlformats.org/officeDocument/2006/math" xmlns:v="urn:schemas-microsoft-com:vml" xmlns:wp14="http://schemas.microsoft.com/office/word/2010/wordprocessingDrawing" xmlns:wp="http://schemas.openxmlformats.org/drawingml/2006/wordprocessingDrawing" xmlns:w10="urn:schemas-microsoft-com:office:word" xmlns:w="http://schemas.openxmlformats.org/wordprocessingml/2006/main" xmlns:w14="http://schemas.microsoft.com/office/word/2010/wordml" xmlns:wpg="http://schemas.microsoft.com/office/word/2010/wordprocessingGroup" xmlns:wpi="http://schemas.microsoft.com/office/word/2010/wordprocessingInk" xmlns:wne="http://schemas.microsoft.com/office/word/2006/wordml" xmlns:wps="http://schemas.microsoft.com/office/word/2010/wordprocessingShape" mc:Ignorable="w14 wp14">
   <w:body>
     <w:p>
-      <w:pPr>
-        <w:rPr>
-          <w:rFonts w:ascii="Times New Roman" w:hAnsi="Times New Roman" w:cs="Times New Roman"/>
+      <w:r>
+        <w:rPr>
+          <w:rFonts w:ascii="Times New Roman" w:eastAsia="Times New Roman" w:hAnsi="Times New Roman" w:cs="Times New Roman"/>
           <w:b/>
-          <w:sz w:val="24"/>
-          <w:szCs w:val="24"/>
-        </w:rPr>
-      </w:pPr>
+        </w:rPr>
+        <w:t xml:space="preserve">ECE </w:t>
+      </w:r>
+      <w:proofErr w:type="gramStart"/>
+      <w:r>
+        <w:rPr>
+          <w:rFonts w:ascii="Times New Roman" w:eastAsia="Times New Roman" w:hAnsi="Times New Roman" w:cs="Times New Roman"/>
+          <w:b/>
+        </w:rPr>
+        <w:t>411</w:t>
+      </w:r>
+      <w:r>
+        <w:rPr>
+          <w:rFonts w:ascii="Times New Roman" w:eastAsia="Times New Roman" w:hAnsi="Times New Roman" w:cs="Times New Roman"/>
+          <w:b/>
+        </w:rPr>
+        <w:br/>
+        <w:t>Project Manager</w:t>
+      </w:r>
+      <w:proofErr w:type="gramEnd"/>
+      <w:r>
+        <w:rPr>
+          <w:rFonts w:ascii="Times New Roman" w:eastAsia="Times New Roman" w:hAnsi="Times New Roman" w:cs="Times New Roman"/>
+          <w:b/>
+        </w:rPr>
+        <w:t>:</w:t>
+      </w:r>
+      <w:r>
+        <w:rPr>
+          <w:rFonts w:ascii="Times New Roman" w:eastAsia="Times New Roman" w:hAnsi="Times New Roman" w:cs="Times New Roman"/>
+        </w:rPr>
+        <w:t xml:space="preserve"> Andrew Greenberg</w:t>
+      </w:r>
+      <w:r>
+        <w:rPr>
+          <w:rFonts w:ascii="Times New Roman" w:eastAsia="Times New Roman" w:hAnsi="Times New Roman" w:cs="Times New Roman"/>
+        </w:rPr>
+        <w:br/>
+      </w:r>
+      <w:r>
+        <w:rPr>
+          <w:rFonts w:ascii="Times New Roman" w:eastAsia="Times New Roman" w:hAnsi="Times New Roman" w:cs="Times New Roman"/>
+          <w:b/>
+        </w:rPr>
+        <w:t>Team Members:</w:t>
+      </w:r>
+      <w:r>
+        <w:rPr>
+          <w:rFonts w:ascii="Times New Roman" w:eastAsia="Times New Roman" w:hAnsi="Times New Roman" w:cs="Times New Roman"/>
+        </w:rPr>
+        <w:t xml:space="preserve"> </w:t>
+      </w:r>
+      <w:r>
+        <w:rPr>
+          <w:rFonts w:ascii="Times New Roman" w:eastAsia="Times New Roman" w:hAnsi="Times New Roman" w:cs="Times New Roman"/>
+          <w:sz w:val="24"/>
+          <w:szCs w:val="24"/>
+        </w:rPr>
+        <w:t xml:space="preserve">Lionel Diaz, Noah Harvey, </w:t>
+      </w:r>
+      <w:proofErr w:type="spellStart"/>
+      <w:r>
+        <w:rPr>
+          <w:rFonts w:ascii="Times New Roman" w:eastAsia="Times New Roman" w:hAnsi="Times New Roman" w:cs="Times New Roman"/>
+          <w:sz w:val="24"/>
+          <w:szCs w:val="24"/>
+        </w:rPr>
+        <w:t>Binh</w:t>
+      </w:r>
+      <w:proofErr w:type="spellEnd"/>
+      <w:r>
+        <w:rPr>
+          <w:rFonts w:ascii="Times New Roman" w:eastAsia="Times New Roman" w:hAnsi="Times New Roman" w:cs="Times New Roman"/>
+          <w:sz w:val="24"/>
+          <w:szCs w:val="24"/>
+        </w:rPr>
+        <w:t xml:space="preserve"> Phan, Tyler Seit</w:t>
+      </w:r>
+      <w:r>
+        <w:rPr>
+          <w:rFonts w:ascii="Times New Roman" w:eastAsia="Times New Roman" w:hAnsi="Times New Roman" w:cs="Times New Roman"/>
+          <w:sz w:val="24"/>
+          <w:szCs w:val="24"/>
+        </w:rPr>
+        <w:t>z and Matthew Walters</w:t>
+      </w:r>
+      <w:r>
+        <w:rPr>
+          <w:rFonts w:ascii="Times New Roman" w:eastAsia="Times New Roman" w:hAnsi="Times New Roman" w:cs="Times New Roman"/>
+          <w:sz w:val="24"/>
+          <w:szCs w:val="24"/>
+        </w:rPr>
+        <w:br/>
+        <w:t>November 17</w:t>
+      </w:r>
+      <w:r>
+        <w:rPr>
+          <w:rFonts w:ascii="Times New Roman" w:eastAsia="Times New Roman" w:hAnsi="Times New Roman" w:cs="Times New Roman"/>
+          <w:sz w:val="24"/>
+          <w:szCs w:val="24"/>
+        </w:rPr>
+        <w:t>, 2016</w:t>
+      </w:r>
     </w:p>
     <w:p>
       <w:pPr>
-        <w:rPr>
-          <w:rFonts w:ascii="Times New Roman" w:hAnsi="Times New Roman" w:cs="Times New Roman"/>
-          <w:b/>
-          <w:sz w:val="24"/>
-          <w:szCs w:val="24"/>
-        </w:rPr>
-      </w:pPr>
-    </w:p>
-    <w:p>
-      <w:pPr>
+        <w:jc w:val="center"/>
         <w:rPr>
           <w:rFonts w:ascii="Times New Roman" w:hAnsi="Times New Roman" w:cs="Times New Roman"/>
           <w:b/>
@@ -161,7 +251,7 @@
               </wp:anchor>
             </w:drawing>
           </mc:Choice>
-          <mc:Fallback>
+          <mc:Fallback xmlns:cx="http://schemas.microsoft.com/office/drawing/2014/chartex" xmlns:cx1="http://schemas.microsoft.com/office/drawing/2015/9/8/chartex" xmlns:cx2="http://schemas.microsoft.com/office/drawing/2015/10/21/chartex" xmlns:cx3="http://schemas.microsoft.com/office/drawing/2016/5/9/chartex" xmlns:cx4="http://schemas.microsoft.com/office/drawing/2016/5/10/chartex" xmlns:cx5="http://schemas.microsoft.com/office/drawing/2016/5/11/chartex" xmlns:w15="http://schemas.microsoft.com/office/word/2012/wordml" xmlns:w16se="http://schemas.microsoft.com/office/word/2015/wordml/symex">
             <w:pict>
               <v:rect w14:anchorId="06315BF4" id="Rectangle 194" o:spid="_x0000_s1026" style="position:absolute;margin-left:540pt;margin-top:19.95pt;width:123.75pt;height:108pt;z-index:251620864;visibility:visible;mso-wrap-style:square;mso-height-percent:0;mso-wrap-distance-left:9pt;mso-wrap-distance-top:0;mso-wrap-distance-right:9pt;mso-wrap-distance-bottom:0;mso-position-horizontal:absolute;mso-position-horizontal-relative:text;mso-position-vertical:absolute;mso-position-vertical-relative:text;mso-height-percent:0;mso-height-relative:margin;v-text-anchor:middle" o:gfxdata="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" fillcolor="white [3212]" strokecolor="black [3213]" strokeweight="1pt">
                 <v:textbox>
@@ -343,7 +433,7 @@
               </wp:anchor>
             </w:drawing>
           </mc:Choice>
-          <mc:Fallback>
+          <mc:Fallback xmlns:cx="http://schemas.microsoft.com/office/drawing/2014/chartex" xmlns:cx1="http://schemas.microsoft.com/office/drawing/2015/9/8/chartex" xmlns:cx2="http://schemas.microsoft.com/office/drawing/2015/10/21/chartex" xmlns:cx3="http://schemas.microsoft.com/office/drawing/2016/5/9/chartex" xmlns:cx4="http://schemas.microsoft.com/office/drawing/2016/5/10/chartex" xmlns:cx5="http://schemas.microsoft.com/office/drawing/2016/5/11/chartex" xmlns:w15="http://schemas.microsoft.com/office/word/2012/wordml" xmlns:w16se="http://schemas.microsoft.com/office/word/2015/wordml/symex">
             <w:pict>
               <v:rect w14:anchorId="70062BE2" id="Rectangle 193" o:spid="_x0000_s1027" style="position:absolute;margin-left:353.25pt;margin-top:17.4pt;width:123.75pt;height:108pt;z-index:-251697664;visibility:visible;mso-wrap-style:square;mso-height-percent:0;mso-wrap-distance-left:9pt;mso-wrap-distance-top:0;mso-wrap-distance-right:9pt;mso-wrap-distance-bottom:0;mso-position-horizontal:absolute;mso-position-horizontal-relative:text;mso-position-vertical:absolute;mso-position-vertical-relative:text;mso-height-percent:0;mso-height-relative:margin;v-text-anchor:top" o:gfxdata="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" fillcolor="white [3212]" strokecolor="black [3213]" strokeweight="1pt">
                 <v:textbox>
@@ -518,7 +608,7 @@
               </wp:anchor>
             </w:drawing>
           </mc:Choice>
-          <mc:Fallback>
+          <mc:Fallback xmlns:cx="http://schemas.microsoft.com/office/drawing/2014/chartex" xmlns:cx1="http://schemas.microsoft.com/office/drawing/2015/9/8/chartex" xmlns:cx2="http://schemas.microsoft.com/office/drawing/2015/10/21/chartex" xmlns:cx3="http://schemas.microsoft.com/office/drawing/2016/5/9/chartex" xmlns:cx4="http://schemas.microsoft.com/office/drawing/2016/5/10/chartex" xmlns:cx5="http://schemas.microsoft.com/office/drawing/2016/5/11/chartex" xmlns:w15="http://schemas.microsoft.com/office/word/2012/wordml" xmlns:w16se="http://schemas.microsoft.com/office/word/2015/wordml/symex">
             <w:pict>
               <v:rect w14:anchorId="7E57938F" id="Rectangle 195" o:spid="_x0000_s1028" style="position:absolute;margin-left:18.75pt;margin-top:19.55pt;width:123.75pt;height:85.5pt;z-index:251715584;visibility:visible;mso-wrap-style:square;mso-height-percent:0;mso-wrap-distance-left:9pt;mso-wrap-distance-top:0;mso-wrap-distance-right:9pt;mso-wrap-distance-bottom:0;mso-position-horizontal:absolute;mso-position-horizontal-relative:text;mso-position-vertical:absolute;mso-position-vertical-relative:text;mso-height-percent:0;mso-height-relative:margin;v-text-anchor:middle" o:gfxdata="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" fillcolor="white [3212]" strokecolor="black [3213]" strokeweight="1pt">
                 <v:textbox>
@@ -674,7 +764,7 @@
               </wp:anchor>
             </w:drawing>
           </mc:Choice>
-          <mc:Fallback>
+          <mc:Fallback xmlns:cx="http://schemas.microsoft.com/office/drawing/2014/chartex" xmlns:cx1="http://schemas.microsoft.com/office/drawing/2015/9/8/chartex" xmlns:cx2="http://schemas.microsoft.com/office/drawing/2015/10/21/chartex" xmlns:cx3="http://schemas.microsoft.com/office/drawing/2016/5/9/chartex" xmlns:cx4="http://schemas.microsoft.com/office/drawing/2016/5/10/chartex" xmlns:cx5="http://schemas.microsoft.com/office/drawing/2016/5/11/chartex" xmlns:w15="http://schemas.microsoft.com/office/word/2012/wordml" xmlns:w16se="http://schemas.microsoft.com/office/word/2015/wordml/symex">
             <w:pict>
               <v:rect w14:anchorId="183B0179" id="Rectangle 196" o:spid="_x0000_s1029" style="position:absolute;margin-left:360.75pt;margin-top:21.8pt;width:108.75pt;height:24pt;z-index:251718656;visibility:visible;mso-wrap-style:square;mso-width-percent:0;mso-height-percent:0;mso-wrap-distance-left:9pt;mso-wrap-distance-top:0;mso-wrap-distance-right:9pt;mso-wrap-distance-bottom:0;mso-position-horizontal:absolute;mso-position-horizontal-relative:text;mso-position-vertical:absolute;mso-position-vertical-relative:text;mso-width-percent:0;mso-height-percent:0;mso-width-relative:margin;mso-height-relative:margin;v-text-anchor:middle" o:gfxdata="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" fillcolor="white [3212]" strokecolor="black [3213]" strokeweight="1pt">
                 <v:textbox>
@@ -790,7 +880,7 @@
               </wp:anchor>
             </w:drawing>
           </mc:Choice>
-          <mc:Fallback>
+          <mc:Fallback xmlns:cx="http://schemas.microsoft.com/office/drawing/2014/chartex" xmlns:cx1="http://schemas.microsoft.com/office/drawing/2015/9/8/chartex" xmlns:cx2="http://schemas.microsoft.com/office/drawing/2015/10/21/chartex" xmlns:cx3="http://schemas.microsoft.com/office/drawing/2016/5/9/chartex" xmlns:cx4="http://schemas.microsoft.com/office/drawing/2016/5/10/chartex" xmlns:cx5="http://schemas.microsoft.com/office/drawing/2016/5/11/chartex" xmlns:w15="http://schemas.microsoft.com/office/word/2012/wordml" xmlns:w16se="http://schemas.microsoft.com/office/word/2015/wordml/symex">
             <w:pict>
               <v:rect id="Rectangle 2" o:spid="_x0000_s1030" style="position:absolute;margin-left:36.75pt;margin-top:14.75pt;width:86.25pt;height:27.75pt;z-index:251747840;visibility:visible;mso-wrap-style:square;mso-width-percent:0;mso-height-percent:0;mso-wrap-distance-left:9pt;mso-wrap-distance-top:0;mso-wrap-distance-right:9pt;mso-wrap-distance-bottom:0;mso-position-horizontal:absolute;mso-position-horizontal-relative:text;mso-position-vertical:absolute;mso-position-vertical-relative:text;mso-width-percent:0;mso-height-percent:0;mso-width-relative:margin;mso-height-relative:margin;v-text-anchor:middle" o:gfxdata="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" fillcolor="white [3201]" strokecolor="black [3200]" strokeweight="1pt">
                 <v:textbox>
@@ -929,7 +1019,7 @@
               </wp:anchor>
             </w:drawing>
           </mc:Choice>
-          <mc:Fallback>
+          <mc:Fallback xmlns:cx="http://schemas.microsoft.com/office/drawing/2014/chartex" xmlns:cx1="http://schemas.microsoft.com/office/drawing/2015/9/8/chartex" xmlns:cx2="http://schemas.microsoft.com/office/drawing/2015/10/21/chartex" xmlns:cx3="http://schemas.microsoft.com/office/drawing/2016/5/9/chartex" xmlns:cx4="http://schemas.microsoft.com/office/drawing/2016/5/10/chartex" xmlns:cx5="http://schemas.microsoft.com/office/drawing/2016/5/11/chartex" xmlns:w15="http://schemas.microsoft.com/office/word/2012/wordml" xmlns:w16se="http://schemas.microsoft.com/office/word/2015/wordml/symex">
             <w:pict>
               <v:rect w14:anchorId="62861561" id="Rectangle 197" o:spid="_x0000_s1031" style="position:absolute;margin-left:31.5pt;margin-top:9.85pt;width:97.5pt;height:39.75pt;z-index:-251699712;visibility:visible;mso-wrap-style:square;mso-width-percent:0;mso-height-percent:0;mso-wrap-distance-left:9pt;mso-wrap-distance-top:0;mso-wrap-distance-right:9pt;mso-wrap-distance-bottom:0;mso-position-horizontal:absolute;mso-position-horizontal-relative:text;mso-position-vertical:absolute;mso-position-vertical-relative:text;mso-width-percent:0;mso-height-percent:0;mso-width-relative:margin;mso-height-relative:margin;v-text-anchor:middle" o:gfxdata="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" fillcolor="white [3212]" strokecolor="black [3213]" strokeweight="1pt">
                 <v:textbox>
@@ -1054,7 +1144,7 @@
               </wp:anchor>
             </w:drawing>
           </mc:Choice>
-          <mc:Fallback>
+          <mc:Fallback xmlns:cx="http://schemas.microsoft.com/office/drawing/2014/chartex" xmlns:cx1="http://schemas.microsoft.com/office/drawing/2015/9/8/chartex" xmlns:cx2="http://schemas.microsoft.com/office/drawing/2015/10/21/chartex" xmlns:cx3="http://schemas.microsoft.com/office/drawing/2016/5/9/chartex" xmlns:cx4="http://schemas.microsoft.com/office/drawing/2016/5/10/chartex" xmlns:cx5="http://schemas.microsoft.com/office/drawing/2016/5/11/chartex" xmlns:w15="http://schemas.microsoft.com/office/word/2012/wordml" xmlns:w16se="http://schemas.microsoft.com/office/word/2015/wordml/symex">
             <w:pict>
               <v:shapetype w14:anchorId="08F0AFAA" id="_x0000_t202" coordsize="21600,21600" o:spt="202" path="m,l,21600r21600,l21600,xe">
                 <v:stroke joinstyle="miter"/>
@@ -1168,7 +1258,7 @@
               </wp:anchor>
             </w:drawing>
           </mc:Choice>
-          <mc:Fallback>
+          <mc:Fallback xmlns:cx="http://schemas.microsoft.com/office/drawing/2014/chartex" xmlns:cx1="http://schemas.microsoft.com/office/drawing/2015/9/8/chartex" xmlns:cx2="http://schemas.microsoft.com/office/drawing/2015/10/21/chartex" xmlns:cx3="http://schemas.microsoft.com/office/drawing/2016/5/9/chartex" xmlns:cx4="http://schemas.microsoft.com/office/drawing/2016/5/10/chartex" xmlns:cx5="http://schemas.microsoft.com/office/drawing/2016/5/11/chartex" xmlns:w15="http://schemas.microsoft.com/office/word/2012/wordml" xmlns:w16se="http://schemas.microsoft.com/office/word/2015/wordml/symex">
             <w:pict>
               <v:shape w14:anchorId="6CF36B41" id="_x0000_s1033" type="#_x0000_t202" style="position:absolute;margin-left:150.4pt;margin-top:83.3pt;width:54pt;height:23.25pt;rotation:3727656fd;z-index:251657728;visibility:visible;mso-wrap-style:square;mso-width-percent:0;mso-height-percent:0;mso-wrap-distance-left:9pt;mso-wrap-distance-top:3.6pt;mso-wrap-distance-right:9pt;mso-wrap-distance-bottom:3.6pt;mso-position-horizontal:absolute;mso-position-horizontal-relative:text;mso-position-vertical:absolute;mso-position-vertical-relative:text;mso-width-percent:0;mso-height-percent:0;mso-width-relative:margin;mso-height-relative:margin;v-text-anchor:top" o:gfxdata="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" filled="f" stroked="f">
                 <v:textbox>
@@ -1261,7 +1351,7 @@
               </wp:anchor>
             </w:drawing>
           </mc:Choice>
-          <mc:Fallback>
+          <mc:Fallback xmlns:cx="http://schemas.microsoft.com/office/drawing/2014/chartex" xmlns:cx1="http://schemas.microsoft.com/office/drawing/2015/9/8/chartex" xmlns:cx2="http://schemas.microsoft.com/office/drawing/2015/10/21/chartex" xmlns:cx3="http://schemas.microsoft.com/office/drawing/2016/5/9/chartex" xmlns:cx4="http://schemas.microsoft.com/office/drawing/2016/5/10/chartex" xmlns:cx5="http://schemas.microsoft.com/office/drawing/2016/5/11/chartex" xmlns:w15="http://schemas.microsoft.com/office/word/2012/wordml" xmlns:w16se="http://schemas.microsoft.com/office/word/2015/wordml/symex">
             <w:pict>
               <v:shapetype w14:anchorId="5105B9FE" id="_x0000_t32" coordsize="21600,21600" o:spt="32" o:oned="t" path="m,l21600,21600e" filled="f">
                 <v:path arrowok="t" fillok="f" o:connecttype="none"/>
@@ -1337,7 +1427,7 @@
               </wp:anchor>
             </w:drawing>
           </mc:Choice>
-          <mc:Fallback>
+          <mc:Fallback xmlns:cx="http://schemas.microsoft.com/office/drawing/2014/chartex" xmlns:cx1="http://schemas.microsoft.com/office/drawing/2015/9/8/chartex" xmlns:cx2="http://schemas.microsoft.com/office/drawing/2015/10/21/chartex" xmlns:cx3="http://schemas.microsoft.com/office/drawing/2016/5/9/chartex" xmlns:cx4="http://schemas.microsoft.com/office/drawing/2016/5/10/chartex" xmlns:cx5="http://schemas.microsoft.com/office/drawing/2016/5/11/chartex" xmlns:w15="http://schemas.microsoft.com/office/word/2012/wordml" xmlns:w16se="http://schemas.microsoft.com/office/word/2015/wordml/symex">
             <w:pict>
               <v:shape w14:anchorId="0BB231FF" id="Straight Arrow Connector 201" o:spid="_x0000_s1026" type="#_x0000_t32" style="position:absolute;margin-left:144.75pt;margin-top:78.9pt;width:50.25pt;height:33.75pt;rotation:-90;flip:x;z-index:251648512;visibility:visible;mso-wrap-style:square;mso-width-percent:0;mso-height-percent:0;mso-wrap-distance-left:9pt;mso-wrap-distance-top:0;mso-wrap-distance-right:9pt;mso-wrap-distance-bottom:0;mso-position-horizontal:absolute;mso-position-horizontal-relative:text;mso-position-vertical:absolute;mso-position-vertical-relative:text;mso-width-percent:0;mso-height-percent:0;mso-width-relative:margin;mso-height-relative:margin" o:gfxdata="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" strokecolor="black [3200]" strokeweight=".5pt">
                 <v:stroke endarrow="block" joinstyle="miter"/>
@@ -1409,7 +1499,7 @@
               </wp:anchor>
             </w:drawing>
           </mc:Choice>
-          <mc:Fallback>
+          <mc:Fallback xmlns:cx="http://schemas.microsoft.com/office/drawing/2014/chartex" xmlns:cx1="http://schemas.microsoft.com/office/drawing/2015/9/8/chartex" xmlns:cx2="http://schemas.microsoft.com/office/drawing/2015/10/21/chartex" xmlns:cx3="http://schemas.microsoft.com/office/drawing/2016/5/9/chartex" xmlns:cx4="http://schemas.microsoft.com/office/drawing/2016/5/10/chartex" xmlns:cx5="http://schemas.microsoft.com/office/drawing/2016/5/11/chartex" xmlns:w15="http://schemas.microsoft.com/office/word/2012/wordml" xmlns:w16se="http://schemas.microsoft.com/office/word/2015/wordml/symex">
             <w:pict>
               <v:shape w14:anchorId="4440DC33" id="Straight Arrow Connector 202" o:spid="_x0000_s1026" type="#_x0000_t32" style="position:absolute;margin-left:296.65pt;margin-top:85.25pt;width:51pt;height:42.75pt;rotation:90;flip:x y;z-index:251645440;visibility:visible;mso-wrap-style:square;mso-width-percent:0;mso-height-percent:0;mso-wrap-distance-left:9pt;mso-wrap-distance-top:0;mso-wrap-distance-right:9pt;mso-wrap-distance-bottom:0;mso-position-horizontal:absolute;mso-position-horizontal-relative:text;mso-position-vertical:absolute;mso-position-vertical-relative:text;mso-width-percent:0;mso-height-percent:0;mso-width-relative:margin;mso-height-relative:margin" o:gfxdata="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" strokecolor="black [3200]" strokeweight=".5pt">
                 <v:stroke endarrow="block" joinstyle="miter"/>
@@ -1481,7 +1571,7 @@
               </wp:anchor>
             </w:drawing>
           </mc:Choice>
-          <mc:Fallback>
+          <mc:Fallback xmlns:cx="http://schemas.microsoft.com/office/drawing/2014/chartex" xmlns:cx1="http://schemas.microsoft.com/office/drawing/2015/9/8/chartex" xmlns:cx2="http://schemas.microsoft.com/office/drawing/2015/10/21/chartex" xmlns:cx3="http://schemas.microsoft.com/office/drawing/2016/5/9/chartex" xmlns:cx4="http://schemas.microsoft.com/office/drawing/2016/5/10/chartex" xmlns:cx5="http://schemas.microsoft.com/office/drawing/2016/5/11/chartex" xmlns:w15="http://schemas.microsoft.com/office/word/2012/wordml" xmlns:w16se="http://schemas.microsoft.com/office/word/2015/wordml/symex">
             <w:pict>
               <v:shape w14:anchorId="481B0D20" id="Straight Arrow Connector 203" o:spid="_x0000_s1026" type="#_x0000_t32" style="position:absolute;margin-left:314.95pt;margin-top:91.6pt;width:41.25pt;height:50.25pt;flip:x;z-index:251642368;visibility:visible;mso-wrap-style:square;mso-width-percent:0;mso-height-percent:0;mso-wrap-distance-left:9pt;mso-wrap-distance-top:0;mso-wrap-distance-right:9pt;mso-wrap-distance-bottom:0;mso-position-horizontal:absolute;mso-position-horizontal-relative:text;mso-position-vertical:absolute;mso-position-vertical-relative:text;mso-width-percent:0;mso-height-percent:0;mso-width-relative:margin;mso-height-relative:margin" o:gfxdata="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" strokecolor="black [3200]" strokeweight=".5pt">
                 <v:stroke endarrow="block" joinstyle="miter"/>
@@ -1553,7 +1643,7 @@
               </wp:anchor>
             </w:drawing>
           </mc:Choice>
-          <mc:Fallback>
+          <mc:Fallback xmlns:cx="http://schemas.microsoft.com/office/drawing/2014/chartex" xmlns:cx1="http://schemas.microsoft.com/office/drawing/2015/9/8/chartex" xmlns:cx2="http://schemas.microsoft.com/office/drawing/2015/10/21/chartex" xmlns:cx3="http://schemas.microsoft.com/office/drawing/2016/5/9/chartex" xmlns:cx4="http://schemas.microsoft.com/office/drawing/2016/5/10/chartex" xmlns:cx5="http://schemas.microsoft.com/office/drawing/2016/5/11/chartex" xmlns:w15="http://schemas.microsoft.com/office/word/2012/wordml" xmlns:w16se="http://schemas.microsoft.com/office/word/2015/wordml/symex">
             <w:pict>
               <v:shape w14:anchorId="529472C1" id="Straight Arrow Connector 204" o:spid="_x0000_s1026" type="#_x0000_t32" style="position:absolute;margin-left:162.7pt;margin-top:3.3pt;width:168.75pt;height:0;flip:x y;z-index:251639296;visibility:visible;mso-wrap-style:square;mso-width-percent:0;mso-height-percent:0;mso-wrap-distance-left:9pt;mso-wrap-distance-top:0;mso-wrap-distance-right:9pt;mso-wrap-distance-bottom:0;mso-position-horizontal:absolute;mso-position-horizontal-relative:text;mso-position-vertical:absolute;mso-position-vertical-relative:text;mso-width-percent:0;mso-height-percent:0;mso-width-relative:margin;mso-height-relative:margin" o:gfxdata="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" strokecolor="black [3200]" strokeweight=".5pt">
                 <v:stroke endarrow="block" joinstyle="miter"/>
@@ -1625,7 +1715,7 @@
               </wp:anchor>
             </w:drawing>
           </mc:Choice>
-          <mc:Fallback>
+          <mc:Fallback xmlns:cx="http://schemas.microsoft.com/office/drawing/2014/chartex" xmlns:cx1="http://schemas.microsoft.com/office/drawing/2015/9/8/chartex" xmlns:cx2="http://schemas.microsoft.com/office/drawing/2015/10/21/chartex" xmlns:cx3="http://schemas.microsoft.com/office/drawing/2016/5/9/chartex" xmlns:cx4="http://schemas.microsoft.com/office/drawing/2016/5/10/chartex" xmlns:cx5="http://schemas.microsoft.com/office/drawing/2016/5/11/chartex" xmlns:w15="http://schemas.microsoft.com/office/word/2012/wordml" xmlns:w16se="http://schemas.microsoft.com/office/word/2015/wordml/symex">
             <w:pict>
               <v:shape w14:anchorId="29531334" id="Straight Arrow Connector 205" o:spid="_x0000_s1026" type="#_x0000_t32" style="position:absolute;margin-left:491.25pt;margin-top:17.4pt;width:35.25pt;height:0;flip:x y;z-index:251636224;visibility:visible;mso-wrap-style:square;mso-width-percent:0;mso-height-percent:0;mso-wrap-distance-left:9pt;mso-wrap-distance-top:0;mso-wrap-distance-right:9pt;mso-wrap-distance-bottom:0;mso-position-horizontal:absolute;mso-position-horizontal-relative:text;mso-position-vertical:absolute;mso-position-vertical-relative:text;mso-width-percent:0;mso-height-percent:0;mso-width-relative:margin;mso-height-relative:margin" o:gfxdata="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" strokecolor="black [3200]" strokeweight=".5pt">
                 <v:stroke endarrow="block" joinstyle="miter"/>
@@ -1697,7 +1787,7 @@
               </wp:anchor>
             </w:drawing>
           </mc:Choice>
-          <mc:Fallback>
+          <mc:Fallback xmlns:cx="http://schemas.microsoft.com/office/drawing/2014/chartex" xmlns:cx1="http://schemas.microsoft.com/office/drawing/2015/9/8/chartex" xmlns:cx2="http://schemas.microsoft.com/office/drawing/2015/10/21/chartex" xmlns:cx3="http://schemas.microsoft.com/office/drawing/2016/5/9/chartex" xmlns:cx4="http://schemas.microsoft.com/office/drawing/2016/5/10/chartex" xmlns:cx5="http://schemas.microsoft.com/office/drawing/2016/5/11/chartex" xmlns:w15="http://schemas.microsoft.com/office/word/2012/wordml" xmlns:w16se="http://schemas.microsoft.com/office/word/2015/wordml/symex">
             <w:pict>
               <v:shape w14:anchorId="0F0EFB3B" id="Straight Arrow Connector 206" o:spid="_x0000_s1026" type="#_x0000_t32" style="position:absolute;margin-left:492.75pt;margin-top:36.3pt;width:35.25pt;height:0;flip:y;z-index:251633152;visibility:visible;mso-wrap-style:square;mso-width-percent:0;mso-height-percent:0;mso-wrap-distance-left:9pt;mso-wrap-distance-top:0;mso-wrap-distance-right:9pt;mso-wrap-distance-bottom:0;mso-position-horizontal:absolute;mso-position-horizontal-relative:text;mso-position-vertical:absolute;mso-position-vertical-relative:text;mso-width-percent:0;mso-height-percent:0;mso-width-relative:margin;mso-height-relative:margin" o:gfxdata="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" strokecolor="black [3200]" strokeweight=".5pt">
                 <v:stroke endarrow="block" joinstyle="miter"/>
@@ -1763,7 +1853,7 @@
               </wp:anchor>
             </w:drawing>
           </mc:Choice>
-          <mc:Fallback>
+          <mc:Fallback xmlns:cx="http://schemas.microsoft.com/office/drawing/2014/chartex" xmlns:cx1="http://schemas.microsoft.com/office/drawing/2015/9/8/chartex" xmlns:cx2="http://schemas.microsoft.com/office/drawing/2015/10/21/chartex" xmlns:cx3="http://schemas.microsoft.com/office/drawing/2016/5/9/chartex" xmlns:cx4="http://schemas.microsoft.com/office/drawing/2016/5/10/chartex" xmlns:cx5="http://schemas.microsoft.com/office/drawing/2016/5/11/chartex" xmlns:w15="http://schemas.microsoft.com/office/word/2012/wordml" xmlns:w16se="http://schemas.microsoft.com/office/word/2015/wordml/symex">
             <w:pict>
               <v:shape w14:anchorId="7FDDD7C3" id="Straight Arrow Connector 207" o:spid="_x0000_s1026" type="#_x0000_t32" style="position:absolute;margin-left:165pt;margin-top:36.15pt;width:167.25pt;height:0;z-index:251630080;visibility:visible;mso-wrap-style:square;mso-wrap-distance-left:9pt;mso-wrap-distance-top:0;mso-wrap-distance-right:9pt;mso-wrap-distance-bottom:0;mso-position-horizontal:absolute;mso-position-horizontal-relative:text;mso-position-vertical:absolute;mso-position-vertical-relative:text" o:gfxdata="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" strokecolor="black [3200]" strokeweight=".5pt">
                 <v:stroke endarrow="block" joinstyle="miter"/>
@@ -1891,7 +1981,7 @@
               </wp:anchor>
             </w:drawing>
           </mc:Choice>
-          <mc:Fallback>
+          <mc:Fallback xmlns:cx="http://schemas.microsoft.com/office/drawing/2014/chartex" xmlns:cx1="http://schemas.microsoft.com/office/drawing/2015/9/8/chartex" xmlns:cx2="http://schemas.microsoft.com/office/drawing/2015/10/21/chartex" xmlns:cx3="http://schemas.microsoft.com/office/drawing/2016/5/9/chartex" xmlns:cx4="http://schemas.microsoft.com/office/drawing/2016/5/10/chartex" xmlns:cx5="http://schemas.microsoft.com/office/drawing/2016/5/11/chartex" xmlns:w15="http://schemas.microsoft.com/office/word/2012/wordml" xmlns:w16se="http://schemas.microsoft.com/office/word/2015/wordml/symex">
             <w:pict>
               <v:rect w14:anchorId="20F66805" id="Rectangle 208" o:spid="_x0000_s1034" style="position:absolute;margin-left:179.25pt;margin-top:140.4pt;width:123.75pt;height:85.5pt;z-index:251627008;visibility:visible;mso-wrap-style:square;mso-height-percent:0;mso-wrap-distance-left:9pt;mso-wrap-distance-top:0;mso-wrap-distance-right:9pt;mso-wrap-distance-bottom:0;mso-position-horizontal:absolute;mso-position-horizontal-relative:text;mso-position-vertical:absolute;mso-position-vertical-relative:text;mso-height-percent:0;mso-height-relative:margin;v-text-anchor:middle" o:gfxdata="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" fillcolor="white [3212]" strokecolor="black [3213]" strokeweight="1pt">
                 <v:textbox>
@@ -2056,7 +2146,7 @@
               </wp:anchor>
             </w:drawing>
           </mc:Choice>
-          <mc:Fallback>
+          <mc:Fallback xmlns:cx="http://schemas.microsoft.com/office/drawing/2014/chartex" xmlns:cx1="http://schemas.microsoft.com/office/drawing/2015/9/8/chartex" xmlns:cx2="http://schemas.microsoft.com/office/drawing/2015/10/21/chartex" xmlns:cx3="http://schemas.microsoft.com/office/drawing/2016/5/9/chartex" xmlns:cx4="http://schemas.microsoft.com/office/drawing/2016/5/10/chartex" xmlns:cx5="http://schemas.microsoft.com/office/drawing/2016/5/11/chartex" xmlns:w15="http://schemas.microsoft.com/office/word/2012/wordml" xmlns:w16se="http://schemas.microsoft.com/office/word/2015/wordml/symex">
             <w:pict>
               <v:rect w14:anchorId="53F5EAC7" id="Rectangle 209" o:spid="_x0000_s1035" style="position:absolute;margin-left:544.5pt;margin-top:17.3pt;width:108.75pt;height:24pt;z-index:251623936;visibility:visible;mso-wrap-style:square;mso-width-percent:0;mso-height-percent:0;mso-wrap-distance-left:9pt;mso-wrap-distance-top:0;mso-wrap-distance-right:9pt;mso-wrap-distance-bottom:0;mso-position-horizontal:absolute;mso-position-horizontal-relative:text;mso-position-vertical:absolute;mso-position-vertical-relative:text;mso-width-percent:0;mso-height-percent:0;mso-width-relative:margin;mso-height-relative:margin;v-text-anchor:middle" o:gfxdata="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" fillcolor="white [3212]" strokecolor="black [3213]" strokeweight="1pt">
                 <v:textbox>
@@ -2214,7 +2304,7 @@
               </wp:anchor>
             </w:drawing>
           </mc:Choice>
-          <mc:Fallback>
+          <mc:Fallback xmlns:cx="http://schemas.microsoft.com/office/drawing/2014/chartex" xmlns:cx1="http://schemas.microsoft.com/office/drawing/2015/9/8/chartex" xmlns:cx2="http://schemas.microsoft.com/office/drawing/2015/10/21/chartex" xmlns:cx3="http://schemas.microsoft.com/office/drawing/2016/5/9/chartex" xmlns:cx4="http://schemas.microsoft.com/office/drawing/2016/5/10/chartex" xmlns:cx5="http://schemas.microsoft.com/office/drawing/2016/5/11/chartex" xmlns:w15="http://schemas.microsoft.com/office/word/2012/wordml" xmlns:w16se="http://schemas.microsoft.com/office/word/2015/wordml/symex">
             <w:pict>
               <v:rect w14:anchorId="3BEDD62E" id="Rectangle 3" o:spid="_x0000_s1036" style="position:absolute;margin-left:545.25pt;margin-top:27.5pt;width:108.75pt;height:24pt;z-index:251749888;visibility:visible;mso-wrap-style:square;mso-width-percent:0;mso-height-percent:0;mso-wrap-distance-left:9pt;mso-wrap-distance-top:0;mso-wrap-distance-right:9pt;mso-wrap-distance-bottom:0;mso-position-horizontal:absolute;mso-position-horizontal-relative:text;mso-position-vertical:absolute;mso-position-vertical-relative:text;mso-width-percent:0;mso-height-percent:0;mso-width-relative:margin;mso-height-relative:margin;v-text-anchor:middle" o:gfxdata="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" fillcolor="white [3212]" strokecolor="black [3213]" strokeweight="1pt">
                 <v:textbox>
@@ -2358,7 +2448,7 @@
               </wp:anchor>
             </w:drawing>
           </mc:Choice>
-          <mc:Fallback>
+          <mc:Fallback xmlns:cx="http://schemas.microsoft.com/office/drawing/2014/chartex" xmlns:cx1="http://schemas.microsoft.com/office/drawing/2015/9/8/chartex" xmlns:cx2="http://schemas.microsoft.com/office/drawing/2015/10/21/chartex" xmlns:cx3="http://schemas.microsoft.com/office/drawing/2016/5/9/chartex" xmlns:cx4="http://schemas.microsoft.com/office/drawing/2016/5/10/chartex" xmlns:cx5="http://schemas.microsoft.com/office/drawing/2016/5/11/chartex" xmlns:w15="http://schemas.microsoft.com/office/word/2012/wordml" xmlns:w16se="http://schemas.microsoft.com/office/word/2015/wordml/symex">
             <w:pict>
               <v:rect w14:anchorId="01239B98" id="Rectangle 211" o:spid="_x0000_s1037" style="position:absolute;margin-left:5in;margin-top:6.95pt;width:108.75pt;height:24pt;z-index:251734016;visibility:visible;mso-wrap-style:square;mso-width-percent:0;mso-height-percent:0;mso-wrap-distance-left:9pt;mso-wrap-distance-top:0;mso-wrap-distance-right:9pt;mso-wrap-distance-bottom:0;mso-position-horizontal:absolute;mso-position-horizontal-relative:text;mso-position-vertical:absolute;mso-position-vertical-relative:text;mso-width-percent:0;mso-height-percent:0;mso-width-relative:margin;mso-height-relative:margin;v-text-anchor:middle" o:gfxdata="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" fillcolor="white [3212]" strokecolor="black [3213]" strokeweight="1pt">
                 <v:textbox>
@@ -2496,7 +2586,7 @@
               </wp:anchor>
             </w:drawing>
           </mc:Choice>
-          <mc:Fallback>
+          <mc:Fallback xmlns:cx="http://schemas.microsoft.com/office/drawing/2014/chartex" xmlns:cx1="http://schemas.microsoft.com/office/drawing/2015/9/8/chartex" xmlns:cx2="http://schemas.microsoft.com/office/drawing/2015/10/21/chartex" xmlns:cx3="http://schemas.microsoft.com/office/drawing/2016/5/9/chartex" xmlns:cx4="http://schemas.microsoft.com/office/drawing/2016/5/10/chartex" xmlns:cx5="http://schemas.microsoft.com/office/drawing/2016/5/11/chartex" xmlns:w15="http://schemas.microsoft.com/office/word/2012/wordml" xmlns:w16se="http://schemas.microsoft.com/office/word/2015/wordml/symex">
             <w:pict>
               <v:rect w14:anchorId="10E6282F" id="Rectangle 212" o:spid="_x0000_s1038" style="position:absolute;margin-left:187.5pt;margin-top:7.75pt;width:108.75pt;height:24pt;z-index:251732992;visibility:visible;mso-wrap-style:square;mso-width-percent:0;mso-height-percent:0;mso-wrap-distance-left:9pt;mso-wrap-distance-top:0;mso-wrap-distance-right:9pt;mso-wrap-distance-bottom:0;mso-position-horizontal:absolute;mso-position-horizontal-relative:text;mso-position-vertical:absolute;mso-position-vertical-relative:text;mso-width-percent:0;mso-height-percent:0;mso-width-relative:margin;mso-height-relative:margin;v-text-anchor:middle" o:gfxdata="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" fillcolor="white [3212]" strokecolor="black [3213]" strokeweight="1pt">
                 <v:textbox>
@@ -2590,24 +2680,6 @@
         </w:rPr>
         <w:t>: User can control system by using PC or via the internet</w:t>
       </w:r>
-    </w:p>
-    <w:p>
-      <w:pPr>
-        <w:rPr>
-          <w:rFonts w:ascii="Times New Roman" w:hAnsi="Times New Roman" w:cs="Times New Roman"/>
-          <w:sz w:val="24"/>
-          <w:szCs w:val="24"/>
-        </w:rPr>
-      </w:pPr>
-    </w:p>
-    <w:p>
-      <w:pPr>
-        <w:rPr>
-          <w:rFonts w:ascii="Times New Roman" w:hAnsi="Times New Roman" w:cs="Times New Roman"/>
-          <w:sz w:val="24"/>
-          <w:szCs w:val="24"/>
-        </w:rPr>
-      </w:pPr>
     </w:p>
     <w:p>
       <w:pPr>
@@ -2799,7 +2871,7 @@
               </wp:anchor>
             </w:drawing>
           </mc:Choice>
-          <mc:Fallback>
+          <mc:Fallback xmlns:cx="http://schemas.microsoft.com/office/drawing/2014/chartex" xmlns:cx1="http://schemas.microsoft.com/office/drawing/2015/9/8/chartex" xmlns:cx2="http://schemas.microsoft.com/office/drawing/2015/10/21/chartex" xmlns:cx3="http://schemas.microsoft.com/office/drawing/2016/5/9/chartex" xmlns:cx4="http://schemas.microsoft.com/office/drawing/2016/5/10/chartex" xmlns:cx5="http://schemas.microsoft.com/office/drawing/2016/5/11/chartex" xmlns:w15="http://schemas.microsoft.com/office/word/2012/wordml" xmlns:w16se="http://schemas.microsoft.com/office/word/2015/wordml/symex">
             <w:pict>
               <v:rect w14:anchorId="2192177E" id="Rectangle 24" o:spid="_x0000_s1039" style="position:absolute;margin-left:97.5pt;margin-top:21.85pt;width:162pt;height:21pt;z-index:-251747840;visibility:visible;mso-wrap-style:square;mso-width-percent:0;mso-height-percent:0;mso-wrap-distance-left:9pt;mso-wrap-distance-top:0;mso-wrap-distance-right:9pt;mso-wrap-distance-bottom:0;mso-position-horizontal:absolute;mso-position-horizontal-relative:text;mso-position-vertical:absolute;mso-position-vertical-relative:text;mso-width-percent:0;mso-height-percent:0;mso-width-relative:margin;mso-height-relative:margin;v-text-anchor:middle" o:gfxdata="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" fillcolor="white [3212]" strokecolor="black [3213]" strokeweight="1pt">
                 <v:textbox>
@@ -2967,7 +3039,7 @@
               </wp:anchor>
             </w:drawing>
           </mc:Choice>
-          <mc:Fallback>
+          <mc:Fallback xmlns:cx="http://schemas.microsoft.com/office/drawing/2014/chartex" xmlns:cx1="http://schemas.microsoft.com/office/drawing/2015/9/8/chartex" xmlns:cx2="http://schemas.microsoft.com/office/drawing/2015/10/21/chartex" xmlns:cx3="http://schemas.microsoft.com/office/drawing/2016/5/9/chartex" xmlns:cx4="http://schemas.microsoft.com/office/drawing/2016/5/10/chartex" xmlns:cx5="http://schemas.microsoft.com/office/drawing/2016/5/11/chartex" xmlns:w15="http://schemas.microsoft.com/office/word/2012/wordml" xmlns:w16se="http://schemas.microsoft.com/office/word/2015/wordml/symex">
             <w:pict>
               <v:rect w14:anchorId="1D214D32" id="Rectangle 31" o:spid="_x0000_s1040" style="position:absolute;left:0;text-align:left;margin-left:420pt;margin-top:274.2pt;width:161.25pt;height:83.25pt;z-index:251605504;visibility:visible;mso-wrap-style:square;mso-width-percent:0;mso-height-percent:0;mso-wrap-distance-left:9pt;mso-wrap-distance-top:0;mso-wrap-distance-right:9pt;mso-wrap-distance-bottom:0;mso-position-horizontal:absolute;mso-position-horizontal-relative:text;mso-position-vertical:absolute;mso-position-vertical-relative:text;mso-width-percent:0;mso-height-percent:0;mso-width-relative:margin;mso-height-relative:margin;v-text-anchor:middle" o:gfxdata="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" fillcolor="white [3212]" strokecolor="black [3213]" strokeweight="1pt">
                 <v:textbox>
@@ -3176,7 +3248,7 @@
               </wp:anchor>
             </w:drawing>
           </mc:Choice>
-          <mc:Fallback>
+          <mc:Fallback xmlns:cx="http://schemas.microsoft.com/office/drawing/2014/chartex" xmlns:cx1="http://schemas.microsoft.com/office/drawing/2015/9/8/chartex" xmlns:cx2="http://schemas.microsoft.com/office/drawing/2015/10/21/chartex" xmlns:cx3="http://schemas.microsoft.com/office/drawing/2016/5/9/chartex" xmlns:cx4="http://schemas.microsoft.com/office/drawing/2016/5/10/chartex" xmlns:cx5="http://schemas.microsoft.com/office/drawing/2016/5/11/chartex" xmlns:w15="http://schemas.microsoft.com/office/word/2012/wordml" xmlns:w16se="http://schemas.microsoft.com/office/word/2015/wordml/symex">
             <w:pict>
               <v:rect w14:anchorId="0063604D" id="Rectangle 27" o:spid="_x0000_s1041" style="position:absolute;left:0;text-align:left;margin-left:99pt;margin-top:275.7pt;width:161.25pt;height:84pt;z-index:251593216;visibility:visible;mso-wrap-style:square;mso-width-percent:0;mso-height-percent:0;mso-wrap-distance-left:9pt;mso-wrap-distance-top:0;mso-wrap-distance-right:9pt;mso-wrap-distance-bottom:0;mso-position-horizontal:absolute;mso-position-horizontal-relative:text;mso-position-vertical:absolute;mso-position-vertical-relative:text;mso-width-percent:0;mso-height-percent:0;mso-width-relative:margin;mso-height-relative:margin;v-text-anchor:middle" o:gfxdata="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" fillcolor="white [3212]" strokecolor="black [3213]" strokeweight="1pt">
                 <v:textbox>
@@ -3415,7 +3487,7 @@
               </wp:anchor>
             </w:drawing>
           </mc:Choice>
-          <mc:Fallback>
+          <mc:Fallback xmlns:cx="http://schemas.microsoft.com/office/drawing/2014/chartex" xmlns:cx1="http://schemas.microsoft.com/office/drawing/2015/9/8/chartex" xmlns:cx2="http://schemas.microsoft.com/office/drawing/2015/10/21/chartex" xmlns:cx3="http://schemas.microsoft.com/office/drawing/2016/5/9/chartex" xmlns:cx4="http://schemas.microsoft.com/office/drawing/2016/5/10/chartex" xmlns:cx5="http://schemas.microsoft.com/office/drawing/2016/5/11/chartex" xmlns:w15="http://schemas.microsoft.com/office/word/2012/wordml" xmlns:w16se="http://schemas.microsoft.com/office/word/2015/wordml/symex">
             <w:pict>
               <v:rect w14:anchorId="25E86EA5" id="Rectangle 25" o:spid="_x0000_s1042" style="position:absolute;left:0;text-align:left;margin-left:418.5pt;margin-top:31.2pt;width:161.25pt;height:83.25pt;z-index:251576832;visibility:visible;mso-wrap-style:square;mso-width-percent:0;mso-height-percent:0;mso-wrap-distance-left:9pt;mso-wrap-distance-top:0;mso-wrap-distance-right:9pt;mso-wrap-distance-bottom:0;mso-position-horizontal:absolute;mso-position-horizontal-relative:text;mso-position-vertical:absolute;mso-position-vertical-relative:text;mso-width-percent:0;mso-height-percent:0;mso-width-relative:margin;mso-height-relative:margin;v-text-anchor:middle" o:gfxdata="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" fillcolor="white [3212]" strokecolor="black [3213]" strokeweight="1pt">
                 <v:textbox>
@@ -3644,7 +3716,7 @@
               </wp:anchor>
             </w:drawing>
           </mc:Choice>
-          <mc:Fallback>
+          <mc:Fallback xmlns:cx="http://schemas.microsoft.com/office/drawing/2014/chartex" xmlns:cx1="http://schemas.microsoft.com/office/drawing/2015/9/8/chartex" xmlns:cx2="http://schemas.microsoft.com/office/drawing/2015/10/21/chartex" xmlns:cx3="http://schemas.microsoft.com/office/drawing/2016/5/9/chartex" xmlns:cx4="http://schemas.microsoft.com/office/drawing/2016/5/10/chartex" xmlns:cx5="http://schemas.microsoft.com/office/drawing/2016/5/11/chartex" xmlns:w15="http://schemas.microsoft.com/office/word/2012/wordml" xmlns:w16se="http://schemas.microsoft.com/office/word/2015/wordml/symex">
             <w:pict>
               <v:rect w14:anchorId="76413E66" id="Rectangle 1" o:spid="_x0000_s1043" style="position:absolute;left:0;text-align:left;margin-left:98.25pt;margin-top:30.45pt;width:161.25pt;height:84.75pt;z-index:251566592;visibility:visible;mso-wrap-style:square;mso-width-percent:0;mso-height-percent:0;mso-wrap-distance-left:9pt;mso-wrap-distance-top:0;mso-wrap-distance-right:9pt;mso-wrap-distance-bottom:0;mso-position-horizontal:absolute;mso-position-horizontal-relative:text;mso-position-vertical:absolute;mso-position-vertical-relative:text;mso-width-percent:0;mso-height-percent:0;mso-width-relative:margin;mso-height-relative:margin;v-text-anchor:middle" o:gfxdata="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" fillcolor="white [3212]" strokecolor="black [3213]" strokeweight="1pt">
                 <v:textbox>
@@ -3793,7 +3865,7 @@
               </wp:anchor>
             </w:drawing>
           </mc:Choice>
-          <mc:Fallback>
+          <mc:Fallback xmlns:cx="http://schemas.microsoft.com/office/drawing/2014/chartex" xmlns:cx1="http://schemas.microsoft.com/office/drawing/2015/9/8/chartex" xmlns:cx2="http://schemas.microsoft.com/office/drawing/2015/10/21/chartex" xmlns:cx3="http://schemas.microsoft.com/office/drawing/2016/5/9/chartex" xmlns:cx4="http://schemas.microsoft.com/office/drawing/2016/5/10/chartex" xmlns:cx5="http://schemas.microsoft.com/office/drawing/2016/5/11/chartex" xmlns:w15="http://schemas.microsoft.com/office/word/2012/wordml" xmlns:w16se="http://schemas.microsoft.com/office/word/2015/wordml/symex">
             <w:pict>
               <v:shape w14:anchorId="7BEAB9A8" id="_x0000_s1044" type="#_x0000_t202" style="position:absolute;left:0;text-align:left;margin-left:256.5pt;margin-top:302.7pt;width:57.75pt;height:24.75pt;z-index:251736576;visibility:visible;mso-wrap-style:square;mso-width-percent:0;mso-height-percent:0;mso-wrap-distance-left:9pt;mso-wrap-distance-top:3.6pt;mso-wrap-distance-right:9pt;mso-wrap-distance-bottom:3.6pt;mso-position-horizontal:absolute;mso-position-horizontal-relative:text;mso-position-vertical:absolute;mso-position-vertical-relative:text;mso-width-percent:0;mso-height-percent:0;mso-width-relative:margin;mso-height-relative:margin;v-text-anchor:top" o:gfxdata="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" filled="f" stroked="f">
                 <v:textbox>
@@ -3879,7 +3951,7 @@
               </wp:anchor>
             </w:drawing>
           </mc:Choice>
-          <mc:Fallback>
+          <mc:Fallback xmlns:cx="http://schemas.microsoft.com/office/drawing/2014/chartex" xmlns:cx1="http://schemas.microsoft.com/office/drawing/2015/9/8/chartex" xmlns:cx2="http://schemas.microsoft.com/office/drawing/2015/10/21/chartex" xmlns:cx3="http://schemas.microsoft.com/office/drawing/2016/5/9/chartex" xmlns:cx4="http://schemas.microsoft.com/office/drawing/2016/5/10/chartex" xmlns:cx5="http://schemas.microsoft.com/office/drawing/2016/5/11/chartex" xmlns:w15="http://schemas.microsoft.com/office/word/2012/wordml" xmlns:w16se="http://schemas.microsoft.com/office/word/2015/wordml/symex">
             <w:pict>
               <v:shape w14:anchorId="40B5FBC8" id="_x0000_s1045" type="#_x0000_t202" style="position:absolute;left:0;text-align:left;margin-left:369pt;margin-top:304.2pt;width:57.75pt;height:24.75pt;z-index:251744768;visibility:visible;mso-wrap-style:square;mso-width-percent:0;mso-height-percent:0;mso-wrap-distance-left:9pt;mso-wrap-distance-top:3.6pt;mso-wrap-distance-right:9pt;mso-wrap-distance-bottom:3.6pt;mso-position-horizontal:absolute;mso-position-horizontal-relative:text;mso-position-vertical:absolute;mso-position-vertical-relative:text;mso-width-percent:0;mso-height-percent:0;mso-width-relative:margin;mso-height-relative:margin;v-text-anchor:top" o:gfxdata="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" filled="f" stroked="f">
                 <v:textbox>
@@ -3965,7 +4037,7 @@
               </wp:anchor>
             </w:drawing>
           </mc:Choice>
-          <mc:Fallback>
+          <mc:Fallback xmlns:cx="http://schemas.microsoft.com/office/drawing/2014/chartex" xmlns:cx1="http://schemas.microsoft.com/office/drawing/2015/9/8/chartex" xmlns:cx2="http://schemas.microsoft.com/office/drawing/2015/10/21/chartex" xmlns:cx3="http://schemas.microsoft.com/office/drawing/2016/5/9/chartex" xmlns:cx4="http://schemas.microsoft.com/office/drawing/2016/5/10/chartex" xmlns:cx5="http://schemas.microsoft.com/office/drawing/2016/5/11/chartex" xmlns:w15="http://schemas.microsoft.com/office/word/2012/wordml" xmlns:w16se="http://schemas.microsoft.com/office/word/2015/wordml/symex">
             <w:pict>
               <v:shape w14:anchorId="423C401F" id="_x0000_s1046" type="#_x0000_t202" style="position:absolute;left:0;text-align:left;margin-left:487.5pt;margin-top:112.95pt;width:24pt;height:24.75pt;z-index:251728384;visibility:visible;mso-wrap-style:square;mso-width-percent:0;mso-height-percent:0;mso-wrap-distance-left:9pt;mso-wrap-distance-top:3.6pt;mso-wrap-distance-right:9pt;mso-wrap-distance-bottom:3.6pt;mso-position-horizontal:absolute;mso-position-horizontal-relative:text;mso-position-vertical:absolute;mso-position-vertical-relative:text;mso-width-percent:0;mso-height-percent:0;mso-width-relative:margin;mso-height-relative:margin;v-text-anchor:top" o:gfxdata="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" filled="f" stroked="f">
                 <v:textbox>
@@ -4051,7 +4123,7 @@
               </wp:anchor>
             </w:drawing>
           </mc:Choice>
-          <mc:Fallback>
+          <mc:Fallback xmlns:cx="http://schemas.microsoft.com/office/drawing/2014/chartex" xmlns:cx1="http://schemas.microsoft.com/office/drawing/2015/9/8/chartex" xmlns:cx2="http://schemas.microsoft.com/office/drawing/2015/10/21/chartex" xmlns:cx3="http://schemas.microsoft.com/office/drawing/2016/5/9/chartex" xmlns:cx4="http://schemas.microsoft.com/office/drawing/2016/5/10/chartex" xmlns:cx5="http://schemas.microsoft.com/office/drawing/2016/5/11/chartex" xmlns:w15="http://schemas.microsoft.com/office/word/2012/wordml" xmlns:w16se="http://schemas.microsoft.com/office/word/2015/wordml/symex">
             <w:pict>
               <v:shape w14:anchorId="443BEC7B" id="_x0000_s1047" type="#_x0000_t202" style="position:absolute;left:0;text-align:left;margin-left:485.25pt;margin-top:226.2pt;width:24pt;height:24.75pt;z-index:251720192;visibility:visible;mso-wrap-style:square;mso-width-percent:0;mso-height-percent:0;mso-wrap-distance-left:9pt;mso-wrap-distance-top:3.6pt;mso-wrap-distance-right:9pt;mso-wrap-distance-bottom:3.6pt;mso-position-horizontal:absolute;mso-position-horizontal-relative:text;mso-position-vertical:absolute;mso-position-vertical-relative:text;mso-width-percent:0;mso-height-percent:0;mso-width-relative:margin;mso-height-relative:margin;v-text-anchor:top" o:gfxdata="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" filled="f" stroked="f">
                 <v:textbox>
@@ -4137,7 +4209,7 @@
               </wp:anchor>
             </w:drawing>
           </mc:Choice>
-          <mc:Fallback>
+          <mc:Fallback xmlns:cx="http://schemas.microsoft.com/office/drawing/2014/chartex" xmlns:cx1="http://schemas.microsoft.com/office/drawing/2015/9/8/chartex" xmlns:cx2="http://schemas.microsoft.com/office/drawing/2015/10/21/chartex" xmlns:cx3="http://schemas.microsoft.com/office/drawing/2016/5/9/chartex" xmlns:cx4="http://schemas.microsoft.com/office/drawing/2016/5/10/chartex" xmlns:cx5="http://schemas.microsoft.com/office/drawing/2016/5/11/chartex" xmlns:w15="http://schemas.microsoft.com/office/word/2012/wordml" xmlns:w16se="http://schemas.microsoft.com/office/word/2015/wordml/symex">
             <w:pict>
               <v:shape w14:anchorId="7FDACA50" id="_x0000_s1048" type="#_x0000_t202" style="position:absolute;left:0;text-align:left;margin-left:402.75pt;margin-top:285.45pt;width:24pt;height:24.75pt;z-index:251712000;visibility:visible;mso-wrap-style:square;mso-width-percent:0;mso-height-percent:0;mso-wrap-distance-left:9pt;mso-wrap-distance-top:3.6pt;mso-wrap-distance-right:9pt;mso-wrap-distance-bottom:3.6pt;mso-position-horizontal:absolute;mso-position-horizontal-relative:text;mso-position-vertical:absolute;mso-position-vertical-relative:text;mso-width-percent:0;mso-height-percent:0;mso-width-relative:margin;mso-height-relative:margin;v-text-anchor:top" o:gfxdata="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" filled="f" stroked="f">
                 <v:textbox>
@@ -4223,7 +4295,7 @@
               </wp:anchor>
             </w:drawing>
           </mc:Choice>
-          <mc:Fallback>
+          <mc:Fallback xmlns:cx="http://schemas.microsoft.com/office/drawing/2014/chartex" xmlns:cx1="http://schemas.microsoft.com/office/drawing/2015/9/8/chartex" xmlns:cx2="http://schemas.microsoft.com/office/drawing/2015/10/21/chartex" xmlns:cx3="http://schemas.microsoft.com/office/drawing/2016/5/9/chartex" xmlns:cx4="http://schemas.microsoft.com/office/drawing/2016/5/10/chartex" xmlns:cx5="http://schemas.microsoft.com/office/drawing/2016/5/11/chartex" xmlns:w15="http://schemas.microsoft.com/office/word/2012/wordml" xmlns:w16se="http://schemas.microsoft.com/office/word/2015/wordml/symex">
             <w:pict>
               <v:shape w14:anchorId="46BADB6F" id="_x0000_s1049" type="#_x0000_t202" style="position:absolute;left:0;text-align:left;margin-left:258pt;margin-top:289.2pt;width:24pt;height:24.75pt;z-index:251703808;visibility:visible;mso-wrap-style:square;mso-width-percent:0;mso-height-percent:0;mso-wrap-distance-left:9pt;mso-wrap-distance-top:3.6pt;mso-wrap-distance-right:9pt;mso-wrap-distance-bottom:3.6pt;mso-position-horizontal:absolute;mso-position-horizontal-relative:text;mso-position-vertical:absolute;mso-position-vertical-relative:text;mso-width-percent:0;mso-height-percent:0;mso-width-relative:margin;mso-height-relative:margin;v-text-anchor:top" o:gfxdata="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" filled="f" stroked="f">
                 <v:textbox>
@@ -4309,7 +4381,7 @@
               </wp:anchor>
             </w:drawing>
           </mc:Choice>
-          <mc:Fallback>
+          <mc:Fallback xmlns:cx="http://schemas.microsoft.com/office/drawing/2014/chartex" xmlns:cx1="http://schemas.microsoft.com/office/drawing/2015/9/8/chartex" xmlns:cx2="http://schemas.microsoft.com/office/drawing/2015/10/21/chartex" xmlns:cx3="http://schemas.microsoft.com/office/drawing/2016/5/9/chartex" xmlns:cx4="http://schemas.microsoft.com/office/drawing/2016/5/10/chartex" xmlns:cx5="http://schemas.microsoft.com/office/drawing/2016/5/11/chartex" xmlns:w15="http://schemas.microsoft.com/office/word/2012/wordml" xmlns:w16se="http://schemas.microsoft.com/office/word/2015/wordml/symex">
             <w:pict>
               <v:shape w14:anchorId="39115F59" id="_x0000_s1050" type="#_x0000_t202" style="position:absolute;left:0;text-align:left;margin-left:156pt;margin-top:224.7pt;width:24pt;height:24.75pt;z-index:251695616;visibility:visible;mso-wrap-style:square;mso-width-percent:0;mso-height-percent:0;mso-wrap-distance-left:9pt;mso-wrap-distance-top:3.6pt;mso-wrap-distance-right:9pt;mso-wrap-distance-bottom:3.6pt;mso-position-horizontal:absolute;mso-position-horizontal-relative:text;mso-position-vertical:absolute;mso-position-vertical-relative:text;mso-width-percent:0;mso-height-percent:0;mso-width-relative:margin;mso-height-relative:margin;v-text-anchor:top" o:gfxdata="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" filled="f" stroked="f">
                 <v:textbox>
@@ -4395,7 +4467,7 @@
               </wp:anchor>
             </w:drawing>
           </mc:Choice>
-          <mc:Fallback>
+          <mc:Fallback xmlns:cx="http://schemas.microsoft.com/office/drawing/2014/chartex" xmlns:cx1="http://schemas.microsoft.com/office/drawing/2015/9/8/chartex" xmlns:cx2="http://schemas.microsoft.com/office/drawing/2015/10/21/chartex" xmlns:cx3="http://schemas.microsoft.com/office/drawing/2016/5/9/chartex" xmlns:cx4="http://schemas.microsoft.com/office/drawing/2016/5/10/chartex" xmlns:cx5="http://schemas.microsoft.com/office/drawing/2016/5/11/chartex" xmlns:w15="http://schemas.microsoft.com/office/word/2012/wordml" xmlns:w16se="http://schemas.microsoft.com/office/word/2015/wordml/symex">
             <w:pict>
               <v:shape w14:anchorId="5AEA803B" id="_x0000_s1051" type="#_x0000_t202" style="position:absolute;left:0;text-align:left;margin-left:156pt;margin-top:113.7pt;width:24pt;height:24.75pt;z-index:251687424;visibility:visible;mso-wrap-style:square;mso-width-percent:0;mso-height-percent:0;mso-wrap-distance-left:9pt;mso-wrap-distance-top:3.6pt;mso-wrap-distance-right:9pt;mso-wrap-distance-bottom:3.6pt;mso-position-horizontal:absolute;mso-position-horizontal-relative:text;mso-position-vertical:absolute;mso-position-vertical-relative:text;mso-width-percent:0;mso-height-percent:0;mso-width-relative:margin;mso-height-relative:margin;v-text-anchor:top" o:gfxdata="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" filled="f" stroked="f">
                 <v:textbox>
@@ -4473,7 +4545,7 @@
               </wp:anchor>
             </w:drawing>
           </mc:Choice>
-          <mc:Fallback>
+          <mc:Fallback xmlns:cx="http://schemas.microsoft.com/office/drawing/2014/chartex" xmlns:cx1="http://schemas.microsoft.com/office/drawing/2015/9/8/chartex" xmlns:cx2="http://schemas.microsoft.com/office/drawing/2015/10/21/chartex" xmlns:cx3="http://schemas.microsoft.com/office/drawing/2016/5/9/chartex" xmlns:cx4="http://schemas.microsoft.com/office/drawing/2016/5/10/chartex" xmlns:cx5="http://schemas.microsoft.com/office/drawing/2016/5/11/chartex" xmlns:w15="http://schemas.microsoft.com/office/word/2012/wordml" xmlns:w16se="http://schemas.microsoft.com/office/word/2015/wordml/symex">
             <w:pict>
               <v:line w14:anchorId="0E3FC495" id="Straight Connector 215" o:spid="_x0000_s1026" style="position:absolute;rotation:90;z-index:251679232;visibility:visible;mso-wrap-style:square;mso-width-percent:0;mso-height-percent:0;mso-wrap-distance-left:9pt;mso-wrap-distance-top:0;mso-wrap-distance-right:9pt;mso-wrap-distance-bottom:0;mso-position-horizontal:absolute;mso-position-horizontal-relative:margin;mso-position-vertical:absolute;mso-position-vertical-relative:text;mso-width-percent:0;mso-height-percent:0;mso-width-relative:margin;mso-height-relative:margin" from="340.45pt,225.45pt" to="340.45pt,385.2pt" o:gfxdata="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" strokecolor="black [3200]" strokeweight=".5pt">
                 <v:stroke joinstyle="miter"/>
@@ -4602,7 +4674,7 @@
               </wp:anchor>
             </w:drawing>
           </mc:Choice>
-          <mc:Fallback>
+          <mc:Fallback xmlns:cx="http://schemas.microsoft.com/office/drawing/2014/chartex" xmlns:cx1="http://schemas.microsoft.com/office/drawing/2015/9/8/chartex" xmlns:cx2="http://schemas.microsoft.com/office/drawing/2015/10/21/chartex" xmlns:cx3="http://schemas.microsoft.com/office/drawing/2016/5/9/chartex" xmlns:cx4="http://schemas.microsoft.com/office/drawing/2016/5/10/chartex" xmlns:cx5="http://schemas.microsoft.com/office/drawing/2016/5/11/chartex" xmlns:w15="http://schemas.microsoft.com/office/word/2012/wordml" xmlns:w16se="http://schemas.microsoft.com/office/word/2015/wordml/symex">
             <w:pict>
               <v:rect w14:anchorId="0F8335BB" id="Rectangle 192" o:spid="_x0000_s1052" style="position:absolute;left:0;text-align:left;margin-left:419.25pt;margin-top:243.75pt;width:162pt;height:21pt;z-index:-251702784;visibility:visible;mso-wrap-style:square;mso-width-percent:0;mso-height-percent:0;mso-wrap-distance-left:9pt;mso-wrap-distance-top:0;mso-wrap-distance-right:9pt;mso-wrap-distance-bottom:0;mso-position-horizontal:absolute;mso-position-horizontal-relative:text;mso-position-vertical:absolute;mso-position-vertical-relative:text;mso-width-percent:0;mso-height-percent:0;mso-width-relative:margin;mso-height-relative:margin;v-text-anchor:middle" o:gfxdata="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" fillcolor="white [3212]" strokecolor="black [3213]" strokeweight="1pt">
                 <v:textbox>
@@ -4704,7 +4776,7 @@
               </wp:anchor>
             </w:drawing>
           </mc:Choice>
-          <mc:Fallback>
+          <mc:Fallback xmlns:cx="http://schemas.microsoft.com/office/drawing/2014/chartex" xmlns:cx1="http://schemas.microsoft.com/office/drawing/2015/9/8/chartex" xmlns:cx2="http://schemas.microsoft.com/office/drawing/2015/10/21/chartex" xmlns:cx3="http://schemas.microsoft.com/office/drawing/2016/5/9/chartex" xmlns:cx4="http://schemas.microsoft.com/office/drawing/2016/5/10/chartex" xmlns:cx5="http://schemas.microsoft.com/office/drawing/2016/5/11/chartex" xmlns:w15="http://schemas.microsoft.com/office/word/2012/wordml" xmlns:w16se="http://schemas.microsoft.com/office/word/2015/wordml/symex">
             <w:pict>
               <v:line w14:anchorId="55656294" id="Straight Connector 214" o:spid="_x0000_s1026" style="position:absolute;z-index:251671040;visibility:visible;mso-wrap-style:square;mso-width-percent:0;mso-wrap-distance-left:9pt;mso-wrap-distance-top:0;mso-wrap-distance-right:9pt;mso-wrap-distance-bottom:0;mso-position-horizontal:absolute;mso-position-horizontal-relative:text;mso-position-vertical:absolute;mso-position-vertical-relative:text;mso-width-percent:0;mso-width-relative:margin" from="504.75pt,114.45pt" to="504.75pt,243.45pt" o:gfxdata="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" strokecolor="black [3200]" strokeweight=".5pt">
                 <v:stroke joinstyle="miter"/>
@@ -4770,7 +4842,7 @@
               </wp:anchor>
             </w:drawing>
           </mc:Choice>
-          <mc:Fallback>
+          <mc:Fallback xmlns:cx="http://schemas.microsoft.com/office/drawing/2014/chartex" xmlns:cx1="http://schemas.microsoft.com/office/drawing/2015/9/8/chartex" xmlns:cx2="http://schemas.microsoft.com/office/drawing/2015/10/21/chartex" xmlns:cx3="http://schemas.microsoft.com/office/drawing/2016/5/9/chartex" xmlns:cx4="http://schemas.microsoft.com/office/drawing/2016/5/10/chartex" xmlns:cx5="http://schemas.microsoft.com/office/drawing/2016/5/11/chartex" xmlns:w15="http://schemas.microsoft.com/office/word/2012/wordml" xmlns:w16se="http://schemas.microsoft.com/office/word/2015/wordml/symex">
             <w:pict>
               <v:line w14:anchorId="56C2D1A8" id="Straight Connector 213" o:spid="_x0000_s1026" style="position:absolute;z-index:251664896;visibility:visible;mso-wrap-style:square;mso-width-percent:0;mso-wrap-distance-left:9pt;mso-wrap-distance-top:0;mso-wrap-distance-right:9pt;mso-wrap-distance-bottom:0;mso-position-horizontal:absolute;mso-position-horizontal-relative:text;mso-position-vertical:absolute;mso-position-vertical-relative:text;mso-width-percent:0;mso-width-relative:margin" from="175.5pt,115.95pt" to="175.5pt,244.95pt" o:gfxdata="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" strokecolor="black [3200]" strokeweight=".5pt">
                 <v:stroke joinstyle="miter"/>
@@ -4898,7 +4970,7 @@
               </wp:anchor>
             </w:drawing>
           </mc:Choice>
-          <mc:Fallback>
+          <mc:Fallback xmlns:cx="http://schemas.microsoft.com/office/drawing/2014/chartex" xmlns:cx1="http://schemas.microsoft.com/office/drawing/2015/9/8/chartex" xmlns:cx2="http://schemas.microsoft.com/office/drawing/2015/10/21/chartex" xmlns:cx3="http://schemas.microsoft.com/office/drawing/2016/5/9/chartex" xmlns:cx4="http://schemas.microsoft.com/office/drawing/2016/5/10/chartex" xmlns:cx5="http://schemas.microsoft.com/office/drawing/2016/5/11/chartex" xmlns:w15="http://schemas.microsoft.com/office/word/2012/wordml" xmlns:w16se="http://schemas.microsoft.com/office/word/2015/wordml/symex">
             <w:pict>
               <v:rect w14:anchorId="470C6405" id="Rectangle 26" o:spid="_x0000_s1053" style="position:absolute;left:0;text-align:left;margin-left:417.75pt;margin-top:.75pt;width:162pt;height:21pt;z-index:-251733504;visibility:visible;mso-wrap-style:square;mso-width-percent:0;mso-height-percent:0;mso-wrap-distance-left:9pt;mso-wrap-distance-top:0;mso-wrap-distance-right:9pt;mso-wrap-distance-bottom:0;mso-position-horizontal:absolute;mso-position-horizontal-relative:text;mso-position-vertical:absolute;mso-position-vertical-relative:text;mso-width-percent:0;mso-height-percent:0;mso-width-relative:margin;mso-height-relative:margin;v-text-anchor:middle" o:gfxdata="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" fillcolor="white [3212]" strokecolor="black [3213]" strokeweight="1pt">
                 <v:textbox>
@@ -5062,7 +5134,7 @@
               </wp:anchor>
             </w:drawing>
           </mc:Choice>
-          <mc:Fallback>
+          <mc:Fallback xmlns:cx="http://schemas.microsoft.com/office/drawing/2014/chartex" xmlns:cx1="http://schemas.microsoft.com/office/drawing/2015/9/8/chartex" xmlns:cx2="http://schemas.microsoft.com/office/drawing/2015/10/21/chartex" xmlns:cx3="http://schemas.microsoft.com/office/drawing/2016/5/9/chartex" xmlns:cx4="http://schemas.microsoft.com/office/drawing/2016/5/10/chartex" xmlns:cx5="http://schemas.microsoft.com/office/drawing/2016/5/11/chartex" xmlns:w15="http://schemas.microsoft.com/office/word/2012/wordml" xmlns:w16se="http://schemas.microsoft.com/office/word/2015/wordml/symex">
             <w:pict>
               <v:rect w14:anchorId="5542D495" id="Rectangle 28" o:spid="_x0000_s1054" style="position:absolute;left:0;text-align:left;margin-left:99pt;margin-top:246pt;width:162pt;height:21pt;z-index:-251719168;visibility:visible;mso-wrap-style:square;mso-width-percent:0;mso-height-percent:0;mso-wrap-distance-left:9pt;mso-wrap-distance-top:0;mso-wrap-distance-right:9pt;mso-wrap-distance-bottom:0;mso-position-horizontal:absolute;mso-position-horizontal-relative:text;mso-position-vertical:absolute;mso-position-vertical-relative:text;mso-width-percent:0;mso-height-percent:0;mso-width-relative:margin;mso-height-relative:margin;v-text-anchor:middle" o:gfxdata="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" fillcolor="white [3212]" strokecolor="black [3213]" strokeweight="1pt">
                 <v:textbox>
@@ -5125,12 +5197,12 @@
       <w:tblPr>
         <w:tblStyle w:val="TableGrid"/>
         <w:tblpPr w:leftFromText="180" w:rightFromText="180" w:vertAnchor="page" w:horzAnchor="margin" w:tblpX="216" w:tblpY="1936"/>
-        <w:tblW w:w="13662" w:type="dxa"/>
+        <w:tblW w:w="13788" w:type="dxa"/>
         <w:tblLook w:val="04A0" w:firstRow="1" w:lastRow="0" w:firstColumn="1" w:lastColumn="0" w:noHBand="0" w:noVBand="1"/>
       </w:tblPr>
       <w:tblGrid>
         <w:gridCol w:w="1548"/>
-        <w:gridCol w:w="12114"/>
+        <w:gridCol w:w="12240"/>
       </w:tblGrid>
       <w:tr>
         <w:trPr>
@@ -5162,7 +5234,7 @@
         </w:tc>
         <w:tc>
           <w:tcPr>
-            <w:tcW w:w="12114" w:type="dxa"/>
+            <w:tcW w:w="12240" w:type="dxa"/>
           </w:tcPr>
           <w:p>
             <w:pPr>
@@ -5213,7 +5285,7 @@
         </w:tc>
         <w:tc>
           <w:tcPr>
-            <w:tcW w:w="12114" w:type="dxa"/>
+            <w:tcW w:w="12240" w:type="dxa"/>
           </w:tcPr>
           <w:p>
             <w:pPr>
@@ -5264,7 +5336,7 @@
         </w:tc>
         <w:tc>
           <w:tcPr>
-            <w:tcW w:w="12114" w:type="dxa"/>
+            <w:tcW w:w="12240" w:type="dxa"/>
           </w:tcPr>
           <w:p>
             <w:pPr>
@@ -5285,7 +5357,73 @@
                 <w:sz w:val="24"/>
                 <w:szCs w:val="24"/>
               </w:rPr>
-              <w:t>In the beginning, power is supplied for temperature sensor module. User will press WPS button on the router which allow user auto connect to temperature sensor making LED to be blink mode, and then user press setup button. This button tells the unit to tell the server that a user is setting up a new temperature sensor.</w:t>
+              <w:t xml:space="preserve">In the beginning, power is supplied for temperature sensor module. User will press WPS button on the router </w:t>
+            </w:r>
+            <w:r>
+              <w:rPr>
+                <w:rFonts w:ascii="Times New Roman" w:hAnsi="Times New Roman" w:cs="Times New Roman"/>
+                <w:sz w:val="24"/>
+                <w:szCs w:val="24"/>
+              </w:rPr>
+              <w:t>and the sensor module. This will</w:t>
+            </w:r>
+            <w:r>
+              <w:rPr>
+                <w:rFonts w:ascii="Times New Roman" w:hAnsi="Times New Roman" w:cs="Times New Roman"/>
+                <w:sz w:val="24"/>
+                <w:szCs w:val="24"/>
+              </w:rPr>
+              <w:t xml:space="preserve"> allow</w:t>
+            </w:r>
+            <w:r>
+              <w:rPr>
+                <w:rFonts w:ascii="Times New Roman" w:hAnsi="Times New Roman" w:cs="Times New Roman"/>
+                <w:sz w:val="24"/>
+                <w:szCs w:val="24"/>
+              </w:rPr>
+              <w:t xml:space="preserve"> the sensor to automatically connect to the users </w:t>
+            </w:r>
+            <w:proofErr w:type="spellStart"/>
+            <w:r>
+              <w:rPr>
+                <w:rFonts w:ascii="Times New Roman" w:hAnsi="Times New Roman" w:cs="Times New Roman"/>
+                <w:sz w:val="24"/>
+                <w:szCs w:val="24"/>
+              </w:rPr>
+              <w:t>WiFi</w:t>
+            </w:r>
+            <w:proofErr w:type="spellEnd"/>
+            <w:r>
+              <w:rPr>
+                <w:rFonts w:ascii="Times New Roman" w:hAnsi="Times New Roman" w:cs="Times New Roman"/>
+                <w:sz w:val="24"/>
+                <w:szCs w:val="24"/>
+              </w:rPr>
+              <w:t xml:space="preserve"> internet. Once connected the will push the setup button</w:t>
+            </w:r>
+            <w:r>
+              <w:rPr>
+                <w:rFonts w:ascii="Times New Roman" w:hAnsi="Times New Roman" w:cs="Times New Roman"/>
+                <w:sz w:val="24"/>
+                <w:szCs w:val="24"/>
+              </w:rPr>
+              <w:t xml:space="preserve"> </w:t>
+            </w:r>
+            <w:r>
+              <w:rPr>
+                <w:rFonts w:ascii="Times New Roman" w:hAnsi="Times New Roman" w:cs="Times New Roman"/>
+                <w:sz w:val="24"/>
+                <w:szCs w:val="24"/>
+              </w:rPr>
+              <w:t>causing the status LED to blink</w:t>
+            </w:r>
+            <w:r>
+              <w:rPr>
+                <w:rFonts w:ascii="Times New Roman" w:hAnsi="Times New Roman" w:cs="Times New Roman"/>
+                <w:sz w:val="24"/>
+                <w:szCs w:val="24"/>
+              </w:rPr>
+              <w:t>. This button tells the unit to tell the server that a user is setting up a new temperature sensor.</w:t>
             </w:r>
           </w:p>
           <w:p>
@@ -5307,7 +5445,247 @@
                 <w:sz w:val="24"/>
                 <w:szCs w:val="24"/>
               </w:rPr>
-              <w:t xml:space="preserve"> In this time, the sensor module will send data including unit ID and setting temperature to user, after that this data continue to transfer to server module. In the server module, it will send status demand to clear the “setup” mode in sensor module, which makes the LED to be changed solid mode. After this process, temperature sensor will send data packages including current temperature, unit ID and new status to server module. In the end, server module will store data containing unit ID and current temperature in database if valid data returned to server form unit.</w:t>
+              <w:t>In this time, the user will read the unit id number off of the sensor module and input it into the server along with their desired temperature setting</w:t>
+            </w:r>
+            <w:r>
+              <w:rPr>
+                <w:rFonts w:ascii="Times New Roman" w:hAnsi="Times New Roman" w:cs="Times New Roman"/>
+                <w:sz w:val="24"/>
+                <w:szCs w:val="24"/>
+              </w:rPr>
+              <w:t>. In the server module, it will send</w:t>
+            </w:r>
+            <w:r>
+              <w:rPr>
+                <w:rFonts w:ascii="Times New Roman" w:hAnsi="Times New Roman" w:cs="Times New Roman"/>
+                <w:sz w:val="24"/>
+                <w:szCs w:val="24"/>
+              </w:rPr>
+              <w:t xml:space="preserve"> a new</w:t>
+            </w:r>
+            <w:r>
+              <w:rPr>
+                <w:rFonts w:ascii="Times New Roman" w:hAnsi="Times New Roman" w:cs="Times New Roman"/>
+                <w:sz w:val="24"/>
+                <w:szCs w:val="24"/>
+              </w:rPr>
+              <w:t xml:space="preserve"> status </w:t>
+            </w:r>
+            <w:r>
+              <w:rPr>
+                <w:rFonts w:ascii="Times New Roman" w:hAnsi="Times New Roman" w:cs="Times New Roman"/>
+                <w:sz w:val="24"/>
+                <w:szCs w:val="24"/>
+              </w:rPr>
+              <w:t>value</w:t>
+            </w:r>
+            <w:r>
+              <w:rPr>
+                <w:rFonts w:ascii="Times New Roman" w:hAnsi="Times New Roman" w:cs="Times New Roman"/>
+                <w:sz w:val="24"/>
+                <w:szCs w:val="24"/>
+              </w:rPr>
+              <w:t xml:space="preserve"> to </w:t>
+            </w:r>
+            <w:r>
+              <w:rPr>
+                <w:rFonts w:ascii="Times New Roman" w:hAnsi="Times New Roman" w:cs="Times New Roman"/>
+                <w:sz w:val="24"/>
+                <w:szCs w:val="24"/>
+              </w:rPr>
+              <w:t>tell the unit</w:t>
+            </w:r>
+            <w:r>
+              <w:rPr>
+                <w:rFonts w:ascii="Times New Roman" w:hAnsi="Times New Roman" w:cs="Times New Roman"/>
+                <w:sz w:val="24"/>
+                <w:szCs w:val="24"/>
+              </w:rPr>
+              <w:t xml:space="preserve"> </w:t>
+            </w:r>
+            <w:r>
+              <w:rPr>
+                <w:rFonts w:ascii="Times New Roman" w:hAnsi="Times New Roman" w:cs="Times New Roman"/>
+                <w:sz w:val="24"/>
+                <w:szCs w:val="24"/>
+              </w:rPr>
+              <w:t xml:space="preserve">that the “setup” was successful. Upon receiving the new status, the sensor module sets the LED to a solid state to indicate to the user that they successfully added the unit. </w:t>
+            </w:r>
+            <w:r>
+              <w:rPr>
+                <w:rFonts w:ascii="Times New Roman" w:hAnsi="Times New Roman" w:cs="Times New Roman"/>
+                <w:sz w:val="24"/>
+                <w:szCs w:val="24"/>
+              </w:rPr>
+              <w:t>After this process, temperature sensor will send data packages includi</w:t>
+            </w:r>
+            <w:r>
+              <w:rPr>
+                <w:rFonts w:ascii="Times New Roman" w:hAnsi="Times New Roman" w:cs="Times New Roman"/>
+                <w:sz w:val="24"/>
+                <w:szCs w:val="24"/>
+              </w:rPr>
+              <w:t xml:space="preserve">ng current temperature, unit ID, current </w:t>
+            </w:r>
+            <w:r>
+              <w:rPr>
+                <w:rFonts w:ascii="Times New Roman" w:hAnsi="Times New Roman" w:cs="Times New Roman"/>
+                <w:sz w:val="24"/>
+                <w:szCs w:val="24"/>
+              </w:rPr>
+              <w:t>status</w:t>
+            </w:r>
+            <w:r>
+              <w:rPr>
+                <w:rFonts w:ascii="Times New Roman" w:hAnsi="Times New Roman" w:cs="Times New Roman"/>
+                <w:sz w:val="24"/>
+                <w:szCs w:val="24"/>
+              </w:rPr>
+              <w:t xml:space="preserve"> and current temperature setting</w:t>
+            </w:r>
+            <w:r>
+              <w:rPr>
+                <w:rFonts w:ascii="Times New Roman" w:hAnsi="Times New Roman" w:cs="Times New Roman"/>
+                <w:sz w:val="24"/>
+                <w:szCs w:val="24"/>
+              </w:rPr>
+              <w:t xml:space="preserve"> to</w:t>
+            </w:r>
+            <w:r>
+              <w:rPr>
+                <w:rFonts w:ascii="Times New Roman" w:hAnsi="Times New Roman" w:cs="Times New Roman"/>
+                <w:sz w:val="24"/>
+                <w:szCs w:val="24"/>
+              </w:rPr>
+              <w:t xml:space="preserve"> the</w:t>
+            </w:r>
+            <w:r>
+              <w:rPr>
+                <w:rFonts w:ascii="Times New Roman" w:hAnsi="Times New Roman" w:cs="Times New Roman"/>
+                <w:sz w:val="24"/>
+                <w:szCs w:val="24"/>
+              </w:rPr>
+              <w:t xml:space="preserve"> server module. In the end, </w:t>
+            </w:r>
+            <w:r>
+              <w:rPr>
+                <w:rFonts w:ascii="Times New Roman" w:hAnsi="Times New Roman" w:cs="Times New Roman"/>
+                <w:sz w:val="24"/>
+                <w:szCs w:val="24"/>
+              </w:rPr>
+              <w:t xml:space="preserve">the </w:t>
+            </w:r>
+            <w:r>
+              <w:rPr>
+                <w:rFonts w:ascii="Times New Roman" w:hAnsi="Times New Roman" w:cs="Times New Roman"/>
+                <w:sz w:val="24"/>
+                <w:szCs w:val="24"/>
+              </w:rPr>
+              <w:t>server module will store</w:t>
+            </w:r>
+            <w:r>
+              <w:rPr>
+                <w:rFonts w:ascii="Times New Roman" w:hAnsi="Times New Roman" w:cs="Times New Roman"/>
+                <w:sz w:val="24"/>
+                <w:szCs w:val="24"/>
+              </w:rPr>
+              <w:t xml:space="preserve"> the</w:t>
+            </w:r>
+            <w:r>
+              <w:rPr>
+                <w:rFonts w:ascii="Times New Roman" w:hAnsi="Times New Roman" w:cs="Times New Roman"/>
+                <w:sz w:val="24"/>
+                <w:szCs w:val="24"/>
+              </w:rPr>
+              <w:t xml:space="preserve"> data containing</w:t>
+            </w:r>
+            <w:r>
+              <w:rPr>
+                <w:rFonts w:ascii="Times New Roman" w:hAnsi="Times New Roman" w:cs="Times New Roman"/>
+                <w:sz w:val="24"/>
+                <w:szCs w:val="24"/>
+              </w:rPr>
+              <w:t xml:space="preserve"> the</w:t>
+            </w:r>
+            <w:r>
+              <w:rPr>
+                <w:rFonts w:ascii="Times New Roman" w:hAnsi="Times New Roman" w:cs="Times New Roman"/>
+                <w:sz w:val="24"/>
+                <w:szCs w:val="24"/>
+              </w:rPr>
+              <w:t xml:space="preserve"> unit ID and</w:t>
+            </w:r>
+            <w:r>
+              <w:rPr>
+                <w:rFonts w:ascii="Times New Roman" w:hAnsi="Times New Roman" w:cs="Times New Roman"/>
+                <w:sz w:val="24"/>
+                <w:szCs w:val="24"/>
+              </w:rPr>
+              <w:t xml:space="preserve"> its respective</w:t>
+            </w:r>
+            <w:r>
+              <w:rPr>
+                <w:rFonts w:ascii="Times New Roman" w:hAnsi="Times New Roman" w:cs="Times New Roman"/>
+                <w:sz w:val="24"/>
+                <w:szCs w:val="24"/>
+              </w:rPr>
+              <w:t xml:space="preserve"> current temper</w:t>
+            </w:r>
+            <w:r>
+              <w:rPr>
+                <w:rFonts w:ascii="Times New Roman" w:hAnsi="Times New Roman" w:cs="Times New Roman"/>
+                <w:sz w:val="24"/>
+                <w:szCs w:val="24"/>
+              </w:rPr>
+              <w:t>ature in</w:t>
+            </w:r>
+            <w:r>
+              <w:rPr>
+                <w:rFonts w:ascii="Times New Roman" w:hAnsi="Times New Roman" w:cs="Times New Roman"/>
+                <w:sz w:val="24"/>
+                <w:szCs w:val="24"/>
+              </w:rPr>
+              <w:t xml:space="preserve"> the</w:t>
+            </w:r>
+            <w:r>
+              <w:rPr>
+                <w:rFonts w:ascii="Times New Roman" w:hAnsi="Times New Roman" w:cs="Times New Roman"/>
+                <w:sz w:val="24"/>
+                <w:szCs w:val="24"/>
+              </w:rPr>
+              <w:t xml:space="preserve"> database when</w:t>
+            </w:r>
+            <w:r>
+              <w:rPr>
+                <w:rFonts w:ascii="Times New Roman" w:hAnsi="Times New Roman" w:cs="Times New Roman"/>
+                <w:sz w:val="24"/>
+                <w:szCs w:val="24"/>
+              </w:rPr>
+              <w:t xml:space="preserve"> valid data</w:t>
+            </w:r>
+            <w:r>
+              <w:rPr>
+                <w:rFonts w:ascii="Times New Roman" w:hAnsi="Times New Roman" w:cs="Times New Roman"/>
+                <w:sz w:val="24"/>
+                <w:szCs w:val="24"/>
+              </w:rPr>
+              <w:t xml:space="preserve"> is </w:t>
+            </w:r>
+            <w:r>
+              <w:rPr>
+                <w:rFonts w:ascii="Times New Roman" w:hAnsi="Times New Roman" w:cs="Times New Roman"/>
+                <w:sz w:val="24"/>
+                <w:szCs w:val="24"/>
+              </w:rPr>
+              <w:t>seen by the server</w:t>
+            </w:r>
+            <w:r>
+              <w:rPr>
+                <w:rFonts w:ascii="Times New Roman" w:hAnsi="Times New Roman" w:cs="Times New Roman"/>
+                <w:sz w:val="24"/>
+                <w:szCs w:val="24"/>
+              </w:rPr>
+              <w:t>.</w:t>
             </w:r>
           </w:p>
           <w:p>
@@ -5351,7 +5729,7 @@
         </w:tc>
         <w:tc>
           <w:tcPr>
-            <w:tcW w:w="12114" w:type="dxa"/>
+            <w:tcW w:w="12240" w:type="dxa"/>
           </w:tcPr>
           <w:p>
             <w:pPr>
@@ -5425,7 +5803,7 @@
         </w:tc>
         <w:tc>
           <w:tcPr>
-            <w:tcW w:w="12114" w:type="dxa"/>
+            <w:tcW w:w="12240" w:type="dxa"/>
           </w:tcPr>
           <w:p>
             <w:pPr>
@@ -5552,7 +5930,6 @@
           <w:sz w:val="24"/>
           <w:szCs w:val="24"/>
         </w:rPr>
-        <w:lastRenderedPageBreak/>
         <w:t>HTTP GET STRING</w:t>
       </w:r>
     </w:p>
@@ -5660,6 +6037,14 @@
         </w:rPr>
         <w:t>Min: -20 ˚C and Max: 50 ˚C, Δ = 70 ˚C</w:t>
       </w:r>
+      <w:r>
+        <w:rPr>
+          <w:rFonts w:ascii="Times New Roman" w:hAnsi="Times New Roman" w:cs="Times New Roman"/>
+          <w:sz w:val="24"/>
+          <w:szCs w:val="24"/>
+        </w:rPr>
+        <w:t>.</w:t>
+      </w:r>
     </w:p>
     <w:p>
       <w:pPr>
@@ -5682,7 +6067,71 @@
           <w:sz w:val="24"/>
           <w:szCs w:val="24"/>
         </w:rPr>
-        <w:t>700 points needed, 10-bit number needed</w:t>
+        <w:t xml:space="preserve">700 points needed, </w:t>
+      </w:r>
+      <w:r>
+        <w:rPr>
+          <w:rFonts w:ascii="Times New Roman" w:hAnsi="Times New Roman" w:cs="Times New Roman"/>
+          <w:sz w:val="24"/>
+          <w:szCs w:val="24"/>
+        </w:rPr>
+        <w:t>therefore</w:t>
+      </w:r>
+      <w:r>
+        <w:rPr>
+          <w:rFonts w:ascii="Times New Roman" w:hAnsi="Times New Roman" w:cs="Times New Roman"/>
+          <w:sz w:val="24"/>
+          <w:szCs w:val="24"/>
+        </w:rPr>
+        <w:t xml:space="preserve"> a minimum</w:t>
+      </w:r>
+      <w:r>
+        <w:rPr>
+          <w:rFonts w:ascii="Times New Roman" w:hAnsi="Times New Roman" w:cs="Times New Roman"/>
+          <w:sz w:val="24"/>
+          <w:szCs w:val="24"/>
+        </w:rPr>
+        <w:t xml:space="preserve"> of a</w:t>
+      </w:r>
+      <w:r>
+        <w:rPr>
+          <w:rFonts w:ascii="Times New Roman" w:hAnsi="Times New Roman" w:cs="Times New Roman"/>
+          <w:sz w:val="24"/>
+          <w:szCs w:val="24"/>
+        </w:rPr>
+        <w:t>10-bit</w:t>
+      </w:r>
+      <w:r>
+        <w:rPr>
+          <w:rFonts w:ascii="Times New Roman" w:hAnsi="Times New Roman" w:cs="Times New Roman"/>
+          <w:sz w:val="24"/>
+          <w:szCs w:val="24"/>
+        </w:rPr>
+        <w:t xml:space="preserve">s are </w:t>
+      </w:r>
+      <w:r>
+        <w:rPr>
+          <w:rFonts w:ascii="Times New Roman" w:hAnsi="Times New Roman" w:cs="Times New Roman"/>
+          <w:sz w:val="24"/>
+          <w:szCs w:val="24"/>
+        </w:rPr>
+        <w:t>needed</w:t>
+      </w:r>
+      <w:r>
+        <w:rPr>
+          <w:rFonts w:ascii="Times New Roman" w:hAnsi="Times New Roman" w:cs="Times New Roman"/>
+          <w:sz w:val="24"/>
+          <w:szCs w:val="24"/>
+        </w:rPr>
+        <w:t xml:space="preserve"> if </w:t>
+      </w:r>
+      <w:r>
+        <w:rPr>
+          <w:rFonts w:ascii="Times New Roman" w:hAnsi="Times New Roman" w:cs="Times New Roman"/>
+          <w:sz w:val="24"/>
+          <w:szCs w:val="24"/>
+        </w:rPr>
+        <w:t>unsigned.</w:t>
       </w:r>
     </w:p>
     <w:p>
@@ -5706,7 +6155,23 @@
           <w:sz w:val="24"/>
           <w:szCs w:val="24"/>
         </w:rPr>
-        <w:t>12-bit 2’s complement signed number</w:t>
+        <w:t>Current temperature will be sent as a12</w:t>
+      </w:r>
+      <w:r>
+        <w:rPr>
+          <w:rFonts w:ascii="Times New Roman" w:hAnsi="Times New Roman" w:cs="Times New Roman"/>
+          <w:sz w:val="24"/>
+          <w:szCs w:val="24"/>
+        </w:rPr>
+        <w:t>-bit 2’s complement signed number</w:t>
+      </w:r>
+      <w:r>
+        <w:rPr>
+          <w:rFonts w:ascii="Times New Roman" w:hAnsi="Times New Roman" w:cs="Times New Roman"/>
+          <w:sz w:val="24"/>
+          <w:szCs w:val="24"/>
+        </w:rPr>
+        <w:t>.</w:t>
       </w:r>
     </w:p>
     <w:p>
@@ -5732,6 +6197,14 @@
         </w:rPr>
         <w:t>Temperature = 12-bit 2’s complement signed number</w:t>
       </w:r>
+      <w:r>
+        <w:rPr>
+          <w:rFonts w:ascii="Times New Roman" w:hAnsi="Times New Roman" w:cs="Times New Roman"/>
+          <w:sz w:val="24"/>
+          <w:szCs w:val="24"/>
+        </w:rPr>
+        <w:t xml:space="preserve"> for representing the measured temperature.</w:t>
+      </w:r>
     </w:p>
     <w:p>
       <w:pPr>
@@ -5754,7 +6227,15 @@
           <w:sz w:val="24"/>
           <w:szCs w:val="24"/>
         </w:rPr>
-        <w:t>STATUS = 4-bit binary number for any errors that may arise during operation.</w:t>
+        <w:t>Status = 4-bit binary number</w:t>
+      </w:r>
+      <w:r>
+        <w:rPr>
+          <w:rFonts w:ascii="Times New Roman" w:hAnsi="Times New Roman" w:cs="Times New Roman"/>
+          <w:sz w:val="24"/>
+          <w:szCs w:val="24"/>
+        </w:rPr>
+        <w:t>, allowing for 16 unique statuses. May be used for error conditions or other settings in the future.</w:t>
       </w:r>
     </w:p>
     <w:p>
@@ -5786,7 +6267,79 @@
           <w:sz w:val="24"/>
           <w:szCs w:val="24"/>
         </w:rPr>
+        <w:t xml:space="preserve"> </w:t>
+      </w:r>
+      <w:r>
+        <w:rPr>
+          <w:rFonts w:ascii="Times New Roman" w:hAnsi="Times New Roman" w:cs="Times New Roman"/>
+          <w:sz w:val="24"/>
+          <w:szCs w:val="24"/>
+        </w:rPr>
         <w:t>1 million units =&gt; 20-bit number</w:t>
+      </w:r>
+      <w:r>
+        <w:rPr>
+          <w:rFonts w:ascii="Times New Roman" w:hAnsi="Times New Roman" w:cs="Times New Roman"/>
+          <w:sz w:val="24"/>
+          <w:szCs w:val="24"/>
+        </w:rPr>
+        <w:t>. Setting this to a higher than likely needed number allows for some of the bits to represent a revision or model number of the sensor module if needed in the future.</w:t>
+      </w:r>
+    </w:p>
+    <w:p>
+      <w:pPr>
+        <w:pStyle w:val="ListParagraph"/>
+        <w:numPr>
+          <w:ilvl w:val="0"/>
+          <w:numId w:val="3"/>
+        </w:numPr>
+        <w:spacing w:after="200" w:line="276" w:lineRule="auto"/>
+        <w:rPr>
+          <w:rFonts w:ascii="Times New Roman" w:hAnsi="Times New Roman" w:cs="Times New Roman"/>
+          <w:b/>
+          <w:sz w:val="24"/>
+          <w:szCs w:val="24"/>
+        </w:rPr>
+      </w:pPr>
+      <w:r>
+        <w:rPr>
+          <w:rFonts w:ascii="Times New Roman" w:hAnsi="Times New Roman" w:cs="Times New Roman"/>
+          <w:sz w:val="24"/>
+          <w:szCs w:val="24"/>
+        </w:rPr>
+        <w:t xml:space="preserve">Temperature Setting = </w:t>
+      </w:r>
+      <w:r>
+        <w:rPr>
+          <w:rFonts w:ascii="Times New Roman" w:hAnsi="Times New Roman" w:cs="Times New Roman"/>
+          <w:sz w:val="24"/>
+          <w:szCs w:val="24"/>
+        </w:rPr>
+        <w:t>12-bit 2’s complement signed</w:t>
+      </w:r>
+      <w:r>
+        <w:rPr>
+          <w:rFonts w:ascii="Times New Roman" w:hAnsi="Times New Roman" w:cs="Times New Roman"/>
+          <w:sz w:val="24"/>
+          <w:szCs w:val="24"/>
+        </w:rPr>
+        <w:t xml:space="preserve"> binary</w:t>
+      </w:r>
+      <w:r>
+        <w:rPr>
+          <w:rFonts w:ascii="Times New Roman" w:hAnsi="Times New Roman" w:cs="Times New Roman"/>
+          <w:sz w:val="24"/>
+          <w:szCs w:val="24"/>
+        </w:rPr>
+        <w:t xml:space="preserve"> number</w:t>
+      </w:r>
+      <w:r>
+        <w:rPr>
+          <w:rFonts w:ascii="Times New Roman" w:hAnsi="Times New Roman" w:cs="Times New Roman"/>
+          <w:sz w:val="24"/>
+          <w:szCs w:val="24"/>
+        </w:rPr>
+        <w:t xml:space="preserve"> for the desired temperature.</w:t>
       </w:r>
     </w:p>
     <w:p>
@@ -5836,7 +6389,24 @@
           <w:sz w:val="24"/>
           <w:szCs w:val="24"/>
         </w:rPr>
-        <w:t>Value 1 = 12-bit signed 2’s complement number</w:t>
+        <w:t>Value 1 = 12-</w:t>
+      </w:r>
+      <w:r>
+        <w:rPr>
+          <w:rFonts w:ascii="Times New Roman" w:hAnsi="Times New Roman" w:cs="Times New Roman"/>
+          <w:b/>
+          <w:sz w:val="24"/>
+          <w:szCs w:val="24"/>
+        </w:rPr>
+        <w:t>bit signed 2’s complement binary number //</w:t>
+      </w:r>
+      <w:r>
+        <w:rPr>
+          <w:rFonts w:ascii="Times New Roman" w:hAnsi="Times New Roman" w:cs="Times New Roman"/>
+          <w:sz w:val="24"/>
+          <w:szCs w:val="24"/>
+        </w:rPr>
+        <w:t>Measured temperature</w:t>
       </w:r>
     </w:p>
     <w:p>
@@ -5861,7 +6431,42 @@
           <w:sz w:val="24"/>
           <w:szCs w:val="24"/>
         </w:rPr>
-        <w:t>Value 2 = 20-bit unsigned number</w:t>
+        <w:t>Value 2 = 20-bit unsigned</w:t>
+      </w:r>
+      <w:r>
+        <w:rPr>
+          <w:rFonts w:ascii="Times New Roman" w:hAnsi="Times New Roman" w:cs="Times New Roman"/>
+          <w:b/>
+          <w:sz w:val="24"/>
+          <w:szCs w:val="24"/>
+        </w:rPr>
+        <w:t xml:space="preserve"> binary</w:t>
+      </w:r>
+      <w:r>
+        <w:rPr>
+          <w:rFonts w:ascii="Times New Roman" w:hAnsi="Times New Roman" w:cs="Times New Roman"/>
+          <w:b/>
+          <w:sz w:val="24"/>
+          <w:szCs w:val="24"/>
+        </w:rPr>
+        <w:t xml:space="preserve"> number</w:t>
+      </w:r>
+      <w:r>
+        <w:rPr>
+          <w:rFonts w:ascii="Times New Roman" w:hAnsi="Times New Roman" w:cs="Times New Roman"/>
+          <w:b/>
+          <w:sz w:val="24"/>
+          <w:szCs w:val="24"/>
+        </w:rPr>
+        <w:t xml:space="preserve">  //</w:t>
+      </w:r>
+      <w:r>
+        <w:rPr>
+          <w:rFonts w:ascii="Times New Roman" w:hAnsi="Times New Roman" w:cs="Times New Roman"/>
+          <w:sz w:val="24"/>
+          <w:szCs w:val="24"/>
+        </w:rPr>
+        <w:t>Unit ID</w:t>
       </w:r>
     </w:p>
     <w:p>
@@ -5886,7 +6491,42 @@
           <w:sz w:val="24"/>
           <w:szCs w:val="24"/>
         </w:rPr>
-        <w:t>Value 3 = 4-bit unsigned number</w:t>
+        <w:t>Value 3 = 4-bit unsigned</w:t>
+      </w:r>
+      <w:r>
+        <w:rPr>
+          <w:rFonts w:ascii="Times New Roman" w:hAnsi="Times New Roman" w:cs="Times New Roman"/>
+          <w:b/>
+          <w:sz w:val="24"/>
+          <w:szCs w:val="24"/>
+        </w:rPr>
+        <w:t xml:space="preserve"> binary</w:t>
+      </w:r>
+      <w:r>
+        <w:rPr>
+          <w:rFonts w:ascii="Times New Roman" w:hAnsi="Times New Roman" w:cs="Times New Roman"/>
+          <w:b/>
+          <w:sz w:val="24"/>
+          <w:szCs w:val="24"/>
+        </w:rPr>
+        <w:t xml:space="preserve"> number</w:t>
+      </w:r>
+      <w:r>
+        <w:rPr>
+          <w:rFonts w:ascii="Times New Roman" w:hAnsi="Times New Roman" w:cs="Times New Roman"/>
+          <w:b/>
+          <w:sz w:val="24"/>
+          <w:szCs w:val="24"/>
+        </w:rPr>
+        <w:t xml:space="preserve"> //</w:t>
+      </w:r>
+      <w:r>
+        <w:rPr>
+          <w:rFonts w:ascii="Times New Roman" w:hAnsi="Times New Roman" w:cs="Times New Roman"/>
+          <w:sz w:val="24"/>
+          <w:szCs w:val="24"/>
+        </w:rPr>
+        <w:t>Status</w:t>
       </w:r>
     </w:p>
     <w:p>
@@ -5911,7 +6551,42 @@
           <w:sz w:val="24"/>
           <w:szCs w:val="24"/>
         </w:rPr>
-        <w:t>Value 4 = 12-bit signed 2’s complement number</w:t>
+        <w:t>Value 4 = 12-bit signed 2’s complement</w:t>
+      </w:r>
+      <w:r>
+        <w:rPr>
+          <w:rFonts w:ascii="Times New Roman" w:hAnsi="Times New Roman" w:cs="Times New Roman"/>
+          <w:b/>
+          <w:sz w:val="24"/>
+          <w:szCs w:val="24"/>
+        </w:rPr>
+        <w:t xml:space="preserve"> binary</w:t>
+      </w:r>
+      <w:r>
+        <w:rPr>
+          <w:rFonts w:ascii="Times New Roman" w:hAnsi="Times New Roman" w:cs="Times New Roman"/>
+          <w:b/>
+          <w:sz w:val="24"/>
+          <w:szCs w:val="24"/>
+        </w:rPr>
+        <w:t xml:space="preserve"> numbe</w:t>
+      </w:r>
+      <w:r>
+        <w:rPr>
+          <w:rFonts w:ascii="Times New Roman" w:hAnsi="Times New Roman" w:cs="Times New Roman"/>
+          <w:b/>
+          <w:sz w:val="24"/>
+          <w:szCs w:val="24"/>
+        </w:rPr>
+        <w:t>r //</w:t>
+      </w:r>
+      <w:r>
+        <w:rPr>
+          <w:rFonts w:ascii="Times New Roman" w:hAnsi="Times New Roman" w:cs="Times New Roman"/>
+          <w:sz w:val="24"/>
+          <w:szCs w:val="24"/>
+        </w:rPr>
+        <w:t>Temperature setting</w:t>
       </w:r>
     </w:p>
     <w:p>
@@ -6001,57 +6676,49 @@
       <w:pPr>
         <w:rPr>
           <w:rFonts w:ascii="Times New Roman" w:hAnsi="Times New Roman" w:cs="Times New Roman"/>
-          <w:b/>
-          <w:sz w:val="24"/>
-          <w:szCs w:val="24"/>
-        </w:rPr>
-      </w:pPr>
-      <w:hyperlink r:id="rId8" w:history="1">
-        <w:r>
-          <w:rPr>
-            <w:rStyle w:val="Hyperlink"/>
-            <w:rFonts w:ascii="Times New Roman" w:hAnsi="Times New Roman" w:cs="Times New Roman"/>
-            <w:sz w:val="24"/>
-            <w:szCs w:val="24"/>
-          </w:rPr>
-          <w:t>http://tempmonitoring.com/tempchecking?temp</w:t>
-        </w:r>
-      </w:hyperlink>
-      <w:r>
-        <w:rPr>
-          <w:rFonts w:ascii="Times New Roman" w:hAnsi="Times New Roman" w:cs="Times New Roman"/>
-          <w:b/>
-          <w:sz w:val="24"/>
-          <w:szCs w:val="24"/>
-        </w:rPr>
-        <w:t xml:space="preserve"> = value1&amp;ID=</w:t>
-      </w:r>
-      <w:r>
-        <w:rPr>
-          <w:rFonts w:ascii="Times New Roman" w:hAnsi="Times New Roman" w:cs="Times New Roman"/>
-          <w:b/>
-          <w:sz w:val="24"/>
-          <w:szCs w:val="24"/>
-        </w:rPr>
-        <w:t>value2&amp;status=value3&amp;</w:t>
-      </w:r>
-      <w:r>
-        <w:rPr>
-          <w:rFonts w:ascii="Times New Roman" w:hAnsi="Times New Roman" w:cs="Times New Roman"/>
-          <w:b/>
-          <w:sz w:val="24"/>
-          <w:szCs w:val="24"/>
-        </w:rPr>
-        <w:t>tempset</w:t>
-      </w:r>
-      <w:r>
-        <w:rPr>
-          <w:rFonts w:ascii="Times New Roman" w:hAnsi="Times New Roman" w:cs="Times New Roman"/>
-          <w:b/>
-          <w:sz w:val="24"/>
-          <w:szCs w:val="24"/>
-        </w:rPr>
-        <w:t>=value4</w:t>
+          <w:sz w:val="24"/>
+          <w:szCs w:val="24"/>
+        </w:rPr>
+      </w:pPr>
+      <w:r>
+        <w:rPr>
+          <w:rFonts w:ascii="Times New Roman" w:hAnsi="Times New Roman" w:cs="Times New Roman"/>
+          <w:sz w:val="24"/>
+          <w:szCs w:val="24"/>
+        </w:rPr>
+        <w:t>http:/</w:t>
+      </w:r>
+      <w:r>
+        <w:rPr>
+          <w:rFonts w:ascii="Times New Roman" w:hAnsi="Times New Roman" w:cs="Times New Roman"/>
+          <w:sz w:val="24"/>
+          <w:szCs w:val="24"/>
+        </w:rPr>
+        <w:t>/tempmonitoring.com/tempcheck</w:t>
+      </w:r>
+      <w:r>
+        <w:rPr>
+          <w:rFonts w:ascii="Times New Roman" w:hAnsi="Times New Roman" w:cs="Times New Roman"/>
+          <w:sz w:val="24"/>
+          <w:szCs w:val="24"/>
+        </w:rPr>
+        <w:t>?temp</w:t>
+      </w:r>
+      <w:r>
+        <w:rPr>
+          <w:rFonts w:ascii="Times New Roman" w:hAnsi="Times New Roman" w:cs="Times New Roman"/>
+          <w:sz w:val="24"/>
+          <w:szCs w:val="24"/>
+        </w:rPr>
+        <w:t>=</w:t>
+      </w:r>
+      <w:r>
+        <w:rPr>
+          <w:rFonts w:ascii="Times New Roman" w:hAnsi="Times New Roman" w:cs="Times New Roman"/>
+          <w:sz w:val="24"/>
+          <w:szCs w:val="24"/>
+        </w:rPr>
+        <w:t>value1&amp;ID=value2&amp;status=value3&amp;tempset=value4</w:t>
       </w:r>
     </w:p>
     <w:p>
@@ -6118,99 +6785,51 @@
           <w:sz w:val="24"/>
           <w:szCs w:val="24"/>
         </w:rPr>
-        <w:t>Controller ignores value1 and value3 when received value2 and value4</w:t>
+        <w:t xml:space="preserve">Controller ignores </w:t>
+      </w:r>
+      <w:r>
+        <w:rPr>
+          <w:rFonts w:ascii="Times New Roman" w:hAnsi="Times New Roman" w:cs="Times New Roman"/>
+          <w:sz w:val="24"/>
+          <w:szCs w:val="24"/>
+        </w:rPr>
+        <w:t>the “temp” value sent from server to sensor module. This allows the transmitting and receiving http strings to maintain the same data structure on the sensor module.</w:t>
       </w:r>
     </w:p>
     <w:p>
       <w:pPr>
         <w:rPr>
           <w:rFonts w:ascii="Times New Roman" w:hAnsi="Times New Roman" w:cs="Times New Roman"/>
-          <w:b/>
-          <w:sz w:val="24"/>
-          <w:szCs w:val="24"/>
-        </w:rPr>
-      </w:pPr>
-      <w:hyperlink r:id="rId9" w:history="1">
-        <w:r>
-          <w:rPr>
-            <w:rStyle w:val="Hyperlink"/>
-            <w:rFonts w:ascii="Times New Roman" w:hAnsi="Times New Roman" w:cs="Times New Roman"/>
-            <w:sz w:val="24"/>
-            <w:szCs w:val="24"/>
-          </w:rPr>
-          <w:t>http://tempmonitoring.com/tempset?temp</w:t>
-        </w:r>
-      </w:hyperlink>
-      <w:r>
-        <w:rPr>
-          <w:rFonts w:ascii="Times New Roman" w:hAnsi="Times New Roman" w:cs="Times New Roman"/>
-          <w:b/>
-          <w:sz w:val="24"/>
-          <w:szCs w:val="24"/>
-        </w:rPr>
-        <w:t xml:space="preserve"> =value2&amp;status=</w:t>
-      </w:r>
-      <w:r>
-        <w:rPr>
-          <w:rFonts w:ascii="Times New Roman" w:hAnsi="Times New Roman" w:cs="Times New Roman"/>
-          <w:b/>
-          <w:sz w:val="24"/>
-          <w:szCs w:val="24"/>
-        </w:rPr>
-        <w:t>value4</w:t>
-      </w:r>
-      <w:r>
-        <w:rPr>
-          <w:rFonts w:ascii="Times New Roman" w:hAnsi="Times New Roman" w:cs="Times New Roman"/>
-          <w:b/>
-          <w:sz w:val="24"/>
-          <w:szCs w:val="24"/>
-        </w:rPr>
-        <w:t>&amp;tempset</w:t>
-      </w:r>
-    </w:p>
-    <w:p>
-      <w:pPr>
-        <w:rPr>
-          <w:rFonts w:ascii="Times New Roman" w:hAnsi="Times New Roman" w:cs="Times New Roman"/>
-          <w:b/>
-          <w:sz w:val="24"/>
-          <w:szCs w:val="24"/>
-        </w:rPr>
-      </w:pPr>
-    </w:p>
-    <w:p>
-      <w:pPr>
-        <w:pStyle w:val="ListParagraph"/>
-        <w:tabs>
-          <w:tab w:val="left" w:pos="5670"/>
-        </w:tabs>
-        <w:rPr>
-          <w:rFonts w:ascii="Times New Roman" w:hAnsi="Times New Roman" w:cs="Times New Roman"/>
-          <w:b/>
-          <w:sz w:val="24"/>
-          <w:szCs w:val="24"/>
-        </w:rPr>
-      </w:pPr>
-      <w:r>
-        <w:rPr>
-          <w:rFonts w:ascii="Times New Roman" w:hAnsi="Times New Roman" w:cs="Times New Roman"/>
-          <w:b/>
-          <w:sz w:val="24"/>
-          <w:szCs w:val="24"/>
-        </w:rPr>
-        <w:tab/>
-      </w:r>
-    </w:p>
-    <w:p>
-      <w:pPr>
-        <w:rPr>
-          <w:rFonts w:ascii="Times New Roman" w:hAnsi="Times New Roman" w:cs="Times New Roman"/>
-          <w:b/>
-          <w:sz w:val="28"/>
-          <w:szCs w:val="24"/>
-        </w:rPr>
-      </w:pPr>
+          <w:sz w:val="24"/>
+          <w:szCs w:val="24"/>
+        </w:rPr>
+      </w:pPr>
+      <w:r>
+        <w:rPr>
+          <w:rFonts w:ascii="Times New Roman" w:hAnsi="Times New Roman" w:cs="Times New Roman"/>
+          <w:sz w:val="24"/>
+          <w:szCs w:val="24"/>
+        </w:rPr>
+        <w:t>http:/</w:t>
+      </w:r>
+      <w:r>
+        <w:rPr>
+          <w:rFonts w:ascii="Times New Roman" w:hAnsi="Times New Roman" w:cs="Times New Roman"/>
+          <w:sz w:val="24"/>
+          <w:szCs w:val="24"/>
+        </w:rPr>
+        <w:t>/tempmonitoring.com/tempset?temp</w:t>
+      </w:r>
+      <w:r>
+        <w:rPr>
+          <w:rFonts w:ascii="Times New Roman" w:hAnsi="Times New Roman" w:cs="Times New Roman"/>
+          <w:sz w:val="24"/>
+          <w:szCs w:val="24"/>
+        </w:rPr>
+        <w:t>=value1&amp;ID=value2&amp;status=value3&amp;tempset=value4</w:t>
+      </w:r>
+      <w:bookmarkStart w:id="0" w:name="_GoBack"/>
+      <w:bookmarkEnd w:id="0"/>
     </w:p>
     <w:p>
       <w:pPr>
@@ -6261,7 +6880,25 @@
           <w:sz w:val="24"/>
           <w:szCs w:val="24"/>
         </w:rPr>
-        <w:t xml:space="preserve">Assuming the sensor will periodically wake up every one hour to sense temperature and send to the database. In the other case, the sensor also wake up to sense temperature when the </w:t>
+        <w:t xml:space="preserve">Assuming the sensor will periodically wake up every one hour to sense temperature and send to the database. In the other case, the </w:t>
+      </w:r>
+      <w:proofErr w:type="gramStart"/>
+      <w:r>
+        <w:rPr>
+          <w:rFonts w:ascii="Times New Roman" w:hAnsi="Times New Roman" w:cs="Times New Roman"/>
+          <w:sz w:val="24"/>
+          <w:szCs w:val="24"/>
+        </w:rPr>
+        <w:t>sensor also wake</w:t>
+      </w:r>
+      <w:proofErr w:type="gramEnd"/>
+      <w:r>
+        <w:rPr>
+          <w:rFonts w:ascii="Times New Roman" w:hAnsi="Times New Roman" w:cs="Times New Roman"/>
+          <w:sz w:val="24"/>
+          <w:szCs w:val="24"/>
+        </w:rPr>
+        <w:t xml:space="preserve"> up to sense temperature when the </w:t>
       </w:r>
       <w:r>
         <w:rPr>
@@ -6270,25 +6907,7 @@
           <w:sz w:val="24"/>
           <w:szCs w:val="24"/>
         </w:rPr>
-        <w:t>r</w:t>
-      </w:r>
-      <w:r>
-        <w:rPr>
-          <w:rFonts w:ascii="Times New Roman" w:hAnsi="Times New Roman" w:cs="Times New Roman"/>
-          <w:color w:val="000000" w:themeColor="text1"/>
-          <w:sz w:val="24"/>
-          <w:szCs w:val="24"/>
-        </w:rPr>
-        <w:t>efrigerator</w:t>
-      </w:r>
-      <w:r>
-        <w:rPr>
-          <w:rFonts w:ascii="Times New Roman" w:hAnsi="Times New Roman" w:cs="Times New Roman"/>
-          <w:color w:val="000000" w:themeColor="text1"/>
-          <w:sz w:val="24"/>
-          <w:szCs w:val="24"/>
-        </w:rPr>
-        <w:t xml:space="preserve"> is open</w:t>
+        <w:t>refrigerator is open</w:t>
       </w:r>
       <w:r>
         <w:rPr>
@@ -6307,8 +6926,6 @@
         </w:rPr>
         <w:t>then</w:t>
       </w:r>
-      <w:bookmarkStart w:id="0" w:name="_GoBack"/>
-      <w:bookmarkEnd w:id="0"/>
       <w:r>
         <w:rPr>
           <w:rFonts w:ascii="Times New Roman" w:hAnsi="Times New Roman" w:cs="Times New Roman"/>
@@ -6391,7 +7008,7 @@
                     <pic:cNvPicPr/>
                   </pic:nvPicPr>
                   <pic:blipFill>
-                    <a:blip r:embed="rId10">
+                    <a:blip r:embed="rId9">
                       <a:extLst>
                         <a:ext uri="{28A0092B-C50C-407E-A947-70E740481C1C}">
                           <a14:useLocalDpi xmlns:a14="http://schemas.microsoft.com/office/drawing/2010/main" val="0"/>
@@ -6459,10 +7076,10 @@
       </w:pPr>
     </w:p>
     <w:sectPr>
-      <w:headerReference w:type="default" r:id="rId11"/>
-      <w:footerReference w:type="default" r:id="rId12"/>
-      <w:headerReference w:type="first" r:id="rId13"/>
-      <w:footerReference w:type="first" r:id="rId14"/>
+      <w:headerReference w:type="default" r:id="rId10"/>
+      <w:footerReference w:type="default" r:id="rId11"/>
+      <w:headerReference w:type="first" r:id="rId12"/>
+      <w:footerReference w:type="first" r:id="rId13"/>
       <w:pgSz w:w="15840" w:h="12240" w:orient="landscape"/>
       <w:pgMar w:top="720" w:right="720" w:bottom="720" w:left="720" w:header="720" w:footer="720" w:gutter="0"/>
       <w:cols w:space="720"/>
@@ -6474,7 +7091,7 @@
 </file>
 
 <file path=word/endnotes.xml><?xml version="1.0" encoding="utf-8"?>
-<w:endnotes xmlns:wpc="http://schemas.microsoft.com/office/word/2010/wordprocessingCanvas" xmlns:cx="http://schemas.microsoft.com/office/drawing/2014/chartex" xmlns:cx1="http://schemas.microsoft.com/office/drawing/2015/9/8/chartex" xmlns:cx2="http://schemas.microsoft.com/office/drawing/2015/10/21/chartex" xmlns:cx3="http://schemas.microsoft.com/office/drawing/2016/5/9/chartex" xmlns:cx4="http://schemas.microsoft.com/office/drawing/2016/5/10/chartex" xmlns:cx5="http://schemas.microsoft.com/office/drawing/2016/5/11/chartex" xmlns:mc="http://schemas.openxmlformats.org/markup-compatibility/2006" xmlns:o="urn:schemas-microsoft-com:office:office" xmlns:r="http://schemas.openxmlformats.org/officeDocument/2006/relationships" xmlns:m="http://schemas.openxmlformats.org/officeDocument/2006/math" xmlns:v="urn:schemas-microsoft-com:vml" xmlns:wp14="http://schemas.microsoft.com/office/word/2010/wordprocessingDrawing" xmlns:wp="http://schemas.openxmlformats.org/drawingml/2006/wordprocessingDrawing" xmlns:w10="urn:schemas-microsoft-com:office:word" xmlns:w="http://schemas.openxmlformats.org/wordprocessingml/2006/main" xmlns:w14="http://schemas.microsoft.com/office/word/2010/wordml" xmlns:w15="http://schemas.microsoft.com/office/word/2012/wordml" xmlns:w16se="http://schemas.microsoft.com/office/word/2015/wordml/symex" xmlns:wpg="http://schemas.microsoft.com/office/word/2010/wordprocessingGroup" xmlns:wpi="http://schemas.microsoft.com/office/word/2010/wordprocessingInk" xmlns:wne="http://schemas.microsoft.com/office/word/2006/wordml" xmlns:wps="http://schemas.microsoft.com/office/word/2010/wordprocessingShape" mc:Ignorable="w14 w15 w16se wp14">
+<w:endnotes xmlns:wpc="http://schemas.microsoft.com/office/word/2010/wordprocessingCanvas" xmlns:mc="http://schemas.openxmlformats.org/markup-compatibility/2006" xmlns:o="urn:schemas-microsoft-com:office:office" xmlns:r="http://schemas.openxmlformats.org/officeDocument/2006/relationships" xmlns:m="http://schemas.openxmlformats.org/officeDocument/2006/math" xmlns:v="urn:schemas-microsoft-com:vml" xmlns:wp14="http://schemas.microsoft.com/office/word/2010/wordprocessingDrawing" xmlns:wp="http://schemas.openxmlformats.org/drawingml/2006/wordprocessingDrawing" xmlns:w10="urn:schemas-microsoft-com:office:word" xmlns:w="http://schemas.openxmlformats.org/wordprocessingml/2006/main" xmlns:w14="http://schemas.microsoft.com/office/word/2010/wordml" xmlns:wpg="http://schemas.microsoft.com/office/word/2010/wordprocessingGroup" xmlns:wpi="http://schemas.microsoft.com/office/word/2010/wordprocessingInk" xmlns:wne="http://schemas.microsoft.com/office/word/2006/wordml" xmlns:wps="http://schemas.microsoft.com/office/word/2010/wordprocessingShape" mc:Ignorable="w14 wp14">
   <w:endnote w:type="separator" w:id="-1">
     <w:p>
       <w:pPr>
@@ -6499,7 +7116,7 @@
 </file>
 
 <file path=word/footer1.xml><?xml version="1.0" encoding="utf-8"?>
-<w:ftr xmlns:wpc="http://schemas.microsoft.com/office/word/2010/wordprocessingCanvas" xmlns:cx="http://schemas.microsoft.com/office/drawing/2014/chartex" xmlns:cx1="http://schemas.microsoft.com/office/drawing/2015/9/8/chartex" xmlns:cx2="http://schemas.microsoft.com/office/drawing/2015/10/21/chartex" xmlns:cx3="http://schemas.microsoft.com/office/drawing/2016/5/9/chartex" xmlns:cx4="http://schemas.microsoft.com/office/drawing/2016/5/10/chartex" xmlns:cx5="http://schemas.microsoft.com/office/drawing/2016/5/11/chartex" xmlns:mc="http://schemas.openxmlformats.org/markup-compatibility/2006" xmlns:o="urn:schemas-microsoft-com:office:office" xmlns:r="http://schemas.openxmlformats.org/officeDocument/2006/relationships" xmlns:m="http://schemas.openxmlformats.org/officeDocument/2006/math" xmlns:v="urn:schemas-microsoft-com:vml" xmlns:wp14="http://schemas.microsoft.com/office/word/2010/wordprocessingDrawing" xmlns:wp="http://schemas.openxmlformats.org/drawingml/2006/wordprocessingDrawing" xmlns:w10="urn:schemas-microsoft-com:office:word" xmlns:w="http://schemas.openxmlformats.org/wordprocessingml/2006/main" xmlns:w14="http://schemas.microsoft.com/office/word/2010/wordml" xmlns:w15="http://schemas.microsoft.com/office/word/2012/wordml" xmlns:w16se="http://schemas.microsoft.com/office/word/2015/wordml/symex" xmlns:wpg="http://schemas.microsoft.com/office/word/2010/wordprocessingGroup" xmlns:wpi="http://schemas.microsoft.com/office/word/2010/wordprocessingInk" xmlns:wne="http://schemas.microsoft.com/office/word/2006/wordml" xmlns:wps="http://schemas.microsoft.com/office/word/2010/wordprocessingShape" mc:Ignorable="w14 w15 w16se wp14">
+<w:ftr xmlns:wpc="http://schemas.microsoft.com/office/word/2010/wordprocessingCanvas" xmlns:mc="http://schemas.openxmlformats.org/markup-compatibility/2006" xmlns:o="urn:schemas-microsoft-com:office:office" xmlns:r="http://schemas.openxmlformats.org/officeDocument/2006/relationships" xmlns:m="http://schemas.openxmlformats.org/officeDocument/2006/math" xmlns:v="urn:schemas-microsoft-com:vml" xmlns:wp14="http://schemas.microsoft.com/office/word/2010/wordprocessingDrawing" xmlns:wp="http://schemas.openxmlformats.org/drawingml/2006/wordprocessingDrawing" xmlns:w10="urn:schemas-microsoft-com:office:word" xmlns:w="http://schemas.openxmlformats.org/wordprocessingml/2006/main" xmlns:w14="http://schemas.microsoft.com/office/word/2010/wordml" xmlns:wpg="http://schemas.microsoft.com/office/word/2010/wordprocessingGroup" xmlns:wpi="http://schemas.microsoft.com/office/word/2010/wordprocessingInk" xmlns:wne="http://schemas.microsoft.com/office/word/2006/wordml" xmlns:wps="http://schemas.microsoft.com/office/word/2010/wordprocessingShape" mc:Ignorable="w14 wp14">
   <w:sdt>
     <w:sdtPr>
       <w:id w:val="-500426881"/>
@@ -6536,7 +7153,7 @@
           <w:rPr>
             <w:noProof/>
           </w:rPr>
-          <w:t>3</w:t>
+          <w:t>2</w:t>
         </w:r>
         <w:r>
           <w:rPr>
@@ -6566,7 +7183,7 @@
 </file>
 
 <file path=word/footer2.xml><?xml version="1.0" encoding="utf-8"?>
-<w:ftr xmlns:wpc="http://schemas.microsoft.com/office/word/2010/wordprocessingCanvas" xmlns:cx="http://schemas.microsoft.com/office/drawing/2014/chartex" xmlns:cx1="http://schemas.microsoft.com/office/drawing/2015/9/8/chartex" xmlns:cx2="http://schemas.microsoft.com/office/drawing/2015/10/21/chartex" xmlns:cx3="http://schemas.microsoft.com/office/drawing/2016/5/9/chartex" xmlns:cx4="http://schemas.microsoft.com/office/drawing/2016/5/10/chartex" xmlns:cx5="http://schemas.microsoft.com/office/drawing/2016/5/11/chartex" xmlns:mc="http://schemas.openxmlformats.org/markup-compatibility/2006" xmlns:o="urn:schemas-microsoft-com:office:office" xmlns:r="http://schemas.openxmlformats.org/officeDocument/2006/relationships" xmlns:m="http://schemas.openxmlformats.org/officeDocument/2006/math" xmlns:v="urn:schemas-microsoft-com:vml" xmlns:wp14="http://schemas.microsoft.com/office/word/2010/wordprocessingDrawing" xmlns:wp="http://schemas.openxmlformats.org/drawingml/2006/wordprocessingDrawing" xmlns:w10="urn:schemas-microsoft-com:office:word" xmlns:w="http://schemas.openxmlformats.org/wordprocessingml/2006/main" xmlns:w14="http://schemas.microsoft.com/office/word/2010/wordml" xmlns:w15="http://schemas.microsoft.com/office/word/2012/wordml" xmlns:w16se="http://schemas.microsoft.com/office/word/2015/wordml/symex" xmlns:wpg="http://schemas.microsoft.com/office/word/2010/wordprocessingGroup" xmlns:wpi="http://schemas.microsoft.com/office/word/2010/wordprocessingInk" xmlns:wne="http://schemas.microsoft.com/office/word/2006/wordml" xmlns:wps="http://schemas.microsoft.com/office/word/2010/wordprocessingShape" mc:Ignorable="w14 w15 w16se wp14">
+<w:ftr xmlns:wpc="http://schemas.microsoft.com/office/word/2010/wordprocessingCanvas" xmlns:mc="http://schemas.openxmlformats.org/markup-compatibility/2006" xmlns:o="urn:schemas-microsoft-com:office:office" xmlns:r="http://schemas.openxmlformats.org/officeDocument/2006/relationships" xmlns:m="http://schemas.openxmlformats.org/officeDocument/2006/math" xmlns:v="urn:schemas-microsoft-com:vml" xmlns:wp14="http://schemas.microsoft.com/office/word/2010/wordprocessingDrawing" xmlns:wp="http://schemas.openxmlformats.org/drawingml/2006/wordprocessingDrawing" xmlns:w10="urn:schemas-microsoft-com:office:word" xmlns:w="http://schemas.openxmlformats.org/wordprocessingml/2006/main" xmlns:w14="http://schemas.microsoft.com/office/word/2010/wordml" xmlns:wpg="http://schemas.microsoft.com/office/word/2010/wordprocessingGroup" xmlns:wpi="http://schemas.microsoft.com/office/word/2010/wordprocessingInk" xmlns:wne="http://schemas.microsoft.com/office/word/2006/wordml" xmlns:wps="http://schemas.microsoft.com/office/word/2010/wordprocessingShape" mc:Ignorable="w14 wp14">
   <w:sdt>
     <w:sdtPr>
       <w:id w:val="1064145090"/>
@@ -6633,7 +7250,7 @@
 </file>
 
 <file path=word/footnotes.xml><?xml version="1.0" encoding="utf-8"?>
-<w:footnotes xmlns:wpc="http://schemas.microsoft.com/office/word/2010/wordprocessingCanvas" xmlns:cx="http://schemas.microsoft.com/office/drawing/2014/chartex" xmlns:cx1="http://schemas.microsoft.com/office/drawing/2015/9/8/chartex" xmlns:cx2="http://schemas.microsoft.com/office/drawing/2015/10/21/chartex" xmlns:cx3="http://schemas.microsoft.com/office/drawing/2016/5/9/chartex" xmlns:cx4="http://schemas.microsoft.com/office/drawing/2016/5/10/chartex" xmlns:cx5="http://schemas.microsoft.com/office/drawing/2016/5/11/chartex" xmlns:mc="http://schemas.openxmlformats.org/markup-compatibility/2006" xmlns:o="urn:schemas-microsoft-com:office:office" xmlns:r="http://schemas.openxmlformats.org/officeDocument/2006/relationships" xmlns:m="http://schemas.openxmlformats.org/officeDocument/2006/math" xmlns:v="urn:schemas-microsoft-com:vml" xmlns:wp14="http://schemas.microsoft.com/office/word/2010/wordprocessingDrawing" xmlns:wp="http://schemas.openxmlformats.org/drawingml/2006/wordprocessingDrawing" xmlns:w10="urn:schemas-microsoft-com:office:word" xmlns:w="http://schemas.openxmlformats.org/wordprocessingml/2006/main" xmlns:w14="http://schemas.microsoft.com/office/word/2010/wordml" xmlns:w15="http://schemas.microsoft.com/office/word/2012/wordml" xmlns:w16se="http://schemas.microsoft.com/office/word/2015/wordml/symex" xmlns:wpg="http://schemas.microsoft.com/office/word/2010/wordprocessingGroup" xmlns:wpi="http://schemas.microsoft.com/office/word/2010/wordprocessingInk" xmlns:wne="http://schemas.microsoft.com/office/word/2006/wordml" xmlns:wps="http://schemas.microsoft.com/office/word/2010/wordprocessingShape" mc:Ignorable="w14 w15 w16se wp14">
+<w:footnotes xmlns:wpc="http://schemas.microsoft.com/office/word/2010/wordprocessingCanvas" xmlns:mc="http://schemas.openxmlformats.org/markup-compatibility/2006" xmlns:o="urn:schemas-microsoft-com:office:office" xmlns:r="http://schemas.openxmlformats.org/officeDocument/2006/relationships" xmlns:m="http://schemas.openxmlformats.org/officeDocument/2006/math" xmlns:v="urn:schemas-microsoft-com:vml" xmlns:wp14="http://schemas.microsoft.com/office/word/2010/wordprocessingDrawing" xmlns:wp="http://schemas.openxmlformats.org/drawingml/2006/wordprocessingDrawing" xmlns:w10="urn:schemas-microsoft-com:office:word" xmlns:w="http://schemas.openxmlformats.org/wordprocessingml/2006/main" xmlns:w14="http://schemas.microsoft.com/office/word/2010/wordml" xmlns:wpg="http://schemas.microsoft.com/office/word/2010/wordprocessingGroup" xmlns:wpi="http://schemas.microsoft.com/office/word/2010/wordprocessingInk" xmlns:wne="http://schemas.microsoft.com/office/word/2006/wordml" xmlns:wps="http://schemas.microsoft.com/office/word/2010/wordprocessingShape" mc:Ignorable="w14 wp14">
   <w:footnote w:type="separator" w:id="-1">
     <w:p>
       <w:pPr>
@@ -6658,7 +7275,7 @@
 </file>
 
 <file path=word/header1.xml><?xml version="1.0" encoding="utf-8"?>
-<w:hdr xmlns:wpc="http://schemas.microsoft.com/office/word/2010/wordprocessingCanvas" xmlns:cx="http://schemas.microsoft.com/office/drawing/2014/chartex" xmlns:cx1="http://schemas.microsoft.com/office/drawing/2015/9/8/chartex" xmlns:cx2="http://schemas.microsoft.com/office/drawing/2015/10/21/chartex" xmlns:cx3="http://schemas.microsoft.com/office/drawing/2016/5/9/chartex" xmlns:cx4="http://schemas.microsoft.com/office/drawing/2016/5/10/chartex" xmlns:cx5="http://schemas.microsoft.com/office/drawing/2016/5/11/chartex" xmlns:mc="http://schemas.openxmlformats.org/markup-compatibility/2006" xmlns:o="urn:schemas-microsoft-com:office:office" xmlns:r="http://schemas.openxmlformats.org/officeDocument/2006/relationships" xmlns:m="http://schemas.openxmlformats.org/officeDocument/2006/math" xmlns:v="urn:schemas-microsoft-com:vml" xmlns:wp14="http://schemas.microsoft.com/office/word/2010/wordprocessingDrawing" xmlns:wp="http://schemas.openxmlformats.org/drawingml/2006/wordprocessingDrawing" xmlns:w10="urn:schemas-microsoft-com:office:word" xmlns:w="http://schemas.openxmlformats.org/wordprocessingml/2006/main" xmlns:w14="http://schemas.microsoft.com/office/word/2010/wordml" xmlns:w15="http://schemas.microsoft.com/office/word/2012/wordml" xmlns:w16se="http://schemas.microsoft.com/office/word/2015/wordml/symex" xmlns:wpg="http://schemas.microsoft.com/office/word/2010/wordprocessingGroup" xmlns:wpi="http://schemas.microsoft.com/office/word/2010/wordprocessingInk" xmlns:wne="http://schemas.microsoft.com/office/word/2006/wordml" xmlns:wps="http://schemas.microsoft.com/office/word/2010/wordprocessingShape" mc:Ignorable="w14 w15 w16se wp14">
+<w:hdr xmlns:wpc="http://schemas.microsoft.com/office/word/2010/wordprocessingCanvas" xmlns:mc="http://schemas.openxmlformats.org/markup-compatibility/2006" xmlns:o="urn:schemas-microsoft-com:office:office" xmlns:r="http://schemas.openxmlformats.org/officeDocument/2006/relationships" xmlns:m="http://schemas.openxmlformats.org/officeDocument/2006/math" xmlns:v="urn:schemas-microsoft-com:vml" xmlns:wp14="http://schemas.microsoft.com/office/word/2010/wordprocessingDrawing" xmlns:wp="http://schemas.openxmlformats.org/drawingml/2006/wordprocessingDrawing" xmlns:w10="urn:schemas-microsoft-com:office:word" xmlns:w="http://schemas.openxmlformats.org/wordprocessingml/2006/main" xmlns:w14="http://schemas.microsoft.com/office/word/2010/wordml" xmlns:wpg="http://schemas.microsoft.com/office/word/2010/wordprocessingGroup" xmlns:wpi="http://schemas.microsoft.com/office/word/2010/wordprocessingInk" xmlns:wne="http://schemas.microsoft.com/office/word/2006/wordml" xmlns:wps="http://schemas.microsoft.com/office/word/2010/wordprocessingShape" mc:Ignorable="w14 wp14">
   <w:p>
     <w:pPr>
       <w:pStyle w:val="Header"/>
@@ -6674,7 +7291,7 @@
 </file>
 
 <file path=word/header2.xml><?xml version="1.0" encoding="utf-8"?>
-<w:hdr xmlns:wpc="http://schemas.microsoft.com/office/word/2010/wordprocessingCanvas" xmlns:cx="http://schemas.microsoft.com/office/drawing/2014/chartex" xmlns:cx1="http://schemas.microsoft.com/office/drawing/2015/9/8/chartex" xmlns:cx2="http://schemas.microsoft.com/office/drawing/2015/10/21/chartex" xmlns:cx3="http://schemas.microsoft.com/office/drawing/2016/5/9/chartex" xmlns:cx4="http://schemas.microsoft.com/office/drawing/2016/5/10/chartex" xmlns:cx5="http://schemas.microsoft.com/office/drawing/2016/5/11/chartex" xmlns:mc="http://schemas.openxmlformats.org/markup-compatibility/2006" xmlns:o="urn:schemas-microsoft-com:office:office" xmlns:r="http://schemas.openxmlformats.org/officeDocument/2006/relationships" xmlns:m="http://schemas.openxmlformats.org/officeDocument/2006/math" xmlns:v="urn:schemas-microsoft-com:vml" xmlns:wp14="http://schemas.microsoft.com/office/word/2010/wordprocessingDrawing" xmlns:wp="http://schemas.openxmlformats.org/drawingml/2006/wordprocessingDrawing" xmlns:w10="urn:schemas-microsoft-com:office:word" xmlns:w="http://schemas.openxmlformats.org/wordprocessingml/2006/main" xmlns:w14="http://schemas.microsoft.com/office/word/2010/wordml" xmlns:w15="http://schemas.microsoft.com/office/word/2012/wordml" xmlns:w16se="http://schemas.microsoft.com/office/word/2015/wordml/symex" xmlns:wpg="http://schemas.microsoft.com/office/word/2010/wordprocessingGroup" xmlns:wpi="http://schemas.microsoft.com/office/word/2010/wordprocessingInk" xmlns:wne="http://schemas.microsoft.com/office/word/2006/wordml" xmlns:wps="http://schemas.microsoft.com/office/word/2010/wordprocessingShape" mc:Ignorable="w14 w15 w16se wp14">
+<w:hdr xmlns:wpc="http://schemas.microsoft.com/office/word/2010/wordprocessingCanvas" xmlns:mc="http://schemas.openxmlformats.org/markup-compatibility/2006" xmlns:o="urn:schemas-microsoft-com:office:office" xmlns:r="http://schemas.openxmlformats.org/officeDocument/2006/relationships" xmlns:m="http://schemas.openxmlformats.org/officeDocument/2006/math" xmlns:v="urn:schemas-microsoft-com:vml" xmlns:wp14="http://schemas.microsoft.com/office/word/2010/wordprocessingDrawing" xmlns:wp="http://schemas.openxmlformats.org/drawingml/2006/wordprocessingDrawing" xmlns:w10="urn:schemas-microsoft-com:office:word" xmlns:w="http://schemas.openxmlformats.org/wordprocessingml/2006/main" xmlns:w14="http://schemas.microsoft.com/office/word/2010/wordml" xmlns:wpg="http://schemas.microsoft.com/office/word/2010/wordprocessingGroup" xmlns:wpi="http://schemas.microsoft.com/office/word/2010/wordprocessingInk" xmlns:wne="http://schemas.microsoft.com/office/word/2006/wordml" xmlns:wps="http://schemas.microsoft.com/office/word/2010/wordprocessingShape" mc:Ignorable="w14 wp14">
   <w:p>
     <w:pPr>
       <w:pStyle w:val="Header"/>
@@ -6698,8 +7315,8 @@
 </file>
 
 <file path=word/numbering.xml><?xml version="1.0" encoding="utf-8"?>
-<w:numbering xmlns:wpc="http://schemas.microsoft.com/office/word/2010/wordprocessingCanvas" xmlns:cx="http://schemas.microsoft.com/office/drawing/2014/chartex" xmlns:cx1="http://schemas.microsoft.com/office/drawing/2015/9/8/chartex" xmlns:cx2="http://schemas.microsoft.com/office/drawing/2015/10/21/chartex" xmlns:cx3="http://schemas.microsoft.com/office/drawing/2016/5/9/chartex" xmlns:cx4="http://schemas.microsoft.com/office/drawing/2016/5/10/chartex" xmlns:cx5="http://schemas.microsoft.com/office/drawing/2016/5/11/chartex" xmlns:mc="http://schemas.openxmlformats.org/markup-compatibility/2006" xmlns:o="urn:schemas-microsoft-com:office:office" xmlns:r="http://schemas.openxmlformats.org/officeDocument/2006/relationships" xmlns:m="http://schemas.openxmlformats.org/officeDocument/2006/math" xmlns:v="urn:schemas-microsoft-com:vml" xmlns:wp14="http://schemas.microsoft.com/office/word/2010/wordprocessingDrawing" xmlns:wp="http://schemas.openxmlformats.org/drawingml/2006/wordprocessingDrawing" xmlns:w10="urn:schemas-microsoft-com:office:word" xmlns:w="http://schemas.openxmlformats.org/wordprocessingml/2006/main" xmlns:w14="http://schemas.microsoft.com/office/word/2010/wordml" xmlns:w15="http://schemas.microsoft.com/office/word/2012/wordml" xmlns:w16se="http://schemas.microsoft.com/office/word/2015/wordml/symex" xmlns:wpg="http://schemas.microsoft.com/office/word/2010/wordprocessingGroup" xmlns:wpi="http://schemas.microsoft.com/office/word/2010/wordprocessingInk" xmlns:wne="http://schemas.microsoft.com/office/word/2006/wordml" xmlns:wps="http://schemas.microsoft.com/office/word/2010/wordprocessingShape" mc:Ignorable="w14 w15 w16se wp14">
-  <w:abstractNum w:abstractNumId="0" w15:restartNumberingAfterBreak="0">
+<w:numbering xmlns:wpc="http://schemas.microsoft.com/office/word/2010/wordprocessingCanvas" xmlns:mc="http://schemas.openxmlformats.org/markup-compatibility/2006" xmlns:o="urn:schemas-microsoft-com:office:office" xmlns:r="http://schemas.openxmlformats.org/officeDocument/2006/relationships" xmlns:m="http://schemas.openxmlformats.org/officeDocument/2006/math" xmlns:v="urn:schemas-microsoft-com:vml" xmlns:wp14="http://schemas.microsoft.com/office/word/2010/wordprocessingDrawing" xmlns:wp="http://schemas.openxmlformats.org/drawingml/2006/wordprocessingDrawing" xmlns:w10="urn:schemas-microsoft-com:office:word" xmlns:w="http://schemas.openxmlformats.org/wordprocessingml/2006/main" xmlns:w14="http://schemas.microsoft.com/office/word/2010/wordml" xmlns:wpg="http://schemas.microsoft.com/office/word/2010/wordprocessingGroup" xmlns:wpi="http://schemas.microsoft.com/office/word/2010/wordprocessingInk" xmlns:wne="http://schemas.microsoft.com/office/word/2006/wordml" xmlns:wps="http://schemas.microsoft.com/office/word/2010/wordprocessingShape" mc:Ignorable="w14 wp14">
+  <w:abstractNum w:abstractNumId="0">
     <w:nsid w:val="132D678E"/>
     <w:multiLevelType w:val="hybridMultilevel"/>
     <w:tmpl w:val="F9BC3FCA"/>
@@ -6812,7 +7429,7 @@
       </w:rPr>
     </w:lvl>
   </w:abstractNum>
-  <w:abstractNum w:abstractNumId="1" w15:restartNumberingAfterBreak="0">
+  <w:abstractNum w:abstractNumId="1">
     <w:nsid w:val="166D0001"/>
     <w:multiLevelType w:val="hybridMultilevel"/>
     <w:tmpl w:val="FB3845AE"/>
@@ -6924,7 +7541,7 @@
       </w:rPr>
     </w:lvl>
   </w:abstractNum>
-  <w:abstractNum w:abstractNumId="2" w15:restartNumberingAfterBreak="0">
+  <w:abstractNum w:abstractNumId="2">
     <w:nsid w:val="1744361E"/>
     <w:multiLevelType w:val="hybridMultilevel"/>
     <w:tmpl w:val="D488E8F2"/>
@@ -7037,7 +7654,7 @@
       </w:rPr>
     </w:lvl>
   </w:abstractNum>
-  <w:abstractNum w:abstractNumId="3" w15:restartNumberingAfterBreak="0">
+  <w:abstractNum w:abstractNumId="3">
     <w:nsid w:val="25097873"/>
     <w:multiLevelType w:val="hybridMultilevel"/>
     <w:tmpl w:val="8FDC545E"/>
@@ -7166,7 +7783,7 @@
 </file>
 
 <file path=word/styles.xml><?xml version="1.0" encoding="utf-8"?>
-<w:styles xmlns:mc="http://schemas.openxmlformats.org/markup-compatibility/2006" xmlns:r="http://schemas.openxmlformats.org/officeDocument/2006/relationships" xmlns:w="http://schemas.openxmlformats.org/wordprocessingml/2006/main" xmlns:w14="http://schemas.microsoft.com/office/word/2010/wordml" xmlns:w15="http://schemas.microsoft.com/office/word/2012/wordml" xmlns:w16se="http://schemas.microsoft.com/office/word/2015/wordml/symex" mc:Ignorable="w14 w15 w16se">
+<w:styles xmlns:mc="http://schemas.openxmlformats.org/markup-compatibility/2006" xmlns:r="http://schemas.openxmlformats.org/officeDocument/2006/relationships" xmlns:w="http://schemas.openxmlformats.org/wordprocessingml/2006/main" xmlns:w14="http://schemas.microsoft.com/office/word/2010/wordml" mc:Ignorable="w14">
   <w:docDefaults>
     <w:rPrDefault>
       <w:rPr>
@@ -7182,381 +7799,420 @@
       </w:pPr>
     </w:pPrDefault>
   </w:docDefaults>
-  <w:latentStyles w:defLockedState="0" w:defUIPriority="99" w:defSemiHidden="0" w:defUnhideWhenUsed="0" w:defQFormat="0" w:count="374">
-    <w:lsdException w:name="Normal" w:uiPriority="0" w:qFormat="1"/>
-    <w:lsdException w:name="heading 1" w:uiPriority="9" w:qFormat="1"/>
-    <w:lsdException w:name="heading 2" w:semiHidden="1" w:uiPriority="9" w:unhideWhenUsed="1" w:qFormat="1"/>
-    <w:lsdException w:name="heading 3" w:semiHidden="1" w:uiPriority="9" w:unhideWhenUsed="1" w:qFormat="1"/>
-    <w:lsdException w:name="heading 4" w:semiHidden="1" w:uiPriority="9" w:unhideWhenUsed="1" w:qFormat="1"/>
-    <w:lsdException w:name="heading 5" w:semiHidden="1" w:uiPriority="9" w:unhideWhenUsed="1" w:qFormat="1"/>
-    <w:lsdException w:name="heading 6" w:semiHidden="1" w:uiPriority="9" w:unhideWhenUsed="1" w:qFormat="1"/>
-    <w:lsdException w:name="heading 7" w:semiHidden="1" w:uiPriority="9" w:unhideWhenUsed="1" w:qFormat="1"/>
-    <w:lsdException w:name="heading 8" w:semiHidden="1" w:uiPriority="9" w:unhideWhenUsed="1" w:qFormat="1"/>
-    <w:lsdException w:name="heading 9" w:semiHidden="1" w:uiPriority="9" w:unhideWhenUsed="1" w:qFormat="1"/>
-    <w:lsdException w:name="index 1" w:semiHidden="1" w:unhideWhenUsed="1"/>
-    <w:lsdException w:name="index 2" w:semiHidden="1" w:unhideWhenUsed="1"/>
-    <w:lsdException w:name="index 3" w:semiHidden="1" w:unhideWhenUsed="1"/>
-    <w:lsdException w:name="index 4" w:semiHidden="1" w:unhideWhenUsed="1"/>
-    <w:lsdException w:name="index 5" w:semiHidden="1" w:unhideWhenUsed="1"/>
-    <w:lsdException w:name="index 6" w:semiHidden="1" w:unhideWhenUsed="1"/>
-    <w:lsdException w:name="index 7" w:semiHidden="1" w:unhideWhenUsed="1"/>
-    <w:lsdException w:name="index 8" w:semiHidden="1" w:unhideWhenUsed="1"/>
-    <w:lsdException w:name="index 9" w:semiHidden="1" w:unhideWhenUsed="1"/>
-    <w:lsdException w:name="toc 1" w:semiHidden="1" w:uiPriority="39" w:unhideWhenUsed="1"/>
-    <w:lsdException w:name="toc 2" w:semiHidden="1" w:uiPriority="39" w:unhideWhenUsed="1"/>
-    <w:lsdException w:name="toc 3" w:semiHidden="1" w:uiPriority="39" w:unhideWhenUsed="1"/>
-    <w:lsdException w:name="toc 4" w:semiHidden="1" w:uiPriority="39" w:unhideWhenUsed="1"/>
-    <w:lsdException w:name="toc 5" w:semiHidden="1" w:uiPriority="39" w:unhideWhenUsed="1"/>
-    <w:lsdException w:name="toc 6" w:semiHidden="1" w:uiPriority="39" w:unhideWhenUsed="1"/>
-    <w:lsdException w:name="toc 7" w:semiHidden="1" w:uiPriority="39" w:unhideWhenUsed="1"/>
-    <w:lsdException w:name="toc 8" w:semiHidden="1" w:uiPriority="39" w:unhideWhenUsed="1"/>
-    <w:lsdException w:name="toc 9" w:semiHidden="1" w:uiPriority="39" w:unhideWhenUsed="1"/>
-    <w:lsdException w:name="Normal Indent" w:semiHidden="1" w:unhideWhenUsed="1"/>
-    <w:lsdException w:name="footnote text" w:semiHidden="1" w:unhideWhenUsed="1"/>
-    <w:lsdException w:name="annotation text" w:semiHidden="1" w:unhideWhenUsed="1"/>
-    <w:lsdException w:name="header" w:semiHidden="1" w:unhideWhenUsed="1"/>
-    <w:lsdException w:name="footer" w:semiHidden="1" w:unhideWhenUsed="1"/>
-    <w:lsdException w:name="index heading" w:semiHidden="1" w:unhideWhenUsed="1"/>
-    <w:lsdException w:name="caption" w:semiHidden="1" w:uiPriority="35" w:unhideWhenUsed="1" w:qFormat="1"/>
-    <w:lsdException w:name="table of figures" w:semiHidden="1" w:unhideWhenUsed="1"/>
-    <w:lsdException w:name="envelope address" w:semiHidden="1" w:unhideWhenUsed="1"/>
-    <w:lsdException w:name="envelope return" w:semiHidden="1" w:unhideWhenUsed="1"/>
-    <w:lsdException w:name="footnote reference" w:semiHidden="1" w:unhideWhenUsed="1"/>
-    <w:lsdException w:name="annotation reference" w:semiHidden="1" w:unhideWhenUsed="1"/>
-    <w:lsdException w:name="line number" w:semiHidden="1" w:unhideWhenUsed="1"/>
-    <w:lsdException w:name="page number" w:semiHidden="1" w:unhideWhenUsed="1"/>
-    <w:lsdException w:name="endnote reference" w:semiHidden="1" w:unhideWhenUsed="1"/>
-    <w:lsdException w:name="endnote text" w:semiHidden="1" w:unhideWhenUsed="1"/>
-    <w:lsdException w:name="table of authorities" w:semiHidden="1" w:unhideWhenUsed="1"/>
-    <w:lsdException w:name="macro" w:semiHidden="1" w:unhideWhenUsed="1"/>
-    <w:lsdException w:name="toa heading" w:semiHidden="1" w:unhideWhenUsed="1"/>
-    <w:lsdException w:name="List" w:semiHidden="1" w:unhideWhenUsed="1"/>
-    <w:lsdException w:name="List Bullet" w:semiHidden="1" w:unhideWhenUsed="1"/>
-    <w:lsdException w:name="List Number" w:semiHidden="1" w:unhideWhenUsed="1"/>
-    <w:lsdException w:name="List 2" w:semiHidden="1" w:unhideWhenUsed="1"/>
-    <w:lsdException w:name="List 3" w:semiHidden="1" w:unhideWhenUsed="1"/>
-    <w:lsdException w:name="List 4" w:semiHidden="1" w:unhideWhenUsed="1"/>
-    <w:lsdException w:name="List 5" w:semiHidden="1" w:unhideWhenUsed="1"/>
-    <w:lsdException w:name="List Bullet 2" w:semiHidden="1" w:unhideWhenUsed="1"/>
-    <w:lsdException w:name="List Bullet 3" w:semiHidden="1" w:unhideWhenUsed="1"/>
-    <w:lsdException w:name="List Bullet 4" w:semiHidden="1" w:unhideWhenUsed="1"/>
-    <w:lsdException w:name="List Bullet 5" w:semiHidden="1" w:unhideWhenUsed="1"/>
-    <w:lsdException w:name="List Number 2" w:semiHidden="1" w:unhideWhenUsed="1"/>
-    <w:lsdException w:name="List Number 3" w:semiHidden="1" w:unhideWhenUsed="1"/>
-    <w:lsdException w:name="List Number 4" w:semiHidden="1" w:unhideWhenUsed="1"/>
-    <w:lsdException w:name="List Number 5" w:semiHidden="1" w:unhideWhenUsed="1"/>
-    <w:lsdException w:name="Title" w:uiPriority="10" w:qFormat="1"/>
-    <w:lsdException w:name="Closing" w:semiHidden="1" w:unhideWhenUsed="1"/>
-    <w:lsdException w:name="Signature" w:semiHidden="1" w:unhideWhenUsed="1"/>
-    <w:lsdException w:name="Default Paragraph Font" w:semiHidden="1" w:uiPriority="1" w:unhideWhenUsed="1"/>
-    <w:lsdException w:name="Body Text" w:semiHidden="1" w:unhideWhenUsed="1"/>
-    <w:lsdException w:name="Body Text Indent" w:semiHidden="1" w:unhideWhenUsed="1"/>
-    <w:lsdException w:name="List Continue" w:semiHidden="1" w:unhideWhenUsed="1"/>
-    <w:lsdException w:name="List Continue 2" w:semiHidden="1" w:unhideWhenUsed="1"/>
-    <w:lsdException w:name="List Continue 3" w:semiHidden="1" w:unhideWhenUsed="1"/>
-    <w:lsdException w:name="List Continue 4" w:semiHidden="1" w:unhideWhenUsed="1"/>
-    <w:lsdException w:name="List Continue 5" w:semiHidden="1" w:unhideWhenUsed="1"/>
-    <w:lsdException w:name="Message Header" w:semiHidden="1" w:unhideWhenUsed="1"/>
-    <w:lsdException w:name="Subtitle" w:uiPriority="11" w:qFormat="1"/>
-    <w:lsdException w:name="Salutation" w:semiHidden="1" w:unhideWhenUsed="1"/>
-    <w:lsdException w:name="Date" w:semiHidden="1" w:unhideWhenUsed="1"/>
-    <w:lsdException w:name="Body Text First Indent" w:semiHidden="1" w:unhideWhenUsed="1"/>
-    <w:lsdException w:name="Body Text First Indent 2" w:semiHidden="1" w:unhideWhenUsed="1"/>
-    <w:lsdException w:name="Note Heading" w:semiHidden="1" w:unhideWhenUsed="1"/>
-    <w:lsdException w:name="Body Text 2" w:semiHidden="1" w:unhideWhenUsed="1"/>
-    <w:lsdException w:name="Body Text 3" w:semiHidden="1" w:unhideWhenUsed="1"/>
-    <w:lsdException w:name="Body Text Indent 2" w:semiHidden="1" w:unhideWhenUsed="1"/>
-    <w:lsdException w:name="Body Text Indent 3" w:semiHidden="1" w:unhideWhenUsed="1"/>
-    <w:lsdException w:name="Block Text" w:semiHidden="1" w:unhideWhenUsed="1"/>
-    <w:lsdException w:name="Hyperlink" w:semiHidden="1" w:unhideWhenUsed="1"/>
-    <w:lsdException w:name="FollowedHyperlink" w:semiHidden="1" w:unhideWhenUsed="1"/>
-    <w:lsdException w:name="Strong" w:uiPriority="22" w:qFormat="1"/>
-    <w:lsdException w:name="Emphasis" w:uiPriority="20" w:qFormat="1"/>
-    <w:lsdException w:name="Document Map" w:semiHidden="1" w:unhideWhenUsed="1"/>
-    <w:lsdException w:name="Plain Text" w:semiHidden="1" w:unhideWhenUsed="1"/>
-    <w:lsdException w:name="E-mail Signature" w:semiHidden="1" w:unhideWhenUsed="1"/>
-    <w:lsdException w:name="HTML Top of Form" w:semiHidden="1" w:unhideWhenUsed="1"/>
-    <w:lsdException w:name="HTML Bottom of Form" w:semiHidden="1" w:unhideWhenUsed="1"/>
-    <w:lsdException w:name="Normal (Web)" w:semiHidden="1" w:unhideWhenUsed="1"/>
-    <w:lsdException w:name="HTML Acronym" w:semiHidden="1" w:unhideWhenUsed="1"/>
-    <w:lsdException w:name="HTML Address" w:semiHidden="1" w:unhideWhenUsed="1"/>
-    <w:lsdException w:name="HTML Cite" w:semiHidden="1" w:unhideWhenUsed="1"/>
-    <w:lsdException w:name="HTML Code" w:semiHidden="1" w:unhideWhenUsed="1"/>
-    <w:lsdException w:name="HTML Definition" w:semiHidden="1" w:unhideWhenUsed="1"/>
-    <w:lsdException w:name="HTML Keyboard" w:semiHidden="1" w:unhideWhenUsed="1"/>
-    <w:lsdException w:name="HTML Preformatted" w:semiHidden="1" w:unhideWhenUsed="1"/>
-    <w:lsdException w:name="HTML Sample" w:semiHidden="1" w:unhideWhenUsed="1"/>
-    <w:lsdException w:name="HTML Typewriter" w:semiHidden="1" w:unhideWhenUsed="1"/>
-    <w:lsdException w:name="HTML Variable" w:semiHidden="1" w:unhideWhenUsed="1"/>
-    <w:lsdException w:name="Normal Table" w:semiHidden="1" w:unhideWhenUsed="1"/>
-    <w:lsdException w:name="annotation subject" w:semiHidden="1" w:unhideWhenUsed="1"/>
-    <w:lsdException w:name="No List" w:semiHidden="1" w:unhideWhenUsed="1"/>
-    <w:lsdException w:name="Outline List 1" w:semiHidden="1" w:unhideWhenUsed="1"/>
-    <w:lsdException w:name="Outline List 2" w:semiHidden="1" w:unhideWhenUsed="1"/>
-    <w:lsdException w:name="Outline List 3" w:semiHidden="1" w:unhideWhenUsed="1"/>
-    <w:lsdException w:name="Table Simple 1" w:semiHidden="1" w:unhideWhenUsed="1"/>
-    <w:lsdException w:name="Table Simple 2" w:semiHidden="1" w:unhideWhenUsed="1"/>
-    <w:lsdException w:name="Table Simple 3" w:semiHidden="1" w:unhideWhenUsed="1"/>
-    <w:lsdException w:name="Table Classic 1" w:semiHidden="1" w:unhideWhenUsed="1"/>
-    <w:lsdException w:name="Table Classic 2" w:semiHidden="1" w:unhideWhenUsed="1"/>
-    <w:lsdException w:name="Table Classic 3" w:semiHidden="1" w:unhideWhenUsed="1"/>
-    <w:lsdException w:name="Table Classic 4" w:semiHidden="1" w:unhideWhenUsed="1"/>
-    <w:lsdException w:name="Table Colorful 1" w:semiHidden="1" w:unhideWhenUsed="1"/>
-    <w:lsdException w:name="Table Colorful 2" w:semiHidden="1" w:unhideWhenUsed="1"/>
-    <w:lsdException w:name="Table Colorful 3" w:semiHidden="1" w:unhideWhenUsed="1"/>
-    <w:lsdException w:name="Table Columns 1" w:semiHidden="1" w:unhideWhenUsed="1"/>
-    <w:lsdException w:name="Table Columns 2" w:semiHidden="1" w:unhideWhenUsed="1"/>
-    <w:lsdException w:name="Table Columns 3" w:semiHidden="1" w:unhideWhenUsed="1"/>
-    <w:lsdException w:name="Table Columns 4" w:semiHidden="1" w:unhideWhenUsed="1"/>
-    <w:lsdException w:name="Table Columns 5" w:semiHidden="1" w:unhideWhenUsed="1"/>
-    <w:lsdException w:name="Table Grid 1" w:semiHidden="1" w:unhideWhenUsed="1"/>
-    <w:lsdException w:name="Table Grid 2" w:semiHidden="1" w:unhideWhenUsed="1"/>
-    <w:lsdException w:name="Table Grid 3" w:semiHidden="1" w:unhideWhenUsed="1"/>
-    <w:lsdException w:name="Table Grid 4" w:semiHidden="1" w:unhideWhenUsed="1"/>
-    <w:lsdException w:name="Table Grid 5" w:semiHidden="1" w:unhideWhenUsed="1"/>
-    <w:lsdException w:name="Table Grid 6" w:semiHidden="1" w:unhideWhenUsed="1"/>
-    <w:lsdException w:name="Table Grid 7" w:semiHidden="1" w:unhideWhenUsed="1"/>
-    <w:lsdException w:name="Table Grid 8" w:semiHidden="1" w:unhideWhenUsed="1"/>
-    <w:lsdException w:name="Table List 1" w:semiHidden="1" w:unhideWhenUsed="1"/>
-    <w:lsdException w:name="Table List 2" w:semiHidden="1" w:unhideWhenUsed="1"/>
-    <w:lsdException w:name="Table List 3" w:semiHidden="1" w:unhideWhenUsed="1"/>
-    <w:lsdException w:name="Table List 4" w:semiHidden="1" w:unhideWhenUsed="1"/>
-    <w:lsdException w:name="Table List 5" w:semiHidden="1" w:unhideWhenUsed="1"/>
-    <w:lsdException w:name="Table List 6" w:semiHidden="1" w:unhideWhenUsed="1"/>
-    <w:lsdException w:name="Table List 7" w:semiHidden="1" w:unhideWhenUsed="1"/>
-    <w:lsdException w:name="Table List 8" w:semiHidden="1" w:unhideWhenUsed="1"/>
-    <w:lsdException w:name="Table 3D effects 1" w:semiHidden="1" w:unhideWhenUsed="1"/>
-    <w:lsdException w:name="Table 3D effects 2" w:semiHidden="1" w:unhideWhenUsed="1"/>
-    <w:lsdException w:name="Table 3D effects 3" w:semiHidden="1" w:unhideWhenUsed="1"/>
-    <w:lsdException w:name="Table Contemporary" w:semiHidden="1" w:unhideWhenUsed="1"/>
-    <w:lsdException w:name="Table Elegant" w:semiHidden="1" w:unhideWhenUsed="1"/>
-    <w:lsdException w:name="Table Professional" w:semiHidden="1" w:unhideWhenUsed="1"/>
-    <w:lsdException w:name="Table Subtle 1" w:semiHidden="1" w:unhideWhenUsed="1"/>
-    <w:lsdException w:name="Table Subtle 2" w:semiHidden="1" w:unhideWhenUsed="1"/>
-    <w:lsdException w:name="Table Web 1" w:semiHidden="1" w:unhideWhenUsed="1"/>
-    <w:lsdException w:name="Table Web 2" w:semiHidden="1" w:unhideWhenUsed="1"/>
-    <w:lsdException w:name="Table Web 3" w:semiHidden="1" w:unhideWhenUsed="1"/>
-    <w:lsdException w:name="Balloon Text" w:semiHidden="1" w:unhideWhenUsed="1"/>
-    <w:lsdException w:name="Table Grid" w:semiHidden="1" w:uiPriority="59" w:unhideWhenUsed="1"/>
-    <w:lsdException w:name="Table Theme" w:semiHidden="1" w:unhideWhenUsed="1"/>
-    <w:lsdException w:name="Placeholder Text" w:semiHidden="1"/>
-    <w:lsdException w:name="No Spacing" w:uiPriority="1" w:qFormat="1"/>
-    <w:lsdException w:name="Light Shading" w:uiPriority="60"/>
-    <w:lsdException w:name="Light List" w:uiPriority="61"/>
-    <w:lsdException w:name="Light Grid" w:uiPriority="62"/>
-    <w:lsdException w:name="Medium Shading 1" w:uiPriority="63"/>
-    <w:lsdException w:name="Medium Shading 2" w:uiPriority="64"/>
-    <w:lsdException w:name="Medium List 1" w:uiPriority="65"/>
-    <w:lsdException w:name="Medium List 2" w:uiPriority="66"/>
-    <w:lsdException w:name="Medium Grid 1" w:uiPriority="67"/>
-    <w:lsdException w:name="Medium Grid 2" w:uiPriority="68"/>
-    <w:lsdException w:name="Medium Grid 3" w:uiPriority="69"/>
-    <w:lsdException w:name="Dark List" w:uiPriority="70"/>
-    <w:lsdException w:name="Colorful Shading" w:uiPriority="71"/>
-    <w:lsdException w:name="Colorful List" w:uiPriority="72"/>
-    <w:lsdException w:name="Colorful Grid" w:uiPriority="73"/>
-    <w:lsdException w:name="Light Shading Accent 1" w:uiPriority="60"/>
-    <w:lsdException w:name="Light List Accent 1" w:uiPriority="61"/>
-    <w:lsdException w:name="Light Grid Accent 1" w:uiPriority="62"/>
-    <w:lsdException w:name="Medium Shading 1 Accent 1" w:uiPriority="63"/>
-    <w:lsdException w:name="Medium Shading 2 Accent 1" w:uiPriority="64"/>
-    <w:lsdException w:name="Medium List 1 Accent 1" w:uiPriority="65"/>
-    <w:lsdException w:name="Revision" w:semiHidden="1"/>
-    <w:lsdException w:name="List Paragraph" w:uiPriority="34" w:qFormat="1"/>
-    <w:lsdException w:name="Quote" w:uiPriority="29" w:qFormat="1"/>
-    <w:lsdException w:name="Intense Quote" w:uiPriority="30" w:qFormat="1"/>
-    <w:lsdException w:name="Medium List 2 Accent 1" w:uiPriority="66"/>
-    <w:lsdException w:name="Medium Grid 1 Accent 1" w:uiPriority="67"/>
-    <w:lsdException w:name="Medium Grid 2 Accent 1" w:uiPriority="68"/>
-    <w:lsdException w:name="Medium Grid 3 Accent 1" w:uiPriority="69"/>
-    <w:lsdException w:name="Dark List Accent 1" w:uiPriority="70"/>
-    <w:lsdException w:name="Colorful Shading Accent 1" w:uiPriority="71"/>
-    <w:lsdException w:name="Colorful List Accent 1" w:uiPriority="72"/>
-    <w:lsdException w:name="Colorful Grid Accent 1" w:uiPriority="73"/>
-    <w:lsdException w:name="Light Shading Accent 2" w:uiPriority="60"/>
-    <w:lsdException w:name="Light List Accent 2" w:uiPriority="61"/>
-    <w:lsdException w:name="Light Grid Accent 2" w:uiPriority="62"/>
-    <w:lsdException w:name="Medium Shading 1 Accent 2" w:uiPriority="63"/>
-    <w:lsdException w:name="Medium Shading 2 Accent 2" w:uiPriority="64"/>
-    <w:lsdException w:name="Medium List 1 Accent 2" w:uiPriority="65"/>
-    <w:lsdException w:name="Medium List 2 Accent 2" w:uiPriority="66"/>
-    <w:lsdException w:name="Medium Grid 1 Accent 2" w:uiPriority="67"/>
-    <w:lsdException w:name="Medium Grid 2 Accent 2" w:uiPriority="68"/>
-    <w:lsdException w:name="Medium Grid 3 Accent 2" w:uiPriority="69"/>
-    <w:lsdException w:name="Dark List Accent 2" w:uiPriority="70"/>
-    <w:lsdException w:name="Colorful Shading Accent 2" w:uiPriority="71"/>
-    <w:lsdException w:name="Colorful List Accent 2" w:uiPriority="72"/>
-    <w:lsdException w:name="Colorful Grid Accent 2" w:uiPriority="73"/>
-    <w:lsdException w:name="Light Shading Accent 3" w:uiPriority="60"/>
-    <w:lsdException w:name="Light List Accent 3" w:uiPriority="61"/>
-    <w:lsdException w:name="Light Grid Accent 3" w:uiPriority="62"/>
-    <w:lsdException w:name="Medium Shading 1 Accent 3" w:uiPriority="63"/>
-    <w:lsdException w:name="Medium Shading 2 Accent 3" w:uiPriority="64"/>
-    <w:lsdException w:name="Medium List 1 Accent 3" w:uiPriority="65"/>
-    <w:lsdException w:name="Medium List 2 Accent 3" w:uiPriority="66"/>
-    <w:lsdException w:name="Medium Grid 1 Accent 3" w:uiPriority="67"/>
-    <w:lsdException w:name="Medium Grid 2 Accent 3" w:uiPriority="68"/>
-    <w:lsdException w:name="Medium Grid 3 Accent 3" w:uiPriority="69"/>
-    <w:lsdException w:name="Dark List Accent 3" w:uiPriority="70"/>
-    <w:lsdException w:name="Colorful Shading Accent 3" w:uiPriority="71"/>
-    <w:lsdException w:name="Colorful List Accent 3" w:uiPriority="72"/>
-    <w:lsdException w:name="Colorful Grid Accent 3" w:uiPriority="73"/>
-    <w:lsdException w:name="Light Shading Accent 4" w:uiPriority="60"/>
-    <w:lsdException w:name="Light List Accent 4" w:uiPriority="61"/>
-    <w:lsdException w:name="Light Grid Accent 4" w:uiPriority="62"/>
-    <w:lsdException w:name="Medium Shading 1 Accent 4" w:uiPriority="63"/>
-    <w:lsdException w:name="Medium Shading 2 Accent 4" w:uiPriority="64"/>
-    <w:lsdException w:name="Medium List 1 Accent 4" w:uiPriority="65"/>
-    <w:lsdException w:name="Medium List 2 Accent 4" w:uiPriority="66"/>
-    <w:lsdException w:name="Medium Grid 1 Accent 4" w:uiPriority="67"/>
-    <w:lsdException w:name="Medium Grid 2 Accent 4" w:uiPriority="68"/>
-    <w:lsdException w:name="Medium Grid 3 Accent 4" w:uiPriority="69"/>
-    <w:lsdException w:name="Dark List Accent 4" w:uiPriority="70"/>
-    <w:lsdException w:name="Colorful Shading Accent 4" w:uiPriority="71"/>
-    <w:lsdException w:name="Colorful List Accent 4" w:uiPriority="72"/>
-    <w:lsdException w:name="Colorful Grid Accent 4" w:uiPriority="73"/>
-    <w:lsdException w:name="Light Shading Accent 5" w:uiPriority="60"/>
-    <w:lsdException w:name="Light List Accent 5" w:uiPriority="61"/>
-    <w:lsdException w:name="Light Grid Accent 5" w:uiPriority="62"/>
-    <w:lsdException w:name="Medium Shading 1 Accent 5" w:uiPriority="63"/>
-    <w:lsdException w:name="Medium Shading 2 Accent 5" w:uiPriority="64"/>
-    <w:lsdException w:name="Medium List 1 Accent 5" w:uiPriority="65"/>
-    <w:lsdException w:name="Medium List 2 Accent 5" w:uiPriority="66"/>
-    <w:lsdException w:name="Medium Grid 1 Accent 5" w:uiPriority="67"/>
-    <w:lsdException w:name="Medium Grid 2 Accent 5" w:uiPriority="68"/>
-    <w:lsdException w:name="Medium Grid 3 Accent 5" w:uiPriority="69"/>
-    <w:lsdException w:name="Dark List Accent 5" w:uiPriority="70"/>
-    <w:lsdException w:name="Colorful Shading Accent 5" w:uiPriority="71"/>
-    <w:lsdException w:name="Colorful List Accent 5" w:uiPriority="72"/>
-    <w:lsdException w:name="Colorful Grid Accent 5" w:uiPriority="73"/>
-    <w:lsdException w:name="Light Shading Accent 6" w:uiPriority="60"/>
-    <w:lsdException w:name="Light List Accent 6" w:uiPriority="61"/>
-    <w:lsdException w:name="Light Grid Accent 6" w:uiPriority="62"/>
-    <w:lsdException w:name="Medium Shading 1 Accent 6" w:uiPriority="63"/>
-    <w:lsdException w:name="Medium Shading 2 Accent 6" w:uiPriority="64"/>
-    <w:lsdException w:name="Medium List 1 Accent 6" w:uiPriority="65"/>
-    <w:lsdException w:name="Medium List 2 Accent 6" w:uiPriority="66"/>
-    <w:lsdException w:name="Medium Grid 1 Accent 6" w:uiPriority="67"/>
-    <w:lsdException w:name="Medium Grid 2 Accent 6" w:uiPriority="68"/>
-    <w:lsdException w:name="Medium Grid 3 Accent 6" w:uiPriority="69"/>
-    <w:lsdException w:name="Dark List Accent 6" w:uiPriority="70"/>
-    <w:lsdException w:name="Colorful Shading Accent 6" w:uiPriority="71"/>
-    <w:lsdException w:name="Colorful List Accent 6" w:uiPriority="72"/>
-    <w:lsdException w:name="Colorful Grid Accent 6" w:uiPriority="73"/>
-    <w:lsdException w:name="Subtle Emphasis" w:uiPriority="19" w:qFormat="1"/>
-    <w:lsdException w:name="Intense Emphasis" w:uiPriority="21" w:qFormat="1"/>
-    <w:lsdException w:name="Subtle Reference" w:uiPriority="31" w:qFormat="1"/>
-    <w:lsdException w:name="Intense Reference" w:uiPriority="32" w:qFormat="1"/>
-    <w:lsdException w:name="Book Title" w:uiPriority="33" w:qFormat="1"/>
-    <w:lsdException w:name="Bibliography" w:semiHidden="1" w:uiPriority="37" w:unhideWhenUsed="1"/>
-    <w:lsdException w:name="TOC Heading" w:semiHidden="1" w:uiPriority="39" w:unhideWhenUsed="1" w:qFormat="1"/>
-    <w:lsdException w:name="Plain Table 1" w:uiPriority="41"/>
-    <w:lsdException w:name="Plain Table 2" w:uiPriority="42"/>
-    <w:lsdException w:name="Plain Table 3" w:uiPriority="43"/>
-    <w:lsdException w:name="Plain Table 4" w:uiPriority="44"/>
-    <w:lsdException w:name="Plain Table 5" w:uiPriority="45"/>
-    <w:lsdException w:name="Grid Table Light" w:uiPriority="40"/>
-    <w:lsdException w:name="Grid Table 1 Light" w:uiPriority="46"/>
-    <w:lsdException w:name="Grid Table 2" w:uiPriority="47"/>
-    <w:lsdException w:name="Grid Table 3" w:uiPriority="48"/>
-    <w:lsdException w:name="Grid Table 4" w:uiPriority="49"/>
-    <w:lsdException w:name="Grid Table 5 Dark" w:uiPriority="50"/>
-    <w:lsdException w:name="Grid Table 6 Colorful" w:uiPriority="51"/>
-    <w:lsdException w:name="Grid Table 7 Colorful" w:uiPriority="52"/>
-    <w:lsdException w:name="Grid Table 1 Light Accent 1" w:uiPriority="46"/>
-    <w:lsdException w:name="Grid Table 2 Accent 1" w:uiPriority="47"/>
-    <w:lsdException w:name="Grid Table 3 Accent 1" w:uiPriority="48"/>
-    <w:lsdException w:name="Grid Table 4 Accent 1" w:uiPriority="49"/>
-    <w:lsdException w:name="Grid Table 5 Dark Accent 1" w:uiPriority="50"/>
-    <w:lsdException w:name="Grid Table 6 Colorful Accent 1" w:uiPriority="51"/>
-    <w:lsdException w:name="Grid Table 7 Colorful Accent 1" w:uiPriority="52"/>
-    <w:lsdException w:name="Grid Table 1 Light Accent 2" w:uiPriority="46"/>
-    <w:lsdException w:name="Grid Table 2 Accent 2" w:uiPriority="47"/>
-    <w:lsdException w:name="Grid Table 3 Accent 2" w:uiPriority="48"/>
-    <w:lsdException w:name="Grid Table 4 Accent 2" w:uiPriority="49"/>
-    <w:lsdException w:name="Grid Table 5 Dark Accent 2" w:uiPriority="50"/>
-    <w:lsdException w:name="Grid Table 6 Colorful Accent 2" w:uiPriority="51"/>
-    <w:lsdException w:name="Grid Table 7 Colorful Accent 2" w:uiPriority="52"/>
-    <w:lsdException w:name="Grid Table 1 Light Accent 3" w:uiPriority="46"/>
-    <w:lsdException w:name="Grid Table 2 Accent 3" w:uiPriority="47"/>
-    <w:lsdException w:name="Grid Table 3 Accent 3" w:uiPriority="48"/>
-    <w:lsdException w:name="Grid Table 4 Accent 3" w:uiPriority="49"/>
-    <w:lsdException w:name="Grid Table 5 Dark Accent 3" w:uiPriority="50"/>
-    <w:lsdException w:name="Grid Table 6 Colorful Accent 3" w:uiPriority="51"/>
-    <w:lsdException w:name="Grid Table 7 Colorful Accent 3" w:uiPriority="52"/>
-    <w:lsdException w:name="Grid Table 1 Light Accent 4" w:uiPriority="46"/>
-    <w:lsdException w:name="Grid Table 2 Accent 4" w:uiPriority="47"/>
-    <w:lsdException w:name="Grid Table 3 Accent 4" w:uiPriority="48"/>
-    <w:lsdException w:name="Grid Table 4 Accent 4" w:uiPriority="49"/>
-    <w:lsdException w:name="Grid Table 5 Dark Accent 4" w:uiPriority="50"/>
-    <w:lsdException w:name="Grid Table 6 Colorful Accent 4" w:uiPriority="51"/>
-    <w:lsdException w:name="Grid Table 7 Colorful Accent 4" w:uiPriority="52"/>
-    <w:lsdException w:name="Grid Table 1 Light Accent 5" w:uiPriority="46"/>
-    <w:lsdException w:name="Grid Table 2 Accent 5" w:uiPriority="47"/>
-    <w:lsdException w:name="Grid Table 3 Accent 5" w:uiPriority="48"/>
-    <w:lsdException w:name="Grid Table 4 Accent 5" w:uiPriority="49"/>
-    <w:lsdException w:name="Grid Table 5 Dark Accent 5" w:uiPriority="50"/>
-    <w:lsdException w:name="Grid Table 6 Colorful Accent 5" w:uiPriority="51"/>
-    <w:lsdException w:name="Grid Table 7 Colorful Accent 5" w:uiPriority="52"/>
-    <w:lsdException w:name="Grid Table 1 Light Accent 6" w:uiPriority="46"/>
-    <w:lsdException w:name="Grid Table 2 Accent 6" w:uiPriority="47"/>
-    <w:lsdException w:name="Grid Table 3 Accent 6" w:uiPriority="48"/>
-    <w:lsdException w:name="Grid Table 4 Accent 6" w:uiPriority="49"/>
-    <w:lsdException w:name="Grid Table 5 Dark Accent 6" w:uiPriority="50"/>
-    <w:lsdException w:name="Grid Table 6 Colorful Accent 6" w:uiPriority="51"/>
-    <w:lsdException w:name="Grid Table 7 Colorful Accent 6" w:uiPriority="52"/>
-    <w:lsdException w:name="List Table 1 Light" w:uiPriority="46"/>
-    <w:lsdException w:name="List Table 2" w:uiPriority="47"/>
-    <w:lsdException w:name="List Table 3" w:uiPriority="48"/>
-    <w:lsdException w:name="List Table 4" w:uiPriority="49"/>
-    <w:lsdException w:name="List Table 5 Dark" w:uiPriority="50"/>
-    <w:lsdException w:name="List Table 6 Colorful" w:uiPriority="51"/>
-    <w:lsdException w:name="List Table 7 Colorful" w:uiPriority="52"/>
-    <w:lsdException w:name="List Table 1 Light Accent 1" w:uiPriority="46"/>
-    <w:lsdException w:name="List Table 2 Accent 1" w:uiPriority="47"/>
-    <w:lsdException w:name="List Table 3 Accent 1" w:uiPriority="48"/>
-    <w:lsdException w:name="List Table 4 Accent 1" w:uiPriority="49"/>
-    <w:lsdException w:name="List Table 5 Dark Accent 1" w:uiPriority="50"/>
-    <w:lsdException w:name="List Table 6 Colorful Accent 1" w:uiPriority="51"/>
-    <w:lsdException w:name="List Table 7 Colorful Accent 1" w:uiPriority="52"/>
-    <w:lsdException w:name="List Table 1 Light Accent 2" w:uiPriority="46"/>
-    <w:lsdException w:name="List Table 2 Accent 2" w:uiPriority="47"/>
-    <w:lsdException w:name="List Table 3 Accent 2" w:uiPriority="48"/>
-    <w:lsdException w:name="List Table 4 Accent 2" w:uiPriority="49"/>
-    <w:lsdException w:name="List Table 5 Dark Accent 2" w:uiPriority="50"/>
-    <w:lsdException w:name="List Table 6 Colorful Accent 2" w:uiPriority="51"/>
-    <w:lsdException w:name="List Table 7 Colorful Accent 2" w:uiPriority="52"/>
-    <w:lsdException w:name="List Table 1 Light Accent 3" w:uiPriority="46"/>
-    <w:lsdException w:name="List Table 2 Accent 3" w:uiPriority="47"/>
-    <w:lsdException w:name="List Table 3 Accent 3" w:uiPriority="48"/>
-    <w:lsdException w:name="List Table 4 Accent 3" w:uiPriority="49"/>
-    <w:lsdException w:name="List Table 5 Dark Accent 3" w:uiPriority="50"/>
-    <w:lsdException w:name="List Table 6 Colorful Accent 3" w:uiPriority="51"/>
-    <w:lsdException w:name="List Table 7 Colorful Accent 3" w:uiPriority="52"/>
-    <w:lsdException w:name="List Table 1 Light Accent 4" w:uiPriority="46"/>
-    <w:lsdException w:name="List Table 2 Accent 4" w:uiPriority="47"/>
-    <w:lsdException w:name="List Table 3 Accent 4" w:uiPriority="48"/>
-    <w:lsdException w:name="List Table 4 Accent 4" w:uiPriority="49"/>
-    <w:lsdException w:name="List Table 5 Dark Accent 4" w:uiPriority="50"/>
-    <w:lsdException w:name="List Table 6 Colorful Accent 4" w:uiPriority="51"/>
-    <w:lsdException w:name="List Table 7 Colorful Accent 4" w:uiPriority="52"/>
-    <w:lsdException w:name="List Table 1 Light Accent 5" w:uiPriority="46"/>
-    <w:lsdException w:name="List Table 2 Accent 5" w:uiPriority="47"/>
-    <w:lsdException w:name="List Table 3 Accent 5" w:uiPriority="48"/>
-    <w:lsdException w:name="List Table 4 Accent 5" w:uiPriority="49"/>
-    <w:lsdException w:name="List Table 5 Dark Accent 5" w:uiPriority="50"/>
-    <w:lsdException w:name="List Table 6 Colorful Accent 5" w:uiPriority="51"/>
-    <w:lsdException w:name="List Table 7 Colorful Accent 5" w:uiPriority="52"/>
-    <w:lsdException w:name="List Table 1 Light Accent 6" w:uiPriority="46"/>
-    <w:lsdException w:name="List Table 2 Accent 6" w:uiPriority="47"/>
-    <w:lsdException w:name="List Table 3 Accent 6" w:uiPriority="48"/>
-    <w:lsdException w:name="List Table 4 Accent 6" w:uiPriority="49"/>
-    <w:lsdException w:name="List Table 5 Dark Accent 6" w:uiPriority="50"/>
-    <w:lsdException w:name="List Table 6 Colorful Accent 6" w:uiPriority="51"/>
-    <w:lsdException w:name="List Table 7 Colorful Accent 6" w:uiPriority="52"/>
-    <w:lsdException w:name="Mention" w:semiHidden="1" w:unhideWhenUsed="1"/>
-    <w:lsdException w:name="Smart Hyperlink" w:semiHidden="1" w:unhideWhenUsed="1"/>
-    <w:lsdException w:name="Hashtag" w:semiHidden="1" w:unhideWhenUsed="1"/>
+  <w:latentStyles w:defLockedState="0" w:defUIPriority="99" w:defSemiHidden="1" w:defUnhideWhenUsed="1" w:defQFormat="0" w:count="267">
+    <w:lsdException w:name="Normal" w:semiHidden="0" w:uiPriority="0" w:unhideWhenUsed="0" w:qFormat="1"/>
+    <w:lsdException w:name="heading 1" w:semiHidden="0" w:uiPriority="9" w:unhideWhenUsed="0" w:qFormat="1"/>
+    <w:lsdException w:name="heading 2" w:uiPriority="9" w:qFormat="1"/>
+    <w:lsdException w:name="heading 3" w:uiPriority="9" w:qFormat="1"/>
+    <w:lsdException w:name="heading 4" w:uiPriority="9" w:qFormat="1"/>
+    <w:lsdException w:name="heading 5" w:uiPriority="9" w:qFormat="1"/>
+    <w:lsdException w:name="heading 6" w:uiPriority="9" w:qFormat="1"/>
+    <w:lsdException w:name="heading 7" w:uiPriority="9" w:qFormat="1"/>
+    <w:lsdException w:name="heading 8" w:uiPriority="9" w:qFormat="1"/>
+    <w:lsdException w:name="heading 9" w:uiPriority="9" w:qFormat="1"/>
+    <w:lsdException w:name="toc 1" w:uiPriority="39"/>
+    <w:lsdException w:name="toc 2" w:uiPriority="39"/>
+    <w:lsdException w:name="toc 3" w:uiPriority="39"/>
+    <w:lsdException w:name="toc 4" w:uiPriority="39"/>
+    <w:lsdException w:name="toc 5" w:uiPriority="39"/>
+    <w:lsdException w:name="toc 6" w:uiPriority="39"/>
+    <w:lsdException w:name="toc 7" w:uiPriority="39"/>
+    <w:lsdException w:name="toc 8" w:uiPriority="39"/>
+    <w:lsdException w:name="toc 9" w:uiPriority="39"/>
+    <w:lsdException w:name="caption" w:uiPriority="35" w:qFormat="1"/>
+    <w:lsdException w:name="Title" w:semiHidden="0" w:uiPriority="10" w:unhideWhenUsed="0" w:qFormat="1"/>
+    <w:lsdException w:name="Default Paragraph Font" w:uiPriority="1"/>
+    <w:lsdException w:name="Subtitle" w:semiHidden="0" w:uiPriority="11" w:unhideWhenUsed="0" w:qFormat="1"/>
+    <w:lsdException w:name="Strong" w:semiHidden="0" w:uiPriority="22" w:unhideWhenUsed="0" w:qFormat="1"/>
+    <w:lsdException w:name="Emphasis" w:semiHidden="0" w:uiPriority="20" w:unhideWhenUsed="0" w:qFormat="1"/>
+    <w:lsdException w:name="Table Grid" w:uiPriority="59"/>
+    <w:lsdException w:name="Placeholder Text" w:unhideWhenUsed="0"/>
+    <w:lsdException w:name="No Spacing" w:semiHidden="0" w:uiPriority="1" w:unhideWhenUsed="0" w:qFormat="1"/>
+    <w:lsdException w:name="Light Shading" w:semiHidden="0" w:uiPriority="60" w:unhideWhenUsed="0"/>
+    <w:lsdException w:name="Light List" w:semiHidden="0" w:uiPriority="61" w:unhideWhenUsed="0"/>
+    <w:lsdException w:name="Light Grid" w:semiHidden="0" w:uiPriority="62" w:unhideWhenUsed="0"/>
+    <w:lsdException w:name="Medium Shading 1" w:semiHidden="0" w:uiPriority="63" w:unhideWhenUsed="0"/>
+    <w:lsdException w:name="Medium Shading 2" w:semiHidden="0" w:uiPriority="64" w:unhideWhenUsed="0"/>
+    <w:lsdException w:name="Medium List 1" w:semiHidden="0" w:uiPriority="65" w:unhideWhenUsed="0"/>
+    <w:lsdException w:name="Medium List 2" w:semiHidden="0" w:uiPriority="66" w:unhideWhenUsed="0"/>
+    <w:lsdException w:name="Medium Grid 1" w:semiHidden="0" w:uiPriority="67" w:unhideWhenUsed="0"/>
+    <w:lsdException w:name="Medium Grid 2" w:semiHidden="0" w:uiPriority="68" w:unhideWhenUsed="0"/>
+    <w:lsdException w:name="Medium Grid 3" w:semiHidden="0" w:uiPriority="69" w:unhideWhenUsed="0"/>
+    <w:lsdException w:name="Dark List" w:semiHidden="0" w:uiPriority="70" w:unhideWhenUsed="0"/>
+    <w:lsdException w:name="Colorful Shading" w:semiHidden="0" w:uiPriority="71" w:unhideWhenUsed="0"/>
+    <w:lsdException w:name="Colorful List" w:semiHidden="0" w:uiPriority="72" w:unhideWhenUsed="0"/>
+    <w:lsdException w:name="Colorful Grid" w:semiHidden="0" w:uiPriority="73" w:unhideWhenUsed="0"/>
+    <w:lsdException w:name="Light Shading Accent 1" w:semiHidden="0" w:uiPriority="60" w:unhideWhenUsed="0"/>
+    <w:lsdException w:name="Light List Accent 1" w:semiHidden="0" w:uiPriority="61" w:unhideWhenUsed="0"/>
+    <w:lsdException w:name="Light Grid Accent 1" w:semiHidden="0" w:uiPriority="62" w:unhideWhenUsed="0"/>
+    <w:lsdException w:name="Medium Shading 1 Accent 1" w:semiHidden="0" w:uiPriority="63" w:unhideWhenUsed="0"/>
+    <w:lsdException w:name="Medium Shading 2 Accent 1" w:semiHidden="0" w:uiPriority="64" w:unhideWhenUsed="0"/>
+    <w:lsdException w:name="Medium List 1 Accent 1" w:semiHidden="0" w:uiPriority="65" w:unhideWhenUsed="0"/>
+    <w:lsdException w:name="Revision" w:unhideWhenUsed="0"/>
+    <w:lsdException w:name="List Paragraph" w:semiHidden="0" w:uiPriority="34" w:unhideWhenUsed="0" w:qFormat="1"/>
+    <w:lsdException w:name="Quote" w:semiHidden="0" w:uiPriority="29" w:unhideWhenUsed="0" w:qFormat="1"/>
+    <w:lsdException w:name="Intense Quote" w:semiHidden="0" w:uiPriority="30" w:unhideWhenUsed="0" w:qFormat="1"/>
+    <w:lsdException w:name="Medium List 2 Accent 1" w:semiHidden="0" w:uiPriority="66" w:unhideWhenUsed="0"/>
+    <w:lsdException w:name="Medium Grid 1 Accent 1" w:semiHidden="0" w:uiPriority="67" w:unhideWhenUsed="0"/>
+    <w:lsdException w:name="Medium Grid 2 Accent 1" w:semiHidden="0" w:uiPriority="68" w:unhideWhenUsed="0"/>
+    <w:lsdException w:name="Medium Grid 3 Accent 1" w:semiHidden="0" w:uiPriority="69" w:unhideWhenUsed="0"/>
+    <w:lsdException w:name="Dark List Accent 1" w:semiHidden="0" w:uiPriority="70" w:unhideWhenUsed="0"/>
+    <w:lsdException w:name="Colorful Shading Accent 1" w:semiHidden="0" w:uiPriority="71" w:unhideWhenUsed="0"/>
+    <w:lsdException w:name="Colorful List Accent 1" w:semiHidden="0" w:uiPriority="72" w:unhideWhenUsed="0"/>
+    <w:lsdException w:name="Colorful Grid Accent 1" w:semiHidden="0" w:uiPriority="73" w:unhideWhenUsed="0"/>
+    <w:lsdException w:name="Light Shading Accent 2" w:semiHidden="0" w:uiPriority="60" w:unhideWhenUsed="0"/>
+    <w:lsdException w:name="Light List Accent 2" w:semiHidden="0" w:uiPriority="61" w:unhideWhenUsed="0"/>
+    <w:lsdException w:name="Light Grid Accent 2" w:semiHidden="0" w:uiPriority="62" w:unhideWhenUsed="0"/>
+    <w:lsdException w:name="Medium Shading 1 Accent 2" w:semiHidden="0" w:uiPriority="63" w:unhideWhenUsed="0"/>
+    <w:lsdException w:name="Medium Shading 2 Accent 2" w:semiHidden="0" w:uiPriority="64" w:unhideWhenUsed="0"/>
+    <w:lsdException w:name="Medium List 1 Accent 2" w:semiHidden="0" w:uiPriority="65" w:unhideWhenUsed="0"/>
+    <w:lsdException w:name="Medium List 2 Accent 2" w:semiHidden="0" w:uiPriority="66" w:unhideWhenUsed="0"/>
+    <w:lsdException w:name="Medium Grid 1 Accent 2" w:semiHidden="0" w:uiPriority="67" w:unhideWhenUsed="0"/>
+    <w:lsdException w:name="Medium Grid 2 Accent 2" w:semiHidden="0" w:uiPriority="68" w:unhideWhenUsed="0"/>
+    <w:lsdException w:name="Medium Grid 3 Accent 2" w:semiHidden="0" w:uiPriority="69" w:unhideWhenUsed="0"/>
+    <w:lsdException w:name="Dark List Accent 2" w:semiHidden="0" w:uiPriority="70" w:unhideWhenUsed="0"/>
+    <w:lsdException w:name="Colorful Shading Accent 2" w:semiHidden="0" w:uiPriority="71" w:unhideWhenUsed="0"/>
+    <w:lsdException w:name="Colorful List Accent 2" w:semiHidden="0" w:uiPriority="72" w:unhideWhenUsed="0"/>
+    <w:lsdException w:name="Colorful Grid Accent 2" w:semiHidden="0" w:uiPriority="73" w:unhideWhenUsed="0"/>
+    <w:lsdException w:name="Light Shading Accent 3" w:semiHidden="0" w:uiPriority="60" w:unhideWhenUsed="0"/>
+    <w:lsdException w:name="Light List Accent 3" w:semiHidden="0" w:uiPriority="61" w:unhideWhenUsed="0"/>
+    <w:lsdException w:name="Light Grid Accent 3" w:semiHidden="0" w:uiPriority="62" w:unhideWhenUsed="0"/>
+    <w:lsdException w:name="Medium Shading 1 Accent 3" w:semiHidden="0" w:uiPriority="63" w:unhideWhenUsed="0"/>
+    <w:lsdException w:name="Medium Shading 2 Accent 3" w:semiHidden="0" w:uiPriority="64" w:unhideWhenUsed="0"/>
+    <w:lsdException w:name="Medium List 1 Accent 3" w:semiHidden="0" w:uiPriority="65" w:unhideWhenUsed="0"/>
+    <w:lsdException w:name="Medium List 2 Accent 3" w:semiHidden="0" w:uiPriority="66" w:unhideWhenUsed="0"/>
+    <w:lsdException w:name="Medium Grid 1 Accent 3" w:semiHidden="0" w:uiPriority="67" w:unhideWhenUsed="0"/>
+    <w:lsdException w:name="Medium Grid 2 Accent 3" w:semiHidden="0" w:uiPriority="68" w:unhideWhenUsed="0"/>
+    <w:lsdException w:name="Medium Grid 3 Accent 3" w:semiHidden="0" w:uiPriority="69" w:unhideWhenUsed="0"/>
+    <w:lsdException w:name="Dark List Accent 3" w:semiHidden="0" w:uiPriority="70" w:unhideWhenUsed="0"/>
+    <w:lsdException w:name="Colorful Shading Accent 3" w:semiHidden="0" w:uiPriority="71" w:unhideWhenUsed="0"/>
+    <w:lsdException w:name="Colorful List Accent 3" w:semiHidden="0" w:uiPriority="72" w:unhideWhenUsed="0"/>
+    <w:lsdException w:name="Colorful Grid Accent 3" w:semiHidden="0" w:uiPriority="73" w:unhideWhenUsed="0"/>
+    <w:lsdException w:name="Light Shading Accent 4" w:semiHidden="0" w:uiPriority="60" w:unhideWhenUsed="0"/>
+    <w:lsdException w:name="Light List Accent 4" w:semiHidden="0" w:uiPriority="61" w:unhideWhenUsed="0"/>
+    <w:lsdException w:name="Light Grid Accent 4" w:semiHidden="0" w:uiPriority="62" w:unhideWhenUsed="0"/>
+    <w:lsdException w:name="Medium Shading 1 Accent 4" w:semiHidden="0" w:uiPriority="63" w:unhideWhenUsed="0"/>
+    <w:lsdException w:name="Medium Shading 2 Accent 4" w:semiHidden="0" w:uiPriority="64" w:unhideWhenUsed="0"/>
+    <w:lsdException w:name="Medium List 1 Accent 4" w:semiHidden="0" w:uiPriority="65" w:unhideWhenUsed="0"/>
+    <w:lsdException w:name="Medium List 2 Accent 4" w:semiHidden="0" w:uiPriority="66" w:unhideWhenUsed="0"/>
+    <w:lsdException w:name="Medium Grid 1 Accent 4" w:semiHidden="0" w:uiPriority="67" w:unhideWhenUsed="0"/>
+    <w:lsdException w:name="Medium Grid 2 Accent 4" w:semiHidden="0" w:uiPriority="68" w:unhideWhenUsed="0"/>
+    <w:lsdException w:name="Medium Grid 3 Accent 4" w:semiHidden="0" w:uiPriority="69" w:unhideWhenUsed="0"/>
+    <w:lsdException w:name="Dark List Accent 4" w:semiHidden="0" w:uiPriority="70" w:unhideWhenUsed="0"/>
+    <w:lsdException w:name="Colorful Shading Accent 4" w:semiHidden="0" w:uiPriority="71" w:unhideWhenUsed="0"/>
+    <w:lsdException w:name="Colorful List Accent 4" w:semiHidden="0" w:uiPriority="72" w:unhideWhenUsed="0"/>
+    <w:lsdException w:name="Colorful Grid Accent 4" w:semiHidden="0" w:uiPriority="73" w:unhideWhenUsed="0"/>
+    <w:lsdException w:name="Light Shading Accent 5" w:semiHidden="0" w:uiPriority="60" w:unhideWhenUsed="0"/>
+    <w:lsdException w:name="Light List Accent 5" w:semiHidden="0" w:uiPriority="61" w:unhideWhenUsed="0"/>
+    <w:lsdException w:name="Light Grid Accent 5" w:semiHidden="0" w:uiPriority="62" w:unhideWhenUsed="0"/>
+    <w:lsdException w:name="Medium Shading 1 Accent 5" w:semiHidden="0" w:uiPriority="63" w:unhideWhenUsed="0"/>
+    <w:lsdException w:name="Medium Shading 2 Accent 5" w:semiHidden="0" w:uiPriority="64" w:unhideWhenUsed="0"/>
+    <w:lsdException w:name="Medium List 1 Accent 5" w:semiHidden="0" w:uiPriority="65" w:unhideWhenUsed="0"/>
+    <w:lsdException w:name="Medium List 2 Accent 5" w:semiHidden="0" w:uiPriority="66" w:unhideWhenUsed="0"/>
+    <w:lsdException w:name="Medium Grid 1 Accent 5" w:semiHidden="0" w:uiPriority="67" w:unhideWhenUsed="0"/>
+    <w:lsdException w:name="Medium Grid 2 Accent 5" w:semiHidden="0" w:uiPriority="68" w:unhideWhenUsed="0"/>
+    <w:lsdException w:name="Medium Grid 3 Accent 5" w:semiHidden="0" w:uiPriority="69" w:unhideWhenUsed="0"/>
+    <w:lsdException w:name="Dark List Accent 5" w:semiHidden="0" w:uiPriority="70" w:unhideWhenUsed="0"/>
+    <w:lsdException w:name="Colorful Shading Accent 5" w:semiHidden="0" w:uiPriority="71" w:unhideWhenUsed="0"/>
+    <w:lsdException w:name="Colorful List Accent 5" w:semiHidden="0" w:uiPriority="72" w:unhideWhenUsed="0"/>
+    <w:lsdException w:name="Colorful Grid Accent 5" w:semiHidden="0" w:uiPriority="73" w:unhideWhenUsed="0"/>
+    <w:lsdException w:name="Light Shading Accent 6" w:semiHidden="0" w:uiPriority="60" w:unhideWhenUsed="0"/>
+    <w:lsdException w:name="Light List Accent 6" w:semiHidden="0" w:uiPriority="61" w:unhideWhenUsed="0"/>
+    <w:lsdException w:name="Light Grid Accent 6" w:semiHidden="0" w:uiPriority="62" w:unhideWhenUsed="0"/>
+    <w:lsdException w:name="Medium Shading 1 Accent 6" w:semiHidden="0" w:uiPriority="63" w:unhideWhenUsed="0"/>
+    <w:lsdException w:name="Medium Shading 2 Accent 6" w:semiHidden="0" w:uiPriority="64" w:unhideWhenUsed="0"/>
+    <w:lsdException w:name="Medium List 1 Accent 6" w:semiHidden="0" w:uiPriority="65" w:unhideWhenUsed="0"/>
+    <w:lsdException w:name="Medium List 2 Accent 6" w:semiHidden="0" w:uiPriority="66" w:unhideWhenUsed="0"/>
+    <w:lsdException w:name="Medium Grid 1 Accent 6" w:semiHidden="0" w:uiPriority="67" w:unhideWhenUsed="0"/>
+    <w:lsdException w:name="Medium Grid 2 Accent 6" w:semiHidden="0" w:uiPriority="68" w:unhideWhenUsed="0"/>
+    <w:lsdException w:name="Medium Grid 3 Accent 6" w:semiHidden="0" w:uiPriority="69" w:unhideWhenUsed="0"/>
+    <w:lsdException w:name="Dark List Accent 6" w:semiHidden="0" w:uiPriority="70" w:unhideWhenUsed="0"/>
+    <w:lsdException w:name="Colorful Shading Accent 6" w:semiHidden="0" w:uiPriority="71" w:unhideWhenUsed="0"/>
+    <w:lsdException w:name="Colorful List Accent 6" w:semiHidden="0" w:uiPriority="72" w:unhideWhenUsed="0"/>
+    <w:lsdException w:name="Colorful Grid Accent 6" w:semiHidden="0" w:uiPriority="73" w:unhideWhenUsed="0"/>
+    <w:lsdException w:name="Subtle Emphasis" w:semiHidden="0" w:uiPriority="19" w:unhideWhenUsed="0" w:qFormat="1"/>
+    <w:lsdException w:name="Intense Emphasis" w:semiHidden="0" w:uiPriority="21" w:unhideWhenUsed="0" w:qFormat="1"/>
+    <w:lsdException w:name="Subtle Reference" w:semiHidden="0" w:uiPriority="31" w:unhideWhenUsed="0" w:qFormat="1"/>
+    <w:lsdException w:name="Intense Reference" w:semiHidden="0" w:uiPriority="32" w:unhideWhenUsed="0" w:qFormat="1"/>
+    <w:lsdException w:name="Book Title" w:semiHidden="0" w:uiPriority="33" w:unhideWhenUsed="0" w:qFormat="1"/>
+    <w:lsdException w:name="Bibliography" w:uiPriority="37"/>
+    <w:lsdException w:name="TOC Heading" w:uiPriority="39" w:qFormat="1"/>
+  </w:latentStyles>
+  <w:style w:type="paragraph" w:default="1" w:styleId="Normal">
+    <w:name w:val="Normal"/>
+    <w:qFormat/>
+  </w:style>
+  <w:style w:type="character" w:default="1" w:styleId="DefaultParagraphFont">
+    <w:name w:val="Default Paragraph Font"/>
+    <w:uiPriority w:val="1"/>
+    <w:semiHidden/>
+    <w:unhideWhenUsed/>
+  </w:style>
+  <w:style w:type="table" w:default="1" w:styleId="TableNormal">
+    <w:name w:val="Normal Table"/>
+    <w:uiPriority w:val="99"/>
+    <w:semiHidden/>
+    <w:unhideWhenUsed/>
+    <w:tblPr>
+      <w:tblInd w:w="0" w:type="dxa"/>
+      <w:tblCellMar>
+        <w:top w:w="0" w:type="dxa"/>
+        <w:left w:w="108" w:type="dxa"/>
+        <w:bottom w:w="0" w:type="dxa"/>
+        <w:right w:w="108" w:type="dxa"/>
+      </w:tblCellMar>
+    </w:tblPr>
+  </w:style>
+  <w:style w:type="numbering" w:default="1" w:styleId="NoList">
+    <w:name w:val="No List"/>
+    <w:uiPriority w:val="99"/>
+    <w:semiHidden/>
+    <w:unhideWhenUsed/>
+  </w:style>
+  <w:style w:type="paragraph" w:styleId="Header">
+    <w:name w:val="header"/>
+    <w:basedOn w:val="Normal"/>
+    <w:link w:val="HeaderChar"/>
+    <w:uiPriority w:val="99"/>
+    <w:unhideWhenUsed/>
+    <w:rsid w:val="005346FB"/>
+    <w:pPr>
+      <w:tabs>
+        <w:tab w:val="center" w:pos="4680"/>
+        <w:tab w:val="right" w:pos="9360"/>
+      </w:tabs>
+      <w:spacing w:after="0" w:line="240" w:lineRule="auto"/>
+    </w:pPr>
+  </w:style>
+  <w:style w:type="character" w:customStyle="1" w:styleId="HeaderChar">
+    <w:name w:val="Header Char"/>
+    <w:basedOn w:val="DefaultParagraphFont"/>
+    <w:link w:val="Header"/>
+    <w:uiPriority w:val="99"/>
+    <w:rsid w:val="005346FB"/>
+  </w:style>
+  <w:style w:type="paragraph" w:styleId="Footer">
+    <w:name w:val="footer"/>
+    <w:basedOn w:val="Normal"/>
+    <w:link w:val="FooterChar"/>
+    <w:uiPriority w:val="99"/>
+    <w:unhideWhenUsed/>
+    <w:rsid w:val="005346FB"/>
+    <w:pPr>
+      <w:tabs>
+        <w:tab w:val="center" w:pos="4680"/>
+        <w:tab w:val="right" w:pos="9360"/>
+      </w:tabs>
+      <w:spacing w:after="0" w:line="240" w:lineRule="auto"/>
+    </w:pPr>
+  </w:style>
+  <w:style w:type="character" w:customStyle="1" w:styleId="FooterChar">
+    <w:name w:val="Footer Char"/>
+    <w:basedOn w:val="DefaultParagraphFont"/>
+    <w:link w:val="Footer"/>
+    <w:uiPriority w:val="99"/>
+    <w:rsid w:val="005346FB"/>
+  </w:style>
+  <w:style w:type="paragraph" w:styleId="ListParagraph">
+    <w:name w:val="List Paragraph"/>
+    <w:basedOn w:val="Normal"/>
+    <w:uiPriority w:val="34"/>
+    <w:qFormat/>
+    <w:rsid w:val="00AA1786"/>
+    <w:pPr>
+      <w:ind w:left="720"/>
+      <w:contextualSpacing/>
+    </w:pPr>
+  </w:style>
+  <w:style w:type="table" w:styleId="TableGrid">
+    <w:name w:val="Table Grid"/>
+    <w:basedOn w:val="TableNormal"/>
+    <w:uiPriority w:val="59"/>
+    <w:unhideWhenUsed/>
+    <w:rsid w:val="00E561DC"/>
+    <w:pPr>
+      <w:spacing w:after="0" w:line="240" w:lineRule="auto"/>
+    </w:pPr>
+    <w:tblPr>
+      <w:tblBorders>
+        <w:top w:val="single" w:sz="4" w:space="0" w:color="auto"/>
+        <w:left w:val="single" w:sz="4" w:space="0" w:color="auto"/>
+        <w:bottom w:val="single" w:sz="4" w:space="0" w:color="auto"/>
+        <w:right w:val="single" w:sz="4" w:space="0" w:color="auto"/>
+        <w:insideH w:val="single" w:sz="4" w:space="0" w:color="auto"/>
+        <w:insideV w:val="single" w:sz="4" w:space="0" w:color="auto"/>
+      </w:tblBorders>
+    </w:tblPr>
+  </w:style>
+  <w:style w:type="character" w:styleId="Hyperlink">
+    <w:name w:val="Hyperlink"/>
+    <w:basedOn w:val="DefaultParagraphFont"/>
+    <w:uiPriority w:val="99"/>
+    <w:unhideWhenUsed/>
+    <w:rsid w:val="00E561DC"/>
+    <w:rPr>
+      <w:color w:val="0563C1" w:themeColor="hyperlink"/>
+      <w:u w:val="single"/>
+    </w:rPr>
+  </w:style>
+</w:styles>
+</file>
+
+<file path=word/stylesWithEffects.xml><?xml version="1.0" encoding="utf-8"?>
+<w:styles xmlns:wpc="http://schemas.microsoft.com/office/word/2010/wordprocessingCanvas" xmlns:mc="http://schemas.openxmlformats.org/markup-compatibility/2006" xmlns:o="urn:schemas-microsoft-com:office:office" xmlns:r="http://schemas.openxmlformats.org/officeDocument/2006/relationships" xmlns:m="http://schemas.openxmlformats.org/officeDocument/2006/math" xmlns:v="urn:schemas-microsoft-com:vml" xmlns:wp14="http://schemas.microsoft.com/office/word/2010/wordprocessingDrawing" xmlns:wp="http://schemas.openxmlformats.org/drawingml/2006/wordprocessingDrawing" xmlns:w10="urn:schemas-microsoft-com:office:word" xmlns:w="http://schemas.openxmlformats.org/wordprocessingml/2006/main" xmlns:w14="http://schemas.microsoft.com/office/word/2010/wordml" xmlns:wpg="http://schemas.microsoft.com/office/word/2010/wordprocessingGroup" xmlns:wpi="http://schemas.microsoft.com/office/word/2010/wordprocessingInk" xmlns:wne="http://schemas.microsoft.com/office/word/2006/wordml" xmlns:wps="http://schemas.microsoft.com/office/word/2010/wordprocessingShape" mc:Ignorable="w14 wp14">
+  <w:docDefaults>
+    <w:rPrDefault>
+      <w:rPr>
+        <w:rFonts w:asciiTheme="minorHAnsi" w:eastAsiaTheme="minorHAnsi" w:hAnsiTheme="minorHAnsi" w:cstheme="minorBidi"/>
+        <w:sz w:val="22"/>
+        <w:szCs w:val="22"/>
+        <w:lang w:val="en-US" w:eastAsia="en-US" w:bidi="ar-SA"/>
+      </w:rPr>
+    </w:rPrDefault>
+    <w:pPrDefault>
+      <w:pPr>
+        <w:spacing w:after="160" w:line="259" w:lineRule="auto"/>
+      </w:pPr>
+    </w:pPrDefault>
+  </w:docDefaults>
+  <w:latentStyles w:defLockedState="0" w:defUIPriority="99" w:defSemiHidden="1" w:defUnhideWhenUsed="1" w:defQFormat="0" w:count="267">
+    <w:lsdException w:name="Normal" w:semiHidden="0" w:uiPriority="0" w:unhideWhenUsed="0" w:qFormat="1"/>
+    <w:lsdException w:name="heading 1" w:semiHidden="0" w:uiPriority="9" w:unhideWhenUsed="0" w:qFormat="1"/>
+    <w:lsdException w:name="heading 2" w:uiPriority="9" w:qFormat="1"/>
+    <w:lsdException w:name="heading 3" w:uiPriority="9" w:qFormat="1"/>
+    <w:lsdException w:name="heading 4" w:uiPriority="9" w:qFormat="1"/>
+    <w:lsdException w:name="heading 5" w:uiPriority="9" w:qFormat="1"/>
+    <w:lsdException w:name="heading 6" w:uiPriority="9" w:qFormat="1"/>
+    <w:lsdException w:name="heading 7" w:uiPriority="9" w:qFormat="1"/>
+    <w:lsdException w:name="heading 8" w:uiPriority="9" w:qFormat="1"/>
+    <w:lsdException w:name="heading 9" w:uiPriority="9" w:qFormat="1"/>
+    <w:lsdException w:name="toc 1" w:uiPriority="39"/>
+    <w:lsdException w:name="toc 2" w:uiPriority="39"/>
+    <w:lsdException w:name="toc 3" w:uiPriority="39"/>
+    <w:lsdException w:name="toc 4" w:uiPriority="39"/>
+    <w:lsdException w:name="toc 5" w:uiPriority="39"/>
+    <w:lsdException w:name="toc 6" w:uiPriority="39"/>
+    <w:lsdException w:name="toc 7" w:uiPriority="39"/>
+    <w:lsdException w:name="toc 8" w:uiPriority="39"/>
+    <w:lsdException w:name="toc 9" w:uiPriority="39"/>
+    <w:lsdException w:name="caption" w:uiPriority="35" w:qFormat="1"/>
+    <w:lsdException w:name="Title" w:semiHidden="0" w:uiPriority="10" w:unhideWhenUsed="0" w:qFormat="1"/>
+    <w:lsdException w:name="Default Paragraph Font" w:uiPriority="1"/>
+    <w:lsdException w:name="Subtitle" w:semiHidden="0" w:uiPriority="11" w:unhideWhenUsed="0" w:qFormat="1"/>
+    <w:lsdException w:name="Strong" w:semiHidden="0" w:uiPriority="22" w:unhideWhenUsed="0" w:qFormat="1"/>
+    <w:lsdException w:name="Emphasis" w:semiHidden="0" w:uiPriority="20" w:unhideWhenUsed="0" w:qFormat="1"/>
+    <w:lsdException w:name="Table Grid" w:uiPriority="59"/>
+    <w:lsdException w:name="Placeholder Text" w:unhideWhenUsed="0"/>
+    <w:lsdException w:name="No Spacing" w:semiHidden="0" w:uiPriority="1" w:unhideWhenUsed="0" w:qFormat="1"/>
+    <w:lsdException w:name="Light Shading" w:semiHidden="0" w:uiPriority="60" w:unhideWhenUsed="0"/>
+    <w:lsdException w:name="Light List" w:semiHidden="0" w:uiPriority="61" w:unhideWhenUsed="0"/>
+    <w:lsdException w:name="Light Grid" w:semiHidden="0" w:uiPriority="62" w:unhideWhenUsed="0"/>
+    <w:lsdException w:name="Medium Shading 1" w:semiHidden="0" w:uiPriority="63" w:unhideWhenUsed="0"/>
+    <w:lsdException w:name="Medium Shading 2" w:semiHidden="0" w:uiPriority="64" w:unhideWhenUsed="0"/>
+    <w:lsdException w:name="Medium List 1" w:semiHidden="0" w:uiPriority="65" w:unhideWhenUsed="0"/>
+    <w:lsdException w:name="Medium List 2" w:semiHidden="0" w:uiPriority="66" w:unhideWhenUsed="0"/>
+    <w:lsdException w:name="Medium Grid 1" w:semiHidden="0" w:uiPriority="67" w:unhideWhenUsed="0"/>
+    <w:lsdException w:name="Medium Grid 2" w:semiHidden="0" w:uiPriority="68" w:unhideWhenUsed="0"/>
+    <w:lsdException w:name="Medium Grid 3" w:semiHidden="0" w:uiPriority="69" w:unhideWhenUsed="0"/>
+    <w:lsdException w:name="Dark List" w:semiHidden="0" w:uiPriority="70" w:unhideWhenUsed="0"/>
+    <w:lsdException w:name="Colorful Shading" w:semiHidden="0" w:uiPriority="71" w:unhideWhenUsed="0"/>
+    <w:lsdException w:name="Colorful List" w:semiHidden="0" w:uiPriority="72" w:unhideWhenUsed="0"/>
+    <w:lsdException w:name="Colorful Grid" w:semiHidden="0" w:uiPriority="73" w:unhideWhenUsed="0"/>
+    <w:lsdException w:name="Light Shading Accent 1" w:semiHidden="0" w:uiPriority="60" w:unhideWhenUsed="0"/>
+    <w:lsdException w:name="Light List Accent 1" w:semiHidden="0" w:uiPriority="61" w:unhideWhenUsed="0"/>
+    <w:lsdException w:name="Light Grid Accent 1" w:semiHidden="0" w:uiPriority="62" w:unhideWhenUsed="0"/>
+    <w:lsdException w:name="Medium Shading 1 Accent 1" w:semiHidden="0" w:uiPriority="63" w:unhideWhenUsed="0"/>
+    <w:lsdException w:name="Medium Shading 2 Accent 1" w:semiHidden="0" w:uiPriority="64" w:unhideWhenUsed="0"/>
+    <w:lsdException w:name="Medium List 1 Accent 1" w:semiHidden="0" w:uiPriority="65" w:unhideWhenUsed="0"/>
+    <w:lsdException w:name="Revision" w:unhideWhenUsed="0"/>
+    <w:lsdException w:name="List Paragraph" w:semiHidden="0" w:uiPriority="34" w:unhideWhenUsed="0" w:qFormat="1"/>
+    <w:lsdException w:name="Quote" w:semiHidden="0" w:uiPriority="29" w:unhideWhenUsed="0" w:qFormat="1"/>
+    <w:lsdException w:name="Intense Quote" w:semiHidden="0" w:uiPriority="30" w:unhideWhenUsed="0" w:qFormat="1"/>
+    <w:lsdException w:name="Medium List 2 Accent 1" w:semiHidden="0" w:uiPriority="66" w:unhideWhenUsed="0"/>
+    <w:lsdException w:name="Medium Grid 1 Accent 1" w:semiHidden="0" w:uiPriority="67" w:unhideWhenUsed="0"/>
+    <w:lsdException w:name="Medium Grid 2 Accent 1" w:semiHidden="0" w:uiPriority="68" w:unhideWhenUsed="0"/>
+    <w:lsdException w:name="Medium Grid 3 Accent 1" w:semiHidden="0" w:uiPriority="69" w:unhideWhenUsed="0"/>
+    <w:lsdException w:name="Dark List Accent 1" w:semiHidden="0" w:uiPriority="70" w:unhideWhenUsed="0"/>
+    <w:lsdException w:name="Colorful Shading Accent 1" w:semiHidden="0" w:uiPriority="71" w:unhideWhenUsed="0"/>
+    <w:lsdException w:name="Colorful List Accent 1" w:semiHidden="0" w:uiPriority="72" w:unhideWhenUsed="0"/>
+    <w:lsdException w:name="Colorful Grid Accent 1" w:semiHidden="0" w:uiPriority="73" w:unhideWhenUsed="0"/>
+    <w:lsdException w:name="Light Shading Accent 2" w:semiHidden="0" w:uiPriority="60" w:unhideWhenUsed="0"/>
+    <w:lsdException w:name="Light List Accent 2" w:semiHidden="0" w:uiPriority="61" w:unhideWhenUsed="0"/>
+    <w:lsdException w:name="Light Grid Accent 2" w:semiHidden="0" w:uiPriority="62" w:unhideWhenUsed="0"/>
+    <w:lsdException w:name="Medium Shading 1 Accent 2" w:semiHidden="0" w:uiPriority="63" w:unhideWhenUsed="0"/>
+    <w:lsdException w:name="Medium Shading 2 Accent 2" w:semiHidden="0" w:uiPriority="64" w:unhideWhenUsed="0"/>
+    <w:lsdException w:name="Medium List 1 Accent 2" w:semiHidden="0" w:uiPriority="65" w:unhideWhenUsed="0"/>
+    <w:lsdException w:name="Medium List 2 Accent 2" w:semiHidden="0" w:uiPriority="66" w:unhideWhenUsed="0"/>
+    <w:lsdException w:name="Medium Grid 1 Accent 2" w:semiHidden="0" w:uiPriority="67" w:unhideWhenUsed="0"/>
+    <w:lsdException w:name="Medium Grid 2 Accent 2" w:semiHidden="0" w:uiPriority="68" w:unhideWhenUsed="0"/>
+    <w:lsdException w:name="Medium Grid 3 Accent 2" w:semiHidden="0" w:uiPriority="69" w:unhideWhenUsed="0"/>
+    <w:lsdException w:name="Dark List Accent 2" w:semiHidden="0" w:uiPriority="70" w:unhideWhenUsed="0"/>
+    <w:lsdException w:name="Colorful Shading Accent 2" w:semiHidden="0" w:uiPriority="71" w:unhideWhenUsed="0"/>
+    <w:lsdException w:name="Colorful List Accent 2" w:semiHidden="0" w:uiPriority="72" w:unhideWhenUsed="0"/>
+    <w:lsdException w:name="Colorful Grid Accent 2" w:semiHidden="0" w:uiPriority="73" w:unhideWhenUsed="0"/>
+    <w:lsdException w:name="Light Shading Accent 3" w:semiHidden="0" w:uiPriority="60" w:unhideWhenUsed="0"/>
+    <w:lsdException w:name="Light List Accent 3" w:semiHidden="0" w:uiPriority="61" w:unhideWhenUsed="0"/>
+    <w:lsdException w:name="Light Grid Accent 3" w:semiHidden="0" w:uiPriority="62" w:unhideWhenUsed="0"/>
+    <w:lsdException w:name="Medium Shading 1 Accent 3" w:semiHidden="0" w:uiPriority="63" w:unhideWhenUsed="0"/>
+    <w:lsdException w:name="Medium Shading 2 Accent 3" w:semiHidden="0" w:uiPriority="64" w:unhideWhenUsed="0"/>
+    <w:lsdException w:name="Medium List 1 Accent 3" w:semiHidden="0" w:uiPriority="65" w:unhideWhenUsed="0"/>
+    <w:lsdException w:name="Medium List 2 Accent 3" w:semiHidden="0" w:uiPriority="66" w:unhideWhenUsed="0"/>
+    <w:lsdException w:name="Medium Grid 1 Accent 3" w:semiHidden="0" w:uiPriority="67" w:unhideWhenUsed="0"/>
+    <w:lsdException w:name="Medium Grid 2 Accent 3" w:semiHidden="0" w:uiPriority="68" w:unhideWhenUsed="0"/>
+    <w:lsdException w:name="Medium Grid 3 Accent 3" w:semiHidden="0" w:uiPriority="69" w:unhideWhenUsed="0"/>
+    <w:lsdException w:name="Dark List Accent 3" w:semiHidden="0" w:uiPriority="70" w:unhideWhenUsed="0"/>
+    <w:lsdException w:name="Colorful Shading Accent 3" w:semiHidden="0" w:uiPriority="71" w:unhideWhenUsed="0"/>
+    <w:lsdException w:name="Colorful List Accent 3" w:semiHidden="0" w:uiPriority="72" w:unhideWhenUsed="0"/>
+    <w:lsdException w:name="Colorful Grid Accent 3" w:semiHidden="0" w:uiPriority="73" w:unhideWhenUsed="0"/>
+    <w:lsdException w:name="Light Shading Accent 4" w:semiHidden="0" w:uiPriority="60" w:unhideWhenUsed="0"/>
+    <w:lsdException w:name="Light List Accent 4" w:semiHidden="0" w:uiPriority="61" w:unhideWhenUsed="0"/>
+    <w:lsdException w:name="Light Grid Accent 4" w:semiHidden="0" w:uiPriority="62" w:unhideWhenUsed="0"/>
+    <w:lsdException w:name="Medium Shading 1 Accent 4" w:semiHidden="0" w:uiPriority="63" w:unhideWhenUsed="0"/>
+    <w:lsdException w:name="Medium Shading 2 Accent 4" w:semiHidden="0" w:uiPriority="64" w:unhideWhenUsed="0"/>
+    <w:lsdException w:name="Medium List 1 Accent 4" w:semiHidden="0" w:uiPriority="65" w:unhideWhenUsed="0"/>
+    <w:lsdException w:name="Medium List 2 Accent 4" w:semiHidden="0" w:uiPriority="66" w:unhideWhenUsed="0"/>
+    <w:lsdException w:name="Medium Grid 1 Accent 4" w:semiHidden="0" w:uiPriority="67" w:unhideWhenUsed="0"/>
+    <w:lsdException w:name="Medium Grid 2 Accent 4" w:semiHidden="0" w:uiPriority="68" w:unhideWhenUsed="0"/>
+    <w:lsdException w:name="Medium Grid 3 Accent 4" w:semiHidden="0" w:uiPriority="69" w:unhideWhenUsed="0"/>
+    <w:lsdException w:name="Dark List Accent 4" w:semiHidden="0" w:uiPriority="70" w:unhideWhenUsed="0"/>
+    <w:lsdException w:name="Colorful Shading Accent 4" w:semiHidden="0" w:uiPriority="71" w:unhideWhenUsed="0"/>
+    <w:lsdException w:name="Colorful List Accent 4" w:semiHidden="0" w:uiPriority="72" w:unhideWhenUsed="0"/>
+    <w:lsdException w:name="Colorful Grid Accent 4" w:semiHidden="0" w:uiPriority="73" w:unhideWhenUsed="0"/>
+    <w:lsdException w:name="Light Shading Accent 5" w:semiHidden="0" w:uiPriority="60" w:unhideWhenUsed="0"/>
+    <w:lsdException w:name="Light List Accent 5" w:semiHidden="0" w:uiPriority="61" w:unhideWhenUsed="0"/>
+    <w:lsdException w:name="Light Grid Accent 5" w:semiHidden="0" w:uiPriority="62" w:unhideWhenUsed="0"/>
+    <w:lsdException w:name="Medium Shading 1 Accent 5" w:semiHidden="0" w:uiPriority="63" w:unhideWhenUsed="0"/>
+    <w:lsdException w:name="Medium Shading 2 Accent 5" w:semiHidden="0" w:uiPriority="64" w:unhideWhenUsed="0"/>
+    <w:lsdException w:name="Medium List 1 Accent 5" w:semiHidden="0" w:uiPriority="65" w:unhideWhenUsed="0"/>
+    <w:lsdException w:name="Medium List 2 Accent 5" w:semiHidden="0" w:uiPriority="66" w:unhideWhenUsed="0"/>
+    <w:lsdException w:name="Medium Grid 1 Accent 5" w:semiHidden="0" w:uiPriority="67" w:unhideWhenUsed="0"/>
+    <w:lsdException w:name="Medium Grid 2 Accent 5" w:semiHidden="0" w:uiPriority="68" w:unhideWhenUsed="0"/>
+    <w:lsdException w:name="Medium Grid 3 Accent 5" w:semiHidden="0" w:uiPriority="69" w:unhideWhenUsed="0"/>
+    <w:lsdException w:name="Dark List Accent 5" w:semiHidden="0" w:uiPriority="70" w:unhideWhenUsed="0"/>
+    <w:lsdException w:name="Colorful Shading Accent 5" w:semiHidden="0" w:uiPriority="71" w:unhideWhenUsed="0"/>
+    <w:lsdException w:name="Colorful List Accent 5" w:semiHidden="0" w:uiPriority="72" w:unhideWhenUsed="0"/>
+    <w:lsdException w:name="Colorful Grid Accent 5" w:semiHidden="0" w:uiPriority="73" w:unhideWhenUsed="0"/>
+    <w:lsdException w:name="Light Shading Accent 6" w:semiHidden="0" w:uiPriority="60" w:unhideWhenUsed="0"/>
+    <w:lsdException w:name="Light List Accent 6" w:semiHidden="0" w:uiPriority="61" w:unhideWhenUsed="0"/>
+    <w:lsdException w:name="Light Grid Accent 6" w:semiHidden="0" w:uiPriority="62" w:unhideWhenUsed="0"/>
+    <w:lsdException w:name="Medium Shading 1 Accent 6" w:semiHidden="0" w:uiPriority="63" w:unhideWhenUsed="0"/>
+    <w:lsdException w:name="Medium Shading 2 Accent 6" w:semiHidden="0" w:uiPriority="64" w:unhideWhenUsed="0"/>
+    <w:lsdException w:name="Medium List 1 Accent 6" w:semiHidden="0" w:uiPriority="65" w:unhideWhenUsed="0"/>
+    <w:lsdException w:name="Medium List 2 Accent 6" w:semiHidden="0" w:uiPriority="66" w:unhideWhenUsed="0"/>
+    <w:lsdException w:name="Medium Grid 1 Accent 6" w:semiHidden="0" w:uiPriority="67" w:unhideWhenUsed="0"/>
+    <w:lsdException w:name="Medium Grid 2 Accent 6" w:semiHidden="0" w:uiPriority="68" w:unhideWhenUsed="0"/>
+    <w:lsdException w:name="Medium Grid 3 Accent 6" w:semiHidden="0" w:uiPriority="69" w:unhideWhenUsed="0"/>
+    <w:lsdException w:name="Dark List Accent 6" w:semiHidden="0" w:uiPriority="70" w:unhideWhenUsed="0"/>
+    <w:lsdException w:name="Colorful Shading Accent 6" w:semiHidden="0" w:uiPriority="71" w:unhideWhenUsed="0"/>
+    <w:lsdException w:name="Colorful List Accent 6" w:semiHidden="0" w:uiPriority="72" w:unhideWhenUsed="0"/>
+    <w:lsdException w:name="Colorful Grid Accent 6" w:semiHidden="0" w:uiPriority="73" w:unhideWhenUsed="0"/>
+    <w:lsdException w:name="Subtle Emphasis" w:semiHidden="0" w:uiPriority="19" w:unhideWhenUsed="0" w:qFormat="1"/>
+    <w:lsdException w:name="Intense Emphasis" w:semiHidden="0" w:uiPriority="21" w:unhideWhenUsed="0" w:qFormat="1"/>
+    <w:lsdException w:name="Subtle Reference" w:semiHidden="0" w:uiPriority="31" w:unhideWhenUsed="0" w:qFormat="1"/>
+    <w:lsdException w:name="Intense Reference" w:semiHidden="0" w:uiPriority="32" w:unhideWhenUsed="0" w:qFormat="1"/>
+    <w:lsdException w:name="Book Title" w:semiHidden="0" w:uiPriority="33" w:unhideWhenUsed="0" w:qFormat="1"/>
+    <w:lsdException w:name="Bibliography" w:uiPriority="37"/>
+    <w:lsdException w:name="TOC Heading" w:uiPriority="39" w:qFormat="1"/>
   </w:latentStyles>
   <w:style w:type="paragraph" w:default="1" w:styleId="Normal">
     <w:name w:val="Normal"/>
@@ -7933,7 +8589,7 @@
   <a:extraClrSchemeLst/>
   <a:extLst>
     <a:ext uri="{05A4C25C-085E-4340-85A3-A5531E510DB2}">
-      <thm15:themeFamily xmlns:thm15="http://schemas.microsoft.com/office/thememl/2012/main" name="Office Theme" id="{62F939B6-93AF-4DB8-9C6B-D6C7DFDC589F}" vid="{4A3C46E8-61CC-4603-A589-7422A47A8E4A}"/>
+      <thm15:themeFamily xmlns="" xmlns:thm15="http://schemas.microsoft.com/office/thememl/2012/main" name="Office Theme" id="{62F939B6-93AF-4DB8-9C6B-D6C7DFDC589F}" vid="{4A3C46E8-61CC-4603-A589-7422A47A8E4A}"/>
     </a:ext>
   </a:extLst>
 </a:theme>
@@ -7944,7 +8600,7 @@
 </file>
 
 <file path=customXml/itemProps1.xml><?xml version="1.0" encoding="utf-8"?>
-<ds:datastoreItem xmlns:ds="http://schemas.openxmlformats.org/officeDocument/2006/customXml" ds:itemID="{77ABEB65-BB9C-4367-B28B-EDDD22062F22}">
+<ds:datastoreItem xmlns:ds="http://schemas.openxmlformats.org/officeDocument/2006/customXml" ds:itemID="{3CA88F6D-30BA-4221-B996-DB1A2948BBF6}">
   <ds:schemaRefs>
     <ds:schemaRef ds:uri="http://schemas.openxmlformats.org/officeDocument/2006/bibliography"/>
   </ds:schemaRefs>

</xml_diff>